<commit_message>
Ja so temos uma mensagem a ser enviada do servidor principal para o tomcat quando esta se destina a toda a gente
</commit_message>
<xml_diff>
--- a/Report2.docx
+++ b/Report2.docx
@@ -2750,29 +2750,52 @@
       <w:pPr>
         <w:ind w:firstLine="708"/>
         <w:jc w:val="both"/>
+      </w:pPr>
+      <w:r>
+        <w:t xml:space="preserve">Tal como já foi dito na introdução, o servidor </w:t>
+      </w:r>
+      <w:proofErr w:type="spellStart"/>
+      <w:r>
+        <w:rPr>
+          <w:i/>
+        </w:rPr>
+        <w:t>TomCat</w:t>
+      </w:r>
+      <w:proofErr w:type="spellEnd"/>
+      <w:r>
+        <w:t xml:space="preserve"> fica responsável pela ponte entre os clientes </w:t>
+      </w:r>
+      <w:r>
+        <w:rPr>
+          <w:i/>
+        </w:rPr>
+        <w:t>Web</w:t>
+      </w:r>
+      <w:r>
+        <w:t xml:space="preserve"> e o servidor principal </w:t>
+      </w:r>
+      <w:proofErr w:type="spellStart"/>
+      <w:r>
+        <w:t>BetAndUin</w:t>
+      </w:r>
+      <w:proofErr w:type="spellEnd"/>
+      <w:r>
+        <w:t>.</w:t>
+      </w:r>
+    </w:p>
+    <w:p>
+      <w:pPr>
+        <w:ind w:firstLine="708"/>
+        <w:jc w:val="both"/>
         <w:rPr>
           <w:sz w:val="20"/>
         </w:rPr>
       </w:pPr>
       <w:r>
-        <w:t xml:space="preserve">No nosso sistema, temos dois servidores que executam código igual, apenas diferindo nos valores que são </w:t>
-      </w:r>
-      <w:r>
-        <w:t xml:space="preserve">dados aos portos de comunicação. Como é requerido pelo Java RMI, os servidores implementam a interface </w:t>
-      </w:r>
-      <w:proofErr w:type="spellStart"/>
-      <w:r>
-        <w:rPr>
-          <w:i/>
-        </w:rPr>
-        <w:t>ClientOperations</w:t>
-      </w:r>
-      <w:proofErr w:type="spellEnd"/>
-      <w:r>
-        <w:t xml:space="preserve"> que permite saber quais os métodos </w:t>
-      </w:r>
-      <w:r>
-        <w:t>disponibilizados por um cliente</w:t>
+        <w:t>De uma maneira geral, este servidor vai funcionar como mais um cliente RMI</w:t>
+      </w:r>
+      <w:r>
+        <w:t xml:space="preserve"> </w:t>
       </w:r>
     </w:p>
     <w:p>
@@ -7947,7 +7970,7 @@
             <w:rPr>
               <w:noProof/>
             </w:rPr>
-            <w:t>5</w:t>
+            <w:t>4</w:t>
           </w:r>
         </w:fldSimple>
       </w:p>
@@ -9787,7 +9810,7 @@
 </file>
 
 <file path=customXml/itemProps1.xml><?xml version="1.0" encoding="utf-8"?>
-<ds:datastoreItem xmlns:ds="http://schemas.openxmlformats.org/officeDocument/2006/customXml" ds:itemID="{806C4FC3-3972-468A-A783-F1D2BD61008C}">
+<ds:datastoreItem xmlns:ds="http://schemas.openxmlformats.org/officeDocument/2006/customXml" ds:itemID="{C63696D1-AA82-455C-84D0-0FB1676EA0A1}">
   <ds:schemaRefs>
     <ds:schemaRef ds:uri="http://schemas.openxmlformats.org/officeDocument/2006/bibliography"/>
   </ds:schemaRefs>

</xml_diff>

<commit_message>
News melhoradas, para englobar benfica, sporting e porto
</commit_message>
<xml_diff>
--- a/Report2.docx
+++ b/Report2.docx
@@ -2811,20 +2811,173 @@
       <w:r>
         <w:t>.</w:t>
       </w:r>
+      <w:r>
+        <w:t xml:space="preserve"> </w:t>
+      </w:r>
+      <w:r>
+        <w:t>De uma maneira geral, este servidor vai funcionar como mais um cliente RMI</w:t>
+      </w:r>
+      <w:r>
+        <w:t>, que faz e envia pedidos</w:t>
+      </w:r>
+      <w:r>
+        <w:t xml:space="preserve"> para o servidor principal.</w:t>
+      </w:r>
     </w:p>
     <w:p>
       <w:pPr>
         <w:ind w:firstLine="708"/>
         <w:jc w:val="both"/>
-        <w:rPr>
-          <w:sz w:val="20"/>
-        </w:rPr>
-      </w:pPr>
-      <w:r>
-        <w:t>De uma maneira geral, este servidor vai funcionar como mais um cliente RMI</w:t>
-      </w:r>
-      <w:r>
-        <w:t xml:space="preserve">, que faz e envia pedidos. </w:t>
+      </w:pPr>
+      <w:r>
+        <w:t xml:space="preserve">Este servidor é constituído por três </w:t>
+      </w:r>
+      <w:proofErr w:type="spellStart"/>
+      <w:r>
+        <w:rPr>
+          <w:i/>
+        </w:rPr>
+        <w:t>servlets</w:t>
+      </w:r>
+      <w:proofErr w:type="spellEnd"/>
+      <w:r>
+        <w:t xml:space="preserve">, nomeadamente a </w:t>
+      </w:r>
+      <w:proofErr w:type="spellStart"/>
+      <w:r>
+        <w:rPr>
+          <w:i/>
+        </w:rPr>
+        <w:t>WebServlet</w:t>
+      </w:r>
+      <w:proofErr w:type="spellEnd"/>
+      <w:r>
+        <w:t xml:space="preserve">, </w:t>
+      </w:r>
+      <w:r>
+        <w:rPr>
+          <w:i/>
+        </w:rPr>
+        <w:t>Logout</w:t>
+      </w:r>
+      <w:r>
+        <w:rPr>
+          <w:i/>
+        </w:rPr>
+        <w:t xml:space="preserve"> </w:t>
+      </w:r>
+      <w:r>
+        <w:t xml:space="preserve">e a </w:t>
+      </w:r>
+      <w:proofErr w:type="spellStart"/>
+      <w:r>
+        <w:rPr>
+          <w:i/>
+        </w:rPr>
+        <w:t>BetServlet</w:t>
+      </w:r>
+      <w:proofErr w:type="spellEnd"/>
+      <w:r>
+        <w:t xml:space="preserve">. A primeira fica encarregue de aceitar pedidos de </w:t>
+      </w:r>
+      <w:r>
+        <w:rPr>
+          <w:i/>
+        </w:rPr>
+        <w:t xml:space="preserve">login </w:t>
+      </w:r>
+      <w:r>
+        <w:t>e registo, obtendo os dados necessários para validar a sessão, guardar um registo do cliente em questão e ainda transmitir ao servidor principal a intenção deste novo cliente de entrar no sistema.</w:t>
+      </w:r>
+    </w:p>
+    <w:p>
+      <w:pPr>
+        <w:ind w:firstLine="708"/>
+        <w:jc w:val="both"/>
+      </w:pPr>
+      <w:r>
+        <w:t xml:space="preserve">A </w:t>
+      </w:r>
+      <w:proofErr w:type="spellStart"/>
+      <w:r>
+        <w:rPr>
+          <w:i/>
+        </w:rPr>
+        <w:t>servlet</w:t>
+      </w:r>
+      <w:proofErr w:type="spellEnd"/>
+      <w:r>
+        <w:t xml:space="preserve"> </w:t>
+      </w:r>
+      <w:r>
+        <w:rPr>
+          <w:i/>
+        </w:rPr>
+        <w:t>Logout</w:t>
+      </w:r>
+      <w:r>
+        <w:t xml:space="preserve"> é apenas usada quando o utilizador pressiona o botão de </w:t>
+      </w:r>
+      <w:r>
+        <w:rPr>
+          <w:i/>
+        </w:rPr>
+        <w:t>logout</w:t>
+      </w:r>
+      <w:r>
+        <w:t xml:space="preserve"> ou então fecha o </w:t>
+      </w:r>
+      <w:r>
+        <w:rPr>
+          <w:i/>
+        </w:rPr>
+        <w:t>browser</w:t>
+      </w:r>
+      <w:r>
+        <w:t>, sendo que em ambos os casos esta estrutura tem a função de invalidar a sessão agora termina e limpar o registo do cliente das listas de clientes activos do servidor principal.</w:t>
+      </w:r>
+    </w:p>
+    <w:p>
+      <w:pPr>
+        <w:ind w:firstLine="708"/>
+        <w:jc w:val="both"/>
+      </w:pPr>
+      <w:r>
+        <w:t xml:space="preserve">Por fim, a terceira, </w:t>
+      </w:r>
+      <w:proofErr w:type="spellStart"/>
+      <w:r>
+        <w:rPr>
+          <w:i/>
+        </w:rPr>
+        <w:t>BetServlet</w:t>
+      </w:r>
+      <w:proofErr w:type="spellEnd"/>
+      <w:r>
+        <w:t xml:space="preserve">, tal como o nome indica, fica encarregue de actualizar a lista de jogos que é impressa no </w:t>
+      </w:r>
+      <w:r>
+        <w:rPr>
+          <w:i/>
+        </w:rPr>
+        <w:t>browser</w:t>
+      </w:r>
+      <w:r>
+        <w:t xml:space="preserve"> de cada utilizador, assim como interagir com o servidor principal sempre que um cliente faz um pedido para realizar uma aposta.</w:t>
+      </w:r>
+      <w:r>
+        <w:t xml:space="preserve"> Por outro lado, esta </w:t>
+      </w:r>
+      <w:proofErr w:type="spellStart"/>
+      <w:r>
+        <w:rPr>
+          <w:i/>
+        </w:rPr>
+        <w:t>servlet</w:t>
+      </w:r>
+      <w:proofErr w:type="spellEnd"/>
+      <w:r>
+        <w:t xml:space="preserve"> também é invocada sempre que ocorre uma alteração no número de créditos do utilizador e é preciso actualizar o seu número no topo da página.</w:t>
       </w:r>
     </w:p>
     <w:p>
@@ -2858,14 +3011,33 @@
         <w:jc w:val="both"/>
       </w:pPr>
       <w:r>
-        <w:t>A interacção entre clientes e servidor é sem dúvida o objectivo máximo do sistema. Sem ele, qualquer das estruturas des</w:t>
-      </w:r>
-      <w:r>
-        <w:t>critas nos capítulos anteriores</w:t>
-      </w:r>
-      <w:r>
-        <w:t xml:space="preserve"> perdem significado se forem vistas isoladamente.</w:t>
-      </w:r>
+        <w:t>- - -  TODO escrever qualquer coisa</w:t>
+      </w:r>
+    </w:p>
+    <w:p>
+      <w:pPr>
+        <w:pStyle w:val="Ttulo2"/>
+      </w:pPr>
+      <w:bookmarkStart w:id="5" w:name="_Toc279497688"/>
+      <w:r>
+        <w:rPr>
+          <w:i/>
+        </w:rPr>
+        <w:t>Login</w:t>
+      </w:r>
+      <w:r>
+        <w:t>, registo e invalidação de sessões</w:t>
+      </w:r>
+      <w:bookmarkEnd w:id="5"/>
+    </w:p>
+    <w:p>
+      <w:pPr>
+        <w:ind w:firstLine="0"/>
+        <w:rPr>
+          <w:sz w:val="16"/>
+          <w:szCs w:val="16"/>
+        </w:rPr>
+      </w:pPr>
     </w:p>
     <w:p>
       <w:pPr>
@@ -2873,47 +3045,136 @@
         <w:jc w:val="both"/>
       </w:pPr>
       <w:r>
-        <w:t xml:space="preserve">A manutenção das listas de </w:t>
-      </w:r>
-    </w:p>
-    <w:p>
-      <w:pPr>
-        <w:pStyle w:val="Ttulo2"/>
-      </w:pPr>
-      <w:bookmarkStart w:id="5" w:name="_Toc279497688"/>
-      <w:r>
-        <w:rPr>
-          <w:i/>
-        </w:rPr>
-        <w:t>Login</w:t>
-      </w:r>
-      <w:r>
-        <w:t>, registo e invalidação de sessões</w:t>
-      </w:r>
-      <w:bookmarkEnd w:id="5"/>
-    </w:p>
-    <w:p>
-      <w:pPr>
-        <w:ind w:firstLine="0"/>
-        <w:rPr>
-          <w:sz w:val="16"/>
-          <w:szCs w:val="16"/>
-        </w:rPr>
-      </w:pPr>
-    </w:p>
-    <w:p>
-      <w:pPr>
-        <w:ind w:firstLine="708"/>
+        <w:t xml:space="preserve">Tanto o </w:t>
+      </w:r>
+      <w:r>
+        <w:rPr>
+          <w:i/>
+        </w:rPr>
+        <w:t xml:space="preserve">login </w:t>
+      </w:r>
+      <w:r>
+        <w:t xml:space="preserve">como registo de novos cliente processa-se por duas fases. Primeiro, é enviado um GET </w:t>
+      </w:r>
+      <w:r>
+        <w:t xml:space="preserve">com os dados obtidos dos formulários de cada página para a </w:t>
+      </w:r>
+      <w:proofErr w:type="spellStart"/>
+      <w:r>
+        <w:rPr>
+          <w:i/>
+        </w:rPr>
+        <w:t>WebServlet</w:t>
+      </w:r>
+      <w:proofErr w:type="spellEnd"/>
+      <w:r>
+        <w:t>. Esta, faz uma chamada RMI para o servidor principal e fica à espera da resposta. Uma vez obtida, uma dada mensagem (relacionada com o conteúdo da resposta do servidor principal) é registada na sessão do utilizador e neste momento, abrem-se dois cenários:</w:t>
+      </w:r>
+    </w:p>
+    <w:p>
+      <w:pPr>
+        <w:pStyle w:val="PargrafodaLista"/>
+        <w:numPr>
+          <w:ilvl w:val="0"/>
+          <w:numId w:val="7"/>
+        </w:numPr>
         <w:jc w:val="both"/>
       </w:pPr>
       <w:r>
-        <w:rPr>
-          <w:i/>
-        </w:rPr>
-        <w:t xml:space="preserve">Logout </w:t>
-      </w:r>
-      <w:r>
-        <w:t>também pode ser feito fechando simplesmente a página.</w:t>
+        <w:t>Ou a resposta vinda do servidor principal é favorável e o cliente é redireccionado para a página de apostas;</w:t>
+      </w:r>
+    </w:p>
+    <w:p>
+      <w:pPr>
+        <w:pStyle w:val="PargrafodaLista"/>
+        <w:numPr>
+          <w:ilvl w:val="0"/>
+          <w:numId w:val="7"/>
+        </w:numPr>
+        <w:jc w:val="both"/>
+      </w:pPr>
+      <w:r>
+        <w:t>Ou por outro lado, a resposta é negativa e o utilizador permanece na mesma página. Contudo, nesta situação</w:t>
+      </w:r>
+      <w:r>
+        <w:t xml:space="preserve">, ao fazer o </w:t>
+      </w:r>
+      <w:proofErr w:type="spellStart"/>
+      <w:r>
+        <w:rPr>
+          <w:i/>
+        </w:rPr>
+        <w:t>refresh</w:t>
+      </w:r>
+      <w:proofErr w:type="spellEnd"/>
+      <w:r>
+        <w:rPr>
+          <w:i/>
+        </w:rPr>
+        <w:t xml:space="preserve"> </w:t>
+      </w:r>
+      <w:r>
+        <w:t xml:space="preserve">da página, é detectado uma sessão já existente e será disposta a mensagem justificando o erro encontrado, tal como conta já existente ou </w:t>
+      </w:r>
+      <w:r>
+        <w:rPr>
+          <w:i/>
+        </w:rPr>
+        <w:t xml:space="preserve">login </w:t>
+      </w:r>
+      <w:r>
+        <w:t>inválido, por exemplo.</w:t>
+      </w:r>
+    </w:p>
+    <w:p>
+      <w:pPr>
+        <w:jc w:val="both"/>
+      </w:pPr>
+    </w:p>
+    <w:p>
+      <w:pPr>
+        <w:jc w:val="both"/>
+      </w:pPr>
+      <w:r>
+        <w:t xml:space="preserve">As invalidações de sessão ocorrem quando o cliente efectua um </w:t>
+      </w:r>
+      <w:r>
+        <w:rPr>
+          <w:i/>
+        </w:rPr>
+        <w:t>logout</w:t>
+      </w:r>
+      <w:r>
+        <w:t xml:space="preserve">, tanto explicitamente (pressionando o </w:t>
+      </w:r>
+      <w:r>
+        <w:rPr>
+          <w:i/>
+        </w:rPr>
+        <w:t>link</w:t>
+      </w:r>
+      <w:r>
+        <w:t xml:space="preserve"> no topo direito da página) ou então fechando a página, sendo que esta última situação é detectada pela </w:t>
+      </w:r>
+      <w:proofErr w:type="spellStart"/>
+      <w:r>
+        <w:rPr>
+          <w:i/>
+        </w:rPr>
+        <w:t>ChatServlet</w:t>
+      </w:r>
+      <w:proofErr w:type="spellEnd"/>
+      <w:r>
+        <w:t xml:space="preserve">, uma vez que corre </w:t>
+      </w:r>
+      <w:r>
+        <w:rPr>
+          <w:i/>
+        </w:rPr>
+        <w:t>COMET</w:t>
+      </w:r>
+      <w:r>
+        <w:t xml:space="preserve">, e esta toma as medidas adequadas para proceder a um término limpo e livre de problemas. </w:t>
       </w:r>
     </w:p>
     <w:p>
@@ -3190,7 +3451,11 @@
         <w:jc w:val="both"/>
       </w:pPr>
       <w:r>
-        <w:t>A parte essencial da interacção entre servidor e cliente assenta sobre o envio de comandos por parte do cliente e da sua interpretação por parte do servidor. A lista de comandos e suas funcionalidades pode ser vista, relembrando outra vez, no manual do utilizador, sendo que nesta secção apenas iremos explicar como é que são trocados os comandos de uma forma genérica.</w:t>
+        <w:t xml:space="preserve">A parte essencial da interacção entre servidor e cliente assenta sobre o envio de comandos por parte do cliente e da sua interpretação por parte do servidor. A lista de </w:t>
+      </w:r>
+      <w:r>
+        <w:lastRenderedPageBreak/>
+        <w:t>comandos e suas funcionalidades pode ser vista, relembrando outra vez, no manual do utilizador, sendo que nesta secção apenas iremos explicar como é que são trocados os comandos de uma forma genérica.</w:t>
       </w:r>
     </w:p>
     <w:p>
@@ -3577,6 +3842,59 @@
       </w:r>
       <w:r>
         <w:t>, informá-lo da sua derrota.</w:t>
+      </w:r>
+    </w:p>
+    <w:p>
+      <w:pPr>
+        <w:pStyle w:val="Ttulo2"/>
+      </w:pPr>
+      <w:r>
+        <w:t>Falta de conecção</w:t>
+      </w:r>
+    </w:p>
+    <w:p>
+      <w:pPr>
+        <w:spacing w:line="240" w:lineRule="auto"/>
+        <w:ind w:firstLine="0"/>
+        <w:jc w:val="both"/>
+        <w:rPr>
+          <w:b/>
+          <w:i/>
+          <w:color w:val="1F497D" w:themeColor="text2"/>
+          <w:sz w:val="16"/>
+          <w:szCs w:val="16"/>
+        </w:rPr>
+      </w:pPr>
+    </w:p>
+    <w:p>
+      <w:pPr>
+        <w:jc w:val="both"/>
+      </w:pPr>
+      <w:r>
+        <w:t xml:space="preserve">Quando um utilizador é novo no sistema, dados a possibilidade de criar uma conta nova. Para tal, apenas necessita de executar o comando </w:t>
+      </w:r>
+      <w:r>
+        <w:rPr>
+          <w:i/>
+        </w:rPr>
+        <w:t>‘</w:t>
+      </w:r>
+      <w:proofErr w:type="spellStart"/>
+      <w:r>
+        <w:rPr>
+          <w:i/>
+        </w:rPr>
+        <w:t>register</w:t>
+      </w:r>
+      <w:proofErr w:type="spellEnd"/>
+      <w:r>
+        <w:rPr>
+          <w:i/>
+        </w:rPr>
+        <w:t>’</w:t>
+      </w:r>
+      <w:r>
+        <w:t>, passando os argumentos adequados. Depois</w:t>
       </w:r>
     </w:p>
     <w:p>
@@ -7999,7 +8317,7 @@
             <w:rPr>
               <w:noProof/>
             </w:rPr>
-            <w:t>4</w:t>
+            <w:t>9</w:t>
           </w:r>
         </w:fldSimple>
       </w:p>
@@ -8240,16 +8558,16 @@
     </w:lvl>
   </w:abstractNum>
   <w:abstractNum w:abstractNumId="2">
-    <w:nsid w:val="5E6C249F"/>
+    <w:nsid w:val="447336DB"/>
     <w:multiLevelType w:val="hybridMultilevel"/>
-    <w:tmpl w:val="489C1C6C"/>
+    <w:tmpl w:val="75D4A230"/>
     <w:lvl w:ilvl="0" w:tplc="08160001">
       <w:start w:val="1"/>
       <w:numFmt w:val="bullet"/>
       <w:lvlText w:val=""/>
       <w:lvlJc w:val="left"/>
       <w:pPr>
-        <w:ind w:left="1429" w:hanging="360"/>
+        <w:ind w:left="1428" w:hanging="360"/>
       </w:pPr>
       <w:rPr>
         <w:rFonts w:ascii="Symbol" w:hAnsi="Symbol" w:hint="default"/>
@@ -8261,7 +8579,7 @@
       <w:lvlText w:val="o"/>
       <w:lvlJc w:val="left"/>
       <w:pPr>
-        <w:ind w:left="2149" w:hanging="360"/>
+        <w:ind w:left="2148" w:hanging="360"/>
       </w:pPr>
       <w:rPr>
         <w:rFonts w:ascii="Courier New" w:hAnsi="Courier New" w:cs="Courier New" w:hint="default"/>
@@ -8273,7 +8591,7 @@
       <w:lvlText w:val=""/>
       <w:lvlJc w:val="left"/>
       <w:pPr>
-        <w:ind w:left="2869" w:hanging="360"/>
+        <w:ind w:left="2868" w:hanging="360"/>
       </w:pPr>
       <w:rPr>
         <w:rFonts w:ascii="Wingdings" w:hAnsi="Wingdings" w:hint="default"/>
@@ -8285,7 +8603,7 @@
       <w:lvlText w:val=""/>
       <w:lvlJc w:val="left"/>
       <w:pPr>
-        <w:ind w:left="3589" w:hanging="360"/>
+        <w:ind w:left="3588" w:hanging="360"/>
       </w:pPr>
       <w:rPr>
         <w:rFonts w:ascii="Symbol" w:hAnsi="Symbol" w:hint="default"/>
@@ -8297,7 +8615,7 @@
       <w:lvlText w:val="o"/>
       <w:lvlJc w:val="left"/>
       <w:pPr>
-        <w:ind w:left="4309" w:hanging="360"/>
+        <w:ind w:left="4308" w:hanging="360"/>
       </w:pPr>
       <w:rPr>
         <w:rFonts w:ascii="Courier New" w:hAnsi="Courier New" w:cs="Courier New" w:hint="default"/>
@@ -8309,7 +8627,7 @@
       <w:lvlText w:val=""/>
       <w:lvlJc w:val="left"/>
       <w:pPr>
-        <w:ind w:left="5029" w:hanging="360"/>
+        <w:ind w:left="5028" w:hanging="360"/>
       </w:pPr>
       <w:rPr>
         <w:rFonts w:ascii="Wingdings" w:hAnsi="Wingdings" w:hint="default"/>
@@ -8321,7 +8639,7 @@
       <w:lvlText w:val=""/>
       <w:lvlJc w:val="left"/>
       <w:pPr>
-        <w:ind w:left="5749" w:hanging="360"/>
+        <w:ind w:left="5748" w:hanging="360"/>
       </w:pPr>
       <w:rPr>
         <w:rFonts w:ascii="Symbol" w:hAnsi="Symbol" w:hint="default"/>
@@ -8333,7 +8651,7 @@
       <w:lvlText w:val="o"/>
       <w:lvlJc w:val="left"/>
       <w:pPr>
-        <w:ind w:left="6469" w:hanging="360"/>
+        <w:ind w:left="6468" w:hanging="360"/>
       </w:pPr>
       <w:rPr>
         <w:rFonts w:ascii="Courier New" w:hAnsi="Courier New" w:cs="Courier New" w:hint="default"/>
@@ -8345,7 +8663,7 @@
       <w:lvlText w:val=""/>
       <w:lvlJc w:val="left"/>
       <w:pPr>
-        <w:ind w:left="7189" w:hanging="360"/>
+        <w:ind w:left="7188" w:hanging="360"/>
       </w:pPr>
       <w:rPr>
         <w:rFonts w:ascii="Wingdings" w:hAnsi="Wingdings" w:hint="default"/>
@@ -8353,6 +8671,119 @@
     </w:lvl>
   </w:abstractNum>
   <w:abstractNum w:abstractNumId="3">
+    <w:nsid w:val="5E6C249F"/>
+    <w:multiLevelType w:val="hybridMultilevel"/>
+    <w:tmpl w:val="489C1C6C"/>
+    <w:lvl w:ilvl="0" w:tplc="08160001">
+      <w:start w:val="1"/>
+      <w:numFmt w:val="bullet"/>
+      <w:lvlText w:val=""/>
+      <w:lvlJc w:val="left"/>
+      <w:pPr>
+        <w:ind w:left="1429" w:hanging="360"/>
+      </w:pPr>
+      <w:rPr>
+        <w:rFonts w:ascii="Symbol" w:hAnsi="Symbol" w:hint="default"/>
+      </w:rPr>
+    </w:lvl>
+    <w:lvl w:ilvl="1" w:tplc="08160003" w:tentative="1">
+      <w:start w:val="1"/>
+      <w:numFmt w:val="bullet"/>
+      <w:lvlText w:val="o"/>
+      <w:lvlJc w:val="left"/>
+      <w:pPr>
+        <w:ind w:left="2149" w:hanging="360"/>
+      </w:pPr>
+      <w:rPr>
+        <w:rFonts w:ascii="Courier New" w:hAnsi="Courier New" w:cs="Courier New" w:hint="default"/>
+      </w:rPr>
+    </w:lvl>
+    <w:lvl w:ilvl="2" w:tplc="08160005" w:tentative="1">
+      <w:start w:val="1"/>
+      <w:numFmt w:val="bullet"/>
+      <w:lvlText w:val=""/>
+      <w:lvlJc w:val="left"/>
+      <w:pPr>
+        <w:ind w:left="2869" w:hanging="360"/>
+      </w:pPr>
+      <w:rPr>
+        <w:rFonts w:ascii="Wingdings" w:hAnsi="Wingdings" w:hint="default"/>
+      </w:rPr>
+    </w:lvl>
+    <w:lvl w:ilvl="3" w:tplc="08160001" w:tentative="1">
+      <w:start w:val="1"/>
+      <w:numFmt w:val="bullet"/>
+      <w:lvlText w:val=""/>
+      <w:lvlJc w:val="left"/>
+      <w:pPr>
+        <w:ind w:left="3589" w:hanging="360"/>
+      </w:pPr>
+      <w:rPr>
+        <w:rFonts w:ascii="Symbol" w:hAnsi="Symbol" w:hint="default"/>
+      </w:rPr>
+    </w:lvl>
+    <w:lvl w:ilvl="4" w:tplc="08160003" w:tentative="1">
+      <w:start w:val="1"/>
+      <w:numFmt w:val="bullet"/>
+      <w:lvlText w:val="o"/>
+      <w:lvlJc w:val="left"/>
+      <w:pPr>
+        <w:ind w:left="4309" w:hanging="360"/>
+      </w:pPr>
+      <w:rPr>
+        <w:rFonts w:ascii="Courier New" w:hAnsi="Courier New" w:cs="Courier New" w:hint="default"/>
+      </w:rPr>
+    </w:lvl>
+    <w:lvl w:ilvl="5" w:tplc="08160005" w:tentative="1">
+      <w:start w:val="1"/>
+      <w:numFmt w:val="bullet"/>
+      <w:lvlText w:val=""/>
+      <w:lvlJc w:val="left"/>
+      <w:pPr>
+        <w:ind w:left="5029" w:hanging="360"/>
+      </w:pPr>
+      <w:rPr>
+        <w:rFonts w:ascii="Wingdings" w:hAnsi="Wingdings" w:hint="default"/>
+      </w:rPr>
+    </w:lvl>
+    <w:lvl w:ilvl="6" w:tplc="08160001" w:tentative="1">
+      <w:start w:val="1"/>
+      <w:numFmt w:val="bullet"/>
+      <w:lvlText w:val=""/>
+      <w:lvlJc w:val="left"/>
+      <w:pPr>
+        <w:ind w:left="5749" w:hanging="360"/>
+      </w:pPr>
+      <w:rPr>
+        <w:rFonts w:ascii="Symbol" w:hAnsi="Symbol" w:hint="default"/>
+      </w:rPr>
+    </w:lvl>
+    <w:lvl w:ilvl="7" w:tplc="08160003" w:tentative="1">
+      <w:start w:val="1"/>
+      <w:numFmt w:val="bullet"/>
+      <w:lvlText w:val="o"/>
+      <w:lvlJc w:val="left"/>
+      <w:pPr>
+        <w:ind w:left="6469" w:hanging="360"/>
+      </w:pPr>
+      <w:rPr>
+        <w:rFonts w:ascii="Courier New" w:hAnsi="Courier New" w:cs="Courier New" w:hint="default"/>
+      </w:rPr>
+    </w:lvl>
+    <w:lvl w:ilvl="8" w:tplc="08160005" w:tentative="1">
+      <w:start w:val="1"/>
+      <w:numFmt w:val="bullet"/>
+      <w:lvlText w:val=""/>
+      <w:lvlJc w:val="left"/>
+      <w:pPr>
+        <w:ind w:left="7189" w:hanging="360"/>
+      </w:pPr>
+      <w:rPr>
+        <w:rFonts w:ascii="Wingdings" w:hAnsi="Wingdings" w:hint="default"/>
+      </w:rPr>
+    </w:lvl>
+  </w:abstractNum>
+  <w:abstractNum w:abstractNumId="4">
     <w:nsid w:val="62D55E97"/>
     <w:multiLevelType w:val="hybridMultilevel"/>
     <w:tmpl w:val="203AAF18"/>
@@ -8438,7 +8869,7 @@
       </w:pPr>
     </w:lvl>
   </w:abstractNum>
-  <w:abstractNum w:abstractNumId="4">
+  <w:abstractNum w:abstractNumId="5">
     <w:nsid w:val="6A174164"/>
     <w:multiLevelType w:val="hybridMultilevel"/>
     <w:tmpl w:val="21A4F4E6"/>
@@ -8550,7 +8981,7 @@
       </w:rPr>
     </w:lvl>
   </w:abstractNum>
-  <w:abstractNum w:abstractNumId="5">
+  <w:abstractNum w:abstractNumId="6">
     <w:nsid w:val="6D855947"/>
     <w:multiLevelType w:val="hybridMultilevel"/>
     <w:tmpl w:val="0F22E80E"/>
@@ -8668,18 +9099,21 @@
     <w:abstractNumId w:val="0"/>
   </w:num>
   <w:num w:numId="2">
+    <w:abstractNumId w:val="6"/>
+  </w:num>
+  <w:num w:numId="3">
     <w:abstractNumId w:val="5"/>
   </w:num>
-  <w:num w:numId="3">
+  <w:num w:numId="4">
     <w:abstractNumId w:val="4"/>
-  </w:num>
-  <w:num w:numId="4">
-    <w:abstractNumId w:val="3"/>
   </w:num>
   <w:num w:numId="5">
     <w:abstractNumId w:val="1"/>
   </w:num>
   <w:num w:numId="6">
+    <w:abstractNumId w:val="3"/>
+  </w:num>
+  <w:num w:numId="7">
     <w:abstractNumId w:val="2"/>
   </w:num>
 </w:numbering>
@@ -9839,7 +10273,7 @@
 </file>
 
 <file path=customXml/itemProps1.xml><?xml version="1.0" encoding="utf-8"?>
-<ds:datastoreItem xmlns:ds="http://schemas.openxmlformats.org/officeDocument/2006/customXml" ds:itemID="{68905A08-6A10-46B7-A44D-C1056E32D36E}">
+<ds:datastoreItem xmlns:ds="http://schemas.openxmlformats.org/officeDocument/2006/customXml" ds:itemID="{4CB8576A-0009-4BE0-A23F-678CFFB36D87}">
   <ds:schemaRefs>
     <ds:schemaRef ds:uri="http://schemas.openxmlformats.org/officeDocument/2006/bibliography"/>
   </ds:schemaRefs>

</xml_diff>

<commit_message>
Falta a fase de testes do relatorios e eventuais correcoes e verificaoes
</commit_message>
<xml_diff>
--- a/Report2.docx
+++ b/Report2.docx
@@ -689,7 +689,7 @@
           <w:r>
             <w:fldChar w:fldCharType="separate"/>
           </w:r>
-          <w:hyperlink w:anchor="_Toc279497681" w:history="1">
+          <w:hyperlink w:anchor="_Toc279851748" w:history="1">
             <w:r>
               <w:rPr>
                 <w:rStyle w:val="Hiperligao"/>
@@ -712,7 +712,7 @@
               <w:rPr>
                 <w:webHidden/>
               </w:rPr>
-              <w:instrText xml:space="preserve"> PAGEREF _Toc279497681 \h </w:instrText>
+              <w:instrText xml:space="preserve"> PAGEREF _Toc279851748 \h </w:instrText>
             </w:r>
             <w:r>
               <w:rPr>
@@ -747,7 +747,7 @@
               <w:lang w:eastAsia="pt-PT"/>
             </w:rPr>
           </w:pPr>
-          <w:hyperlink w:anchor="_Toc279497682" w:history="1">
+          <w:hyperlink w:anchor="_Toc279851749" w:history="1">
             <w:r>
               <w:rPr>
                 <w:rStyle w:val="Hiperligao"/>
@@ -770,7 +770,7 @@
               <w:rPr>
                 <w:webHidden/>
               </w:rPr>
-              <w:instrText xml:space="preserve"> PAGEREF _Toc279497682 \h </w:instrText>
+              <w:instrText xml:space="preserve"> PAGEREF _Toc279851749 \h </w:instrText>
             </w:r>
             <w:r>
               <w:rPr>
@@ -808,7 +808,7 @@
               <w:lang w:eastAsia="pt-PT"/>
             </w:rPr>
           </w:pPr>
-          <w:hyperlink w:anchor="_Toc279497683" w:history="1">
+          <w:hyperlink w:anchor="_Toc279851750" w:history="1">
             <w:r>
               <w:rPr>
                 <w:rStyle w:val="Hiperligao"/>
@@ -843,7 +843,7 @@
                 <w:noProof/>
                 <w:webHidden/>
               </w:rPr>
-              <w:instrText xml:space="preserve"> PAGEREF _Toc279497683 \h </w:instrText>
+              <w:instrText xml:space="preserve"> PAGEREF _Toc279851750 \h </w:instrText>
             </w:r>
             <w:r>
               <w:rPr>
@@ -885,7 +885,7 @@
               <w:lang w:eastAsia="pt-PT"/>
             </w:rPr>
           </w:pPr>
-          <w:hyperlink w:anchor="_Toc279497684" w:history="1">
+          <w:hyperlink w:anchor="_Toc279851751" w:history="1">
             <w:r>
               <w:rPr>
                 <w:rStyle w:val="Hiperligao"/>
@@ -912,7 +912,7 @@
                 <w:noProof/>
                 <w:webHidden/>
               </w:rPr>
-              <w:instrText xml:space="preserve"> PAGEREF _Toc279497684 \h </w:instrText>
+              <w:instrText xml:space="preserve"> PAGEREF _Toc279851751 \h </w:instrText>
             </w:r>
             <w:r>
               <w:rPr>
@@ -951,12 +951,12 @@
               <w:lang w:eastAsia="pt-PT"/>
             </w:rPr>
           </w:pPr>
-          <w:hyperlink w:anchor="_Toc279497685" w:history="1">
+          <w:hyperlink w:anchor="_Toc279851752" w:history="1">
             <w:r>
               <w:rPr>
                 <w:rStyle w:val="Hiperligao"/>
               </w:rPr>
-              <w:t>Comunicação Entre Cliente e Servidor</w:t>
+              <w:t>Cliente</w:t>
             </w:r>
             <w:r>
               <w:rPr>
@@ -974,7 +974,7 @@
               <w:rPr>
                 <w:webHidden/>
               </w:rPr>
-              <w:instrText xml:space="preserve"> PAGEREF _Toc279497685 \h </w:instrText>
+              <w:instrText xml:space="preserve"> PAGEREF _Toc279851752 \h </w:instrText>
             </w:r>
             <w:r>
               <w:rPr>
@@ -991,7 +991,7 @@
               <w:rPr>
                 <w:webHidden/>
               </w:rPr>
-              <w:t>6</w:t>
+              <w:t>5</w:t>
             </w:r>
             <w:r>
               <w:rPr>
@@ -1012,13 +1012,21 @@
               <w:lang w:eastAsia="pt-PT"/>
             </w:rPr>
           </w:pPr>
-          <w:hyperlink w:anchor="_Toc279497686" w:history="1">
+          <w:hyperlink w:anchor="_Toc279851753" w:history="1">
+            <w:r>
+              <w:rPr>
+                <w:rStyle w:val="Hiperligao"/>
+                <w:i/>
+                <w:noProof/>
+              </w:rPr>
+              <w:t>Login</w:t>
+            </w:r>
             <w:r>
               <w:rPr>
                 <w:rStyle w:val="Hiperligao"/>
                 <w:noProof/>
               </w:rPr>
-              <w:t>Esquema de Troca de Mensagens</w:t>
+              <w:t>, registo e invalidação de sessões</w:t>
             </w:r>
             <w:r>
               <w:rPr>
@@ -1039,7 +1047,7 @@
                 <w:noProof/>
                 <w:webHidden/>
               </w:rPr>
-              <w:instrText xml:space="preserve"> PAGEREF _Toc279497686 \h </w:instrText>
+              <w:instrText xml:space="preserve"> PAGEREF _Toc279851753 \h </w:instrText>
             </w:r>
             <w:r>
               <w:rPr>
@@ -1059,69 +1067,11 @@
                 <w:noProof/>
                 <w:webHidden/>
               </w:rPr>
-              <w:t>6</w:t>
+              <w:t>5</w:t>
             </w:r>
             <w:r>
               <w:rPr>
                 <w:noProof/>
-                <w:webHidden/>
-              </w:rPr>
-              <w:fldChar w:fldCharType="end"/>
-            </w:r>
-          </w:hyperlink>
-        </w:p>
-        <w:p>
-          <w:pPr>
-            <w:pStyle w:val="ndice1"/>
-            <w:rPr>
-              <w:b w:val="0"/>
-              <w:lang w:eastAsia="pt-PT"/>
-            </w:rPr>
-          </w:pPr>
-          <w:hyperlink w:anchor="_Toc279497687" w:history="1">
-            <w:r>
-              <w:rPr>
-                <w:rStyle w:val="Hiperligao"/>
-              </w:rPr>
-              <w:t>Cliente</w:t>
-            </w:r>
-            <w:r>
-              <w:rPr>
-                <w:webHidden/>
-              </w:rPr>
-              <w:tab/>
-            </w:r>
-            <w:r>
-              <w:rPr>
-                <w:webHidden/>
-              </w:rPr>
-              <w:fldChar w:fldCharType="begin"/>
-            </w:r>
-            <w:r>
-              <w:rPr>
-                <w:webHidden/>
-              </w:rPr>
-              <w:instrText xml:space="preserve"> PAGEREF _Toc279497687 \h </w:instrText>
-            </w:r>
-            <w:r>
-              <w:rPr>
-                <w:webHidden/>
-              </w:rPr>
-            </w:r>
-            <w:r>
-              <w:rPr>
-                <w:webHidden/>
-              </w:rPr>
-              <w:fldChar w:fldCharType="separate"/>
-            </w:r>
-            <w:r>
-              <w:rPr>
-                <w:webHidden/>
-              </w:rPr>
-              <w:t>7</w:t>
-            </w:r>
-            <w:r>
-              <w:rPr>
                 <w:webHidden/>
               </w:rPr>
               <w:fldChar w:fldCharType="end"/>
@@ -1139,62 +1089,55 @@
               <w:lang w:eastAsia="pt-PT"/>
             </w:rPr>
           </w:pPr>
-          <w:hyperlink w:anchor="_Toc279497688" w:history="1">
+          <w:hyperlink w:anchor="_Toc279851754" w:history="1">
             <w:r>
               <w:rPr>
                 <w:rStyle w:val="Hiperligao"/>
                 <w:i/>
                 <w:noProof/>
               </w:rPr>
-              <w:t>Login</w:t>
-            </w:r>
-            <w:r>
-              <w:rPr>
-                <w:rStyle w:val="Hiperligao"/>
+              <w:t>Chat</w:t>
+            </w:r>
+            <w:r>
+              <w:rPr>
                 <w:noProof/>
-              </w:rPr>
-              <w:t>, registo e invalidação de sessões</w:t>
+                <w:webHidden/>
+              </w:rPr>
+              <w:tab/>
             </w:r>
             <w:r>
               <w:rPr>
                 <w:noProof/>
                 <w:webHidden/>
               </w:rPr>
-              <w:tab/>
+              <w:fldChar w:fldCharType="begin"/>
             </w:r>
             <w:r>
               <w:rPr>
                 <w:noProof/>
                 <w:webHidden/>
               </w:rPr>
-              <w:fldChar w:fldCharType="begin"/>
+              <w:instrText xml:space="preserve"> PAGEREF _Toc279851754 \h </w:instrText>
             </w:r>
             <w:r>
               <w:rPr>
                 <w:noProof/>
                 <w:webHidden/>
               </w:rPr>
-              <w:instrText xml:space="preserve"> PAGEREF _Toc279497688 \h </w:instrText>
             </w:r>
             <w:r>
               <w:rPr>
                 <w:noProof/>
                 <w:webHidden/>
               </w:rPr>
+              <w:fldChar w:fldCharType="separate"/>
             </w:r>
             <w:r>
               <w:rPr>
                 <w:noProof/>
                 <w:webHidden/>
               </w:rPr>
-              <w:fldChar w:fldCharType="separate"/>
-            </w:r>
-            <w:r>
-              <w:rPr>
-                <w:noProof/>
-                <w:webHidden/>
-              </w:rPr>
-              <w:t>7</w:t>
+              <w:t>5</w:t>
             </w:r>
             <w:r>
               <w:rPr>
@@ -1216,13 +1159,13 @@
               <w:lang w:eastAsia="pt-PT"/>
             </w:rPr>
           </w:pPr>
-          <w:hyperlink w:anchor="_Toc279497689" w:history="1">
+          <w:hyperlink w:anchor="_Toc279851755" w:history="1">
             <w:r>
               <w:rPr>
                 <w:rStyle w:val="Hiperligao"/>
                 <w:noProof/>
               </w:rPr>
-              <w:t>Chat</w:t>
+              <w:t>Realização de uma aposta e actualização dos jogos</w:t>
             </w:r>
             <w:r>
               <w:rPr>
@@ -1243,7 +1186,7 @@
                 <w:noProof/>
                 <w:webHidden/>
               </w:rPr>
-              <w:instrText xml:space="preserve"> PAGEREF _Toc279497689 \h </w:instrText>
+              <w:instrText xml:space="preserve"> PAGEREF _Toc279851755 \h </w:instrText>
             </w:r>
             <w:r>
               <w:rPr>
@@ -1263,7 +1206,7 @@
                 <w:noProof/>
                 <w:webHidden/>
               </w:rPr>
-              <w:t>7</w:t>
+              <w:t>5</w:t>
             </w:r>
             <w:r>
               <w:rPr>
@@ -1285,17 +1228,25 @@
               <w:lang w:eastAsia="pt-PT"/>
             </w:rPr>
           </w:pPr>
-          <w:hyperlink w:anchor="_Toc279497690" w:history="1">
+          <w:hyperlink w:anchor="_Toc279851756" w:history="1">
             <w:r>
               <w:rPr>
                 <w:rStyle w:val="Hiperligao"/>
                 <w:noProof/>
               </w:rPr>
-              <w:t>Realização de uma aposta e actualização dos jogos</w:t>
-            </w:r>
-            <w:r>
-              <w:rPr>
+              <w:t xml:space="preserve">Actualização da lista de clientes </w:t>
+            </w:r>
+            <w:r>
+              <w:rPr>
+                <w:rStyle w:val="Hiperligao"/>
+                <w:i/>
                 <w:noProof/>
+              </w:rPr>
+              <w:t>online</w:t>
+            </w:r>
+            <w:r>
+              <w:rPr>
+                <w:noProof/>
                 <w:webHidden/>
               </w:rPr>
               <w:tab/>
@@ -1312,7 +1263,7 @@
                 <w:noProof/>
                 <w:webHidden/>
               </w:rPr>
-              <w:instrText xml:space="preserve"> PAGEREF _Toc279497690 \h </w:instrText>
+              <w:instrText xml:space="preserve"> PAGEREF _Toc279851756 \h </w:instrText>
             </w:r>
             <w:r>
               <w:rPr>
@@ -1332,11 +1283,69 @@
                 <w:noProof/>
                 <w:webHidden/>
               </w:rPr>
+              <w:t>6</w:t>
+            </w:r>
+            <w:r>
+              <w:rPr>
+                <w:noProof/>
+                <w:webHidden/>
+              </w:rPr>
+              <w:fldChar w:fldCharType="end"/>
+            </w:r>
+          </w:hyperlink>
+        </w:p>
+        <w:p>
+          <w:pPr>
+            <w:pStyle w:val="ndice1"/>
+            <w:rPr>
+              <w:b w:val="0"/>
+              <w:lang w:eastAsia="pt-PT"/>
+            </w:rPr>
+          </w:pPr>
+          <w:hyperlink w:anchor="_Toc279851757" w:history="1">
+            <w:r>
+              <w:rPr>
+                <w:rStyle w:val="Hiperligao"/>
+              </w:rPr>
+              <w:t>REST</w:t>
+            </w:r>
+            <w:r>
+              <w:rPr>
+                <w:webHidden/>
+              </w:rPr>
+              <w:tab/>
+            </w:r>
+            <w:r>
+              <w:rPr>
+                <w:webHidden/>
+              </w:rPr>
+              <w:fldChar w:fldCharType="begin"/>
+            </w:r>
+            <w:r>
+              <w:rPr>
+                <w:webHidden/>
+              </w:rPr>
+              <w:instrText xml:space="preserve"> PAGEREF _Toc279851757 \h </w:instrText>
+            </w:r>
+            <w:r>
+              <w:rPr>
+                <w:webHidden/>
+              </w:rPr>
+            </w:r>
+            <w:r>
+              <w:rPr>
+                <w:webHidden/>
+              </w:rPr>
+              <w:fldChar w:fldCharType="separate"/>
+            </w:r>
+            <w:r>
+              <w:rPr>
+                <w:webHidden/>
+              </w:rPr>
               <w:t>7</w:t>
             </w:r>
             <w:r>
               <w:rPr>
-                <w:noProof/>
                 <w:webHidden/>
               </w:rPr>
               <w:fldChar w:fldCharType="end"/>
@@ -1354,131 +1363,58 @@
               <w:lang w:eastAsia="pt-PT"/>
             </w:rPr>
           </w:pPr>
-          <w:hyperlink w:anchor="_Toc279497691" w:history="1">
+          <w:hyperlink w:anchor="_Toc279851758" w:history="1">
             <w:r>
               <w:rPr>
                 <w:rStyle w:val="Hiperligao"/>
                 <w:noProof/>
               </w:rPr>
-              <w:t xml:space="preserve">Actualização da lista de clientes </w:t>
-            </w:r>
-            <w:r>
-              <w:rPr>
-                <w:rStyle w:val="Hiperligao"/>
-                <w:i/>
+              <w:t>Notícias</w:t>
+            </w:r>
+            <w:r>
+              <w:rPr>
                 <w:noProof/>
-              </w:rPr>
-              <w:t>online</w:t>
-            </w:r>
-            <w:r>
-              <w:rPr>
-                <w:rStyle w:val="Hiperligao"/>
+                <w:webHidden/>
+              </w:rPr>
+              <w:tab/>
+            </w:r>
+            <w:r>
+              <w:rPr>
                 <w:noProof/>
-              </w:rPr>
-              <w:t xml:space="preserve"> e dos créditos</w:t>
+                <w:webHidden/>
+              </w:rPr>
+              <w:fldChar w:fldCharType="begin"/>
             </w:r>
             <w:r>
               <w:rPr>
                 <w:noProof/>
                 <w:webHidden/>
               </w:rPr>
-              <w:tab/>
+              <w:instrText xml:space="preserve"> PAGEREF _Toc279851758 \h </w:instrText>
             </w:r>
             <w:r>
               <w:rPr>
                 <w:noProof/>
                 <w:webHidden/>
               </w:rPr>
-              <w:fldChar w:fldCharType="begin"/>
             </w:r>
             <w:r>
               <w:rPr>
                 <w:noProof/>
                 <w:webHidden/>
               </w:rPr>
-              <w:instrText xml:space="preserve"> PAGEREF _Toc279497691 \h </w:instrText>
+              <w:fldChar w:fldCharType="separate"/>
             </w:r>
             <w:r>
               <w:rPr>
                 <w:noProof/>
                 <w:webHidden/>
               </w:rPr>
+              <w:t>7</w:t>
             </w:r>
             <w:r>
               <w:rPr>
                 <w:noProof/>
-                <w:webHidden/>
-              </w:rPr>
-              <w:fldChar w:fldCharType="separate"/>
-            </w:r>
-            <w:r>
-              <w:rPr>
-                <w:noProof/>
-                <w:webHidden/>
-              </w:rPr>
-              <w:t>7</w:t>
-            </w:r>
-            <w:r>
-              <w:rPr>
-                <w:noProof/>
-                <w:webHidden/>
-              </w:rPr>
-              <w:fldChar w:fldCharType="end"/>
-            </w:r>
-          </w:hyperlink>
-        </w:p>
-        <w:p>
-          <w:pPr>
-            <w:pStyle w:val="ndice1"/>
-            <w:rPr>
-              <w:b w:val="0"/>
-              <w:lang w:eastAsia="pt-PT"/>
-            </w:rPr>
-          </w:pPr>
-          <w:hyperlink w:anchor="_Toc279497692" w:history="1">
-            <w:r>
-              <w:rPr>
-                <w:rStyle w:val="Hiperligao"/>
-              </w:rPr>
-              <w:t>REST</w:t>
-            </w:r>
-            <w:r>
-              <w:rPr>
-                <w:webHidden/>
-              </w:rPr>
-              <w:tab/>
-            </w:r>
-            <w:r>
-              <w:rPr>
-                <w:webHidden/>
-              </w:rPr>
-              <w:fldChar w:fldCharType="begin"/>
-            </w:r>
-            <w:r>
-              <w:rPr>
-                <w:webHidden/>
-              </w:rPr>
-              <w:instrText xml:space="preserve"> PAGEREF _Toc279497692 \h </w:instrText>
-            </w:r>
-            <w:r>
-              <w:rPr>
-                <w:webHidden/>
-              </w:rPr>
-            </w:r>
-            <w:r>
-              <w:rPr>
-                <w:webHidden/>
-              </w:rPr>
-              <w:fldChar w:fldCharType="separate"/>
-            </w:r>
-            <w:r>
-              <w:rPr>
-                <w:webHidden/>
-              </w:rPr>
-              <w:t>9</w:t>
-            </w:r>
-            <w:r>
-              <w:rPr>
                 <w:webHidden/>
               </w:rPr>
               <w:fldChar w:fldCharType="end"/>
@@ -1496,13 +1432,13 @@
               <w:lang w:eastAsia="pt-PT"/>
             </w:rPr>
           </w:pPr>
-          <w:hyperlink w:anchor="_Toc279497693" w:history="1">
+          <w:hyperlink w:anchor="_Toc279851759" w:history="1">
             <w:r>
               <w:rPr>
                 <w:rStyle w:val="Hiperligao"/>
                 <w:noProof/>
               </w:rPr>
-              <w:t>Notícias</w:t>
+              <w:t>Tratamento de falhas</w:t>
             </w:r>
             <w:r>
               <w:rPr>
@@ -1523,7 +1459,7 @@
                 <w:noProof/>
                 <w:webHidden/>
               </w:rPr>
-              <w:instrText xml:space="preserve"> PAGEREF _Toc279497693 \h </w:instrText>
+              <w:instrText xml:space="preserve"> PAGEREF _Toc279851759 \h </w:instrText>
             </w:r>
             <w:r>
               <w:rPr>
@@ -1543,7 +1479,7 @@
                 <w:noProof/>
                 <w:webHidden/>
               </w:rPr>
-              <w:t>9</w:t>
+              <w:t>7</w:t>
             </w:r>
             <w:r>
               <w:rPr>
@@ -1562,7 +1498,7 @@
               <w:lang w:eastAsia="pt-PT"/>
             </w:rPr>
           </w:pPr>
-          <w:hyperlink w:anchor="_Toc279497694" w:history="1">
+          <w:hyperlink w:anchor="_Toc279851760" w:history="1">
             <w:r>
               <w:rPr>
                 <w:rStyle w:val="Hiperligao"/>
@@ -1585,7 +1521,7 @@
               <w:rPr>
                 <w:webHidden/>
               </w:rPr>
-              <w:instrText xml:space="preserve"> PAGEREF _Toc279497694 \h </w:instrText>
+              <w:instrText xml:space="preserve"> PAGEREF _Toc279851760 \h </w:instrText>
             </w:r>
             <w:r>
               <w:rPr>
@@ -1602,7 +1538,7 @@
               <w:rPr>
                 <w:webHidden/>
               </w:rPr>
-              <w:t>10</w:t>
+              <w:t>8</w:t>
             </w:r>
             <w:r>
               <w:rPr>
@@ -1623,7 +1559,7 @@
               <w:lang w:eastAsia="pt-PT"/>
             </w:rPr>
           </w:pPr>
-          <w:hyperlink w:anchor="_Toc279497695" w:history="1">
+          <w:hyperlink w:anchor="_Toc279851761" w:history="1">
             <w:r>
               <w:rPr>
                 <w:rStyle w:val="Hiperligao"/>
@@ -1650,7 +1586,7 @@
                 <w:noProof/>
                 <w:webHidden/>
               </w:rPr>
-              <w:instrText xml:space="preserve"> PAGEREF _Toc279497695 \h </w:instrText>
+              <w:instrText xml:space="preserve"> PAGEREF _Toc279851761 \h </w:instrText>
             </w:r>
             <w:r>
               <w:rPr>
@@ -1670,76 +1606,7 @@
                 <w:noProof/>
                 <w:webHidden/>
               </w:rPr>
-              <w:t>10</w:t>
-            </w:r>
-            <w:r>
-              <w:rPr>
-                <w:noProof/>
-                <w:webHidden/>
-              </w:rPr>
-              <w:fldChar w:fldCharType="end"/>
-            </w:r>
-          </w:hyperlink>
-        </w:p>
-        <w:p>
-          <w:pPr>
-            <w:pStyle w:val="ndice2"/>
-            <w:tabs>
-              <w:tab w:val="right" w:leader="dot" w:pos="8494"/>
-            </w:tabs>
-            <w:rPr>
-              <w:noProof/>
-              <w:lang w:eastAsia="pt-PT"/>
-            </w:rPr>
-          </w:pPr>
-          <w:hyperlink w:anchor="_Toc279497696" w:history="1">
-            <w:r>
-              <w:rPr>
-                <w:rStyle w:val="Hiperligao"/>
-                <w:noProof/>
-              </w:rPr>
-              <w:t>Cenário de Duplo Servidor Primário</w:t>
-            </w:r>
-            <w:r>
-              <w:rPr>
-                <w:noProof/>
-                <w:webHidden/>
-              </w:rPr>
-              <w:tab/>
-            </w:r>
-            <w:r>
-              <w:rPr>
-                <w:noProof/>
-                <w:webHidden/>
-              </w:rPr>
-              <w:fldChar w:fldCharType="begin"/>
-            </w:r>
-            <w:r>
-              <w:rPr>
-                <w:noProof/>
-                <w:webHidden/>
-              </w:rPr>
-              <w:instrText xml:space="preserve"> PAGEREF _Toc279497696 \h </w:instrText>
-            </w:r>
-            <w:r>
-              <w:rPr>
-                <w:noProof/>
-                <w:webHidden/>
-              </w:rPr>
-            </w:r>
-            <w:r>
-              <w:rPr>
-                <w:noProof/>
-                <w:webHidden/>
-              </w:rPr>
-              <w:fldChar w:fldCharType="separate"/>
-            </w:r>
-            <w:r>
-              <w:rPr>
-                <w:noProof/>
-                <w:webHidden/>
-              </w:rPr>
-              <w:t>13</w:t>
+              <w:t>8</w:t>
             </w:r>
             <w:r>
               <w:rPr>
@@ -1758,7 +1625,7 @@
               <w:lang w:eastAsia="pt-PT"/>
             </w:rPr>
           </w:pPr>
-          <w:hyperlink w:anchor="_Toc279497697" w:history="1">
+          <w:hyperlink w:anchor="_Toc279851762" w:history="1">
             <w:r>
               <w:rPr>
                 <w:rStyle w:val="Hiperligao"/>
@@ -1781,7 +1648,7 @@
               <w:rPr>
                 <w:webHidden/>
               </w:rPr>
-              <w:instrText xml:space="preserve"> PAGEREF _Toc279497697 \h </w:instrText>
+              <w:instrText xml:space="preserve"> PAGEREF _Toc279851762 \h </w:instrText>
             </w:r>
             <w:r>
               <w:rPr>
@@ -1798,7 +1665,7 @@
               <w:rPr>
                 <w:webHidden/>
               </w:rPr>
-              <w:t>15</w:t>
+              <w:t>12</w:t>
             </w:r>
             <w:r>
               <w:rPr>
@@ -1816,7 +1683,7 @@
               <w:lang w:eastAsia="pt-PT"/>
             </w:rPr>
           </w:pPr>
-          <w:hyperlink w:anchor="_Toc279497698" w:history="1">
+          <w:hyperlink w:anchor="_Toc279851763" w:history="1">
             <w:r>
               <w:rPr>
                 <w:rStyle w:val="Hiperligao"/>
@@ -1839,7 +1706,7 @@
               <w:rPr>
                 <w:webHidden/>
               </w:rPr>
-              <w:instrText xml:space="preserve"> PAGEREF _Toc279497698 \h </w:instrText>
+              <w:instrText xml:space="preserve"> PAGEREF _Toc279851763 \h </w:instrText>
             </w:r>
             <w:r>
               <w:rPr>
@@ -1856,7 +1723,7 @@
               <w:rPr>
                 <w:webHidden/>
               </w:rPr>
-              <w:t>17</w:t>
+              <w:t>14</w:t>
             </w:r>
             <w:r>
               <w:rPr>
@@ -1902,7 +1769,7 @@
       <w:pPr>
         <w:pStyle w:val="Ttulo1"/>
       </w:pPr>
-      <w:bookmarkStart w:id="0" w:name="_Toc279497681"/>
+      <w:bookmarkStart w:id="0" w:name="_Toc279851748"/>
       <w:r>
         <w:lastRenderedPageBreak/>
         <w:t>In</w:t>
@@ -1938,6 +1805,14 @@
       <w:proofErr w:type="spellEnd"/>
       <w:r>
         <w:t>”, isto é, criar uma plataforma Web que disponibilizasse as mesmas ferramentas que a aplicação por consola e introduzisse um novo elemento, notícias actualizadas do “</w:t>
+      </w:r>
+      <w:proofErr w:type="spellStart"/>
+      <w:r>
+        <w:t>The</w:t>
+      </w:r>
+      <w:proofErr w:type="spellEnd"/>
+      <w:r>
+        <w:t xml:space="preserve"> </w:t>
       </w:r>
       <w:proofErr w:type="spellStart"/>
       <w:r>
@@ -2226,7 +2101,7 @@
       <w:pPr>
         <w:pStyle w:val="Ttulo1"/>
       </w:pPr>
-      <w:bookmarkStart w:id="1" w:name="_Toc279497682"/>
+      <w:bookmarkStart w:id="1" w:name="_Toc279851749"/>
       <w:r>
         <w:lastRenderedPageBreak/>
         <w:t>Principais Estruturas do Sistema</w:t>
@@ -2283,7 +2158,7 @@
       <w:pPr>
         <w:pStyle w:val="Ttulo2"/>
       </w:pPr>
-      <w:bookmarkStart w:id="2" w:name="_Toc279497683"/>
+      <w:bookmarkStart w:id="2" w:name="_Toc279851750"/>
       <w:r>
         <w:t xml:space="preserve">Aplicação </w:t>
       </w:r>
@@ -2724,7 +2599,7 @@
       <w:pPr>
         <w:pStyle w:val="Ttulo2"/>
       </w:pPr>
-      <w:bookmarkStart w:id="3" w:name="_Toc279497684"/>
+      <w:bookmarkStart w:id="3" w:name="_Toc279851751"/>
       <w:r>
         <w:t>Servidor</w:t>
       </w:r>
@@ -2990,7 +2865,7 @@
         <w:pStyle w:val="Ttulo1"/>
         <w:spacing w:line="240" w:lineRule="auto"/>
       </w:pPr>
-      <w:bookmarkStart w:id="4" w:name="_Toc279497687"/>
+      <w:bookmarkStart w:id="4" w:name="_Toc279851752"/>
       <w:r>
         <w:lastRenderedPageBreak/>
         <w:t>Cliente</w:t>
@@ -3011,14 +2886,43 @@
         <w:jc w:val="both"/>
       </w:pPr>
       <w:r>
-        <w:t>- - -  TODO escrever qualquer coisa</w:t>
+        <w:t xml:space="preserve">A aplicação cliente apenas interage directamente </w:t>
+      </w:r>
+      <w:r>
+        <w:t xml:space="preserve">com o servidor </w:t>
+      </w:r>
+      <w:proofErr w:type="spellStart"/>
+      <w:r>
+        <w:rPr>
+          <w:i/>
+        </w:rPr>
+        <w:t>Tomcat</w:t>
+      </w:r>
+      <w:proofErr w:type="spellEnd"/>
+      <w:r>
+        <w:rPr>
+          <w:i/>
+        </w:rPr>
+        <w:t xml:space="preserve"> </w:t>
+      </w:r>
+      <w:r>
+        <w:t xml:space="preserve">e com os objectos RMI aí criados. Por outro lado, foi posta de lado a interface por linha de comandos presente no primeiro trabalho prático para dar lugar a uma interface </w:t>
+      </w:r>
+      <w:r>
+        <w:rPr>
+          <w:i/>
+        </w:rPr>
+        <w:t>Web</w:t>
+      </w:r>
+      <w:r>
+        <w:t xml:space="preserve"> que não só é muito mas apelativa ao utilizador, como se torna mais útil e permite explorar todos os conhecimentos a serem adquiridos através da realização deste trabalho prático.</w:t>
       </w:r>
     </w:p>
     <w:p>
       <w:pPr>
         <w:pStyle w:val="Ttulo2"/>
       </w:pPr>
-      <w:bookmarkStart w:id="5" w:name="_Toc279497688"/>
+      <w:bookmarkStart w:id="5" w:name="_Toc279851753"/>
       <w:r>
         <w:rPr>
           <w:i/>
@@ -3181,7 +3085,7 @@
       <w:pPr>
         <w:pStyle w:val="Ttulo2"/>
       </w:pPr>
-      <w:bookmarkStart w:id="6" w:name="_Toc279497689"/>
+      <w:bookmarkStart w:id="6" w:name="_Toc279851754"/>
       <w:r>
         <w:rPr>
           <w:i/>
@@ -3270,7 +3174,7 @@
       <w:pPr>
         <w:pStyle w:val="Ttulo2"/>
       </w:pPr>
-      <w:bookmarkStart w:id="7" w:name="_Toc279497690"/>
+      <w:bookmarkStart w:id="7" w:name="_Toc279851755"/>
       <w:r>
         <w:t>Realização de uma aposta e actualização dos jogos</w:t>
       </w:r>
@@ -3333,7 +3237,11 @@
         <w:t xml:space="preserve"> seja totalmente responsável pela secção dos jogos</w:t>
       </w:r>
       <w:r>
-        <w:t xml:space="preserve">. Assim, sempre que é realizada uma aposta, é enviado um GET para a </w:t>
+        <w:t xml:space="preserve">. Assim, sempre que é realizada </w:t>
+      </w:r>
+      <w:r>
+        <w:lastRenderedPageBreak/>
+        <w:t xml:space="preserve">uma aposta, é enviado um GET para a </w:t>
       </w:r>
       <w:proofErr w:type="spellStart"/>
       <w:r>
@@ -3377,7 +3285,7 @@
         <w:pStyle w:val="Ttulo2"/>
         <w:ind w:firstLine="708"/>
       </w:pPr>
-      <w:bookmarkStart w:id="8" w:name="_Toc279497691"/>
+      <w:bookmarkStart w:id="8" w:name="_Toc279851756"/>
       <w:r>
         <w:t xml:space="preserve">Actualização da lista de clientes </w:t>
       </w:r>
@@ -3408,16 +3316,103 @@
         <w:jc w:val="both"/>
       </w:pPr>
       <w:r>
-        <w:t>TODO: Definir melhor</w:t>
-      </w:r>
-      <w:r>
-        <w:t xml:space="preserve"> Será preciso?</w:t>
+        <w:t>Para terminar este capítulo, analisemos como é feita a actualização automática das lista de clientes.</w:t>
       </w:r>
     </w:p>
     <w:p>
       <w:pPr>
         <w:jc w:val="both"/>
       </w:pPr>
+      <w:r>
+        <w:t xml:space="preserve">Sempre que um cliente entra ou sai da sala de </w:t>
+      </w:r>
+      <w:r>
+        <w:rPr>
+          <w:i/>
+        </w:rPr>
+        <w:t>chat</w:t>
+      </w:r>
+      <w:r>
+        <w:t>, o servidor informa todos os apostadores com uma sessão activa de tal evento, sendo que a notificação é feita através de uma mensagem especial iniciada por ‘</w:t>
+      </w:r>
+      <w:proofErr w:type="spellStart"/>
+      <w:r>
+        <w:rPr>
+          <w:i/>
+        </w:rPr>
+        <w:t>BetAndUinChat</w:t>
+      </w:r>
+      <w:proofErr w:type="spellEnd"/>
+      <w:r>
+        <w:rPr>
+          <w:i/>
+        </w:rPr>
+        <w:t xml:space="preserve">: </w:t>
+      </w:r>
+      <w:r>
+        <w:t xml:space="preserve">‘. Deste modo, sempre que é enviada uma mensagem para o </w:t>
+      </w:r>
+      <w:r>
+        <w:rPr>
+          <w:i/>
+        </w:rPr>
+        <w:t>chat</w:t>
+      </w:r>
+      <w:r>
+        <w:t xml:space="preserve">, esta é analisada recorrendo à função de </w:t>
+      </w:r>
+      <w:proofErr w:type="spellStart"/>
+      <w:r>
+        <w:rPr>
+          <w:i/>
+        </w:rPr>
+        <w:t>callback</w:t>
+      </w:r>
+      <w:proofErr w:type="spellEnd"/>
+      <w:r>
+        <w:t xml:space="preserve"> do COMET.</w:t>
+      </w:r>
+    </w:p>
+    <w:p>
+      <w:pPr>
+        <w:jc w:val="both"/>
+      </w:pPr>
+      <w:r>
+        <w:t xml:space="preserve">Como é que é detectada esta especificamente esta mensagem? Simplesmente temos de guardar o número de caracteres já lidos até à recepção da mensagem (uma vez que na variável </w:t>
+      </w:r>
+      <w:r>
+        <w:rPr>
+          <w:i/>
+        </w:rPr>
+        <w:t>response</w:t>
+      </w:r>
+      <w:r>
+        <w:t xml:space="preserve">, devolvida pelo COMET, vem todo o histórico da conversação) e encontrar a </w:t>
+      </w:r>
+      <w:proofErr w:type="spellStart"/>
+      <w:r>
+        <w:rPr>
+          <w:i/>
+        </w:rPr>
+        <w:t>substring</w:t>
+      </w:r>
+      <w:proofErr w:type="spellEnd"/>
+      <w:r>
+        <w:t xml:space="preserve"> que vai desse ponto até ao final de toda a resposta.</w:t>
+      </w:r>
+    </w:p>
+    <w:p>
+      <w:pPr>
+        <w:jc w:val="both"/>
+      </w:pPr>
+      <w:r>
+        <w:t>Obtida a última parte da mensagem, apenas verificamos se esta é iniciada pela tal sequência acima referida. Se houver uma correspondência, então apenas temos de fazer um recarregamento da lista de clientes.</w:t>
+      </w:r>
+    </w:p>
+    <w:p>
+      <w:pPr>
+        <w:jc w:val="both"/>
+      </w:pPr>
     </w:p>
     <w:p>
       <w:r>
@@ -3431,7 +3426,7 @@
       <w:pPr>
         <w:pStyle w:val="Ttulo1"/>
       </w:pPr>
-      <w:bookmarkStart w:id="9" w:name="_Toc279497692"/>
+      <w:bookmarkStart w:id="9" w:name="_Toc279851757"/>
       <w:r>
         <w:lastRenderedPageBreak/>
         <w:t>REST</w:t>
@@ -3455,32 +3450,39 @@
         <w:jc w:val="both"/>
       </w:pPr>
       <w:r>
-        <w:t>Antes poder haver comunicação entre o cliente e servidor, é preciso autenticar qualquer utilizador que se tente ligar ao sistema.</w:t>
-      </w:r>
-      <w:r>
-        <w:t xml:space="preserve"> Deste</w:t>
-      </w:r>
-      <w:r>
-        <w:t xml:space="preserve"> modo, quando iniciada a aplicação cliente, damos duas possibilidades ao utilizador: ou se regista no sistema</w:t>
-      </w:r>
-      <w:r>
-        <w:t xml:space="preserve"> ou então insere a informação correc</w:t>
-      </w:r>
-      <w:r>
-        <w:t xml:space="preserve">ta para poder usar uma conta </w:t>
-      </w:r>
-      <w:r>
-        <w:t>existente</w:t>
-      </w:r>
-      <w:r>
-        <w:t>. Qualquer que seja a opção, esta troca de mensagens efectua-se como uma normal troca de comandos, descrita no capítulo anterior.</w:t>
+        <w:t xml:space="preserve">O nosso </w:t>
+      </w:r>
+      <w:r>
+        <w:rPr>
+          <w:i/>
+        </w:rPr>
+        <w:t xml:space="preserve">site </w:t>
+      </w:r>
+      <w:r>
+        <w:t>também contêm uma secção de notícias que obtêm imagens e títulos mais relevantes a partir do jornal “</w:t>
+      </w:r>
+      <w:proofErr w:type="spellStart"/>
+      <w:r>
+        <w:t>The</w:t>
+      </w:r>
+      <w:proofErr w:type="spellEnd"/>
+      <w:r>
+        <w:t xml:space="preserve"> </w:t>
+      </w:r>
+      <w:proofErr w:type="spellStart"/>
+      <w:r>
+        <w:t>Guardian</w:t>
+      </w:r>
+      <w:proofErr w:type="spellEnd"/>
+      <w:r>
+        <w:t>”, sendo que são feitas três pesquisas, cujos conteúdos estejam relacionadas com as palavras-chave Benfica, Sporting e Porto.</w:t>
       </w:r>
     </w:p>
     <w:p>
       <w:pPr>
         <w:pStyle w:val="Ttulo2"/>
       </w:pPr>
-      <w:bookmarkStart w:id="10" w:name="_Toc279497693"/>
+      <w:bookmarkStart w:id="10" w:name="_Toc279851758"/>
       <w:r>
         <w:t>Notícias</w:t>
       </w:r>
@@ -3505,36 +3507,21 @@
         <w:jc w:val="both"/>
       </w:pPr>
       <w:r>
-        <w:t>Quando um utilizador é novo no sistema</w:t>
-      </w:r>
-      <w:r>
-        <w:t xml:space="preserve">, dados a possibilidade de criar uma conta nova. Para tal, apenas necessita de executar o comando </w:t>
-      </w:r>
-      <w:r>
-        <w:rPr>
-          <w:i/>
-        </w:rPr>
-        <w:t>‘</w:t>
+        <w:t>O modo de obtenção das notícias foi fortemente baseado nos conteúdos das fichas práticas, disponibilizados pelos docentes da cadeira.</w:t>
+      </w:r>
+      <w:r>
+        <w:t xml:space="preserve"> A única alteração de maior que teve de ser feita prende-se com o facto das funções disponibilizadas apenas permitirem a devolução de um </w:t>
       </w:r>
       <w:proofErr w:type="spellStart"/>
       <w:r>
         <w:rPr>
           <w:i/>
         </w:rPr>
-        <w:t>register</w:t>
+        <w:t>array</w:t>
       </w:r>
       <w:proofErr w:type="spellEnd"/>
       <w:r>
-        <w:rPr>
-          <w:i/>
-        </w:rPr>
-        <w:t>’</w:t>
-      </w:r>
-      <w:r>
-        <w:t>, passando os argumentos adequados.</w:t>
-      </w:r>
-      <w:r>
-        <w:t xml:space="preserve"> Depois, fica à espera da resposta do servidor.</w:t>
+        <w:t xml:space="preserve"> com o resultado de uma dada pesquisa.</w:t>
       </w:r>
     </w:p>
     <w:p>
@@ -3542,93 +3529,90 @@
         <w:jc w:val="both"/>
       </w:pPr>
       <w:r>
-        <w:t xml:space="preserve">Após receber um comando, o servidor primeiro verifica se o nome do utilizador não é </w:t>
-      </w:r>
-      <w:r>
-        <w:rPr>
-          <w:i/>
-        </w:rPr>
-        <w:t>‘</w:t>
+        <w:t xml:space="preserve">Deste modo, tivemos de criar um método que aceitasse um </w:t>
       </w:r>
       <w:proofErr w:type="spellStart"/>
       <w:r>
         <w:rPr>
           <w:i/>
         </w:rPr>
-        <w:t>all</w:t>
+        <w:t>array</w:t>
       </w:r>
       <w:proofErr w:type="spellEnd"/>
       <w:r>
-        <w:rPr>
-          <w:i/>
-        </w:rPr>
-        <w:t>’</w:t>
-      </w:r>
-      <w:r>
-        <w:t xml:space="preserve">. Se for, temos de </w:t>
-      </w:r>
-      <w:r>
-        <w:t>rejeitar</w:t>
-      </w:r>
-      <w:r>
-        <w:t xml:space="preserve"> o pedido</w:t>
-      </w:r>
-      <w:r>
-        <w:t xml:space="preserve">, porque a </w:t>
+        <w:t xml:space="preserve"> de </w:t>
       </w:r>
       <w:proofErr w:type="spellStart"/>
       <w:r>
         <w:rPr>
           <w:i/>
         </w:rPr>
-        <w:t>keyword</w:t>
+        <w:t>strings</w:t>
       </w:r>
       <w:proofErr w:type="spellEnd"/>
       <w:r>
-        <w:rPr>
-          <w:i/>
-        </w:rPr>
-        <w:t xml:space="preserve"> ‘</w:t>
+        <w:t xml:space="preserve"> com todas as palavras-chave a procurar e que iterasse por essas mesmas palavras. Uma vez feita uma pesquisa, o resultado é posto num </w:t>
       </w:r>
       <w:proofErr w:type="spellStart"/>
       <w:r>
         <w:rPr>
           <w:i/>
         </w:rPr>
-        <w:t>all</w:t>
+        <w:t>array</w:t>
       </w:r>
       <w:proofErr w:type="spellEnd"/>
       <w:r>
         <w:rPr>
           <w:i/>
         </w:rPr>
-        <w:t xml:space="preserve">’ </w:t>
-      </w:r>
-      <w:r>
-        <w:t xml:space="preserve">é usada pelo comando </w:t>
-      </w:r>
-      <w:r>
-        <w:rPr>
-          <w:i/>
-        </w:rPr>
-        <w:t>‘</w:t>
+        <w:t xml:space="preserve"> </w:t>
       </w:r>
       <w:proofErr w:type="spellStart"/>
       <w:r>
         <w:rPr>
           <w:i/>
         </w:rPr>
-        <w:t>send</w:t>
+        <w:t>list</w:t>
       </w:r>
       <w:proofErr w:type="spellEnd"/>
       <w:r>
-        <w:rPr>
-          <w:i/>
-        </w:rPr>
-        <w:t>’</w:t>
-      </w:r>
-      <w:r>
-        <w:t xml:space="preserve"> quando queremos enviar uma mensagem para todos os utilizadores.</w:t>
+        <w:t xml:space="preserve"> e passa-se para  segunda pesquisa. Concluído o processo, o resultado é colocado no posto no mesmo </w:t>
+      </w:r>
+      <w:proofErr w:type="spellStart"/>
+      <w:r>
+        <w:rPr>
+          <w:i/>
+        </w:rPr>
+        <w:t>array</w:t>
+      </w:r>
+      <w:proofErr w:type="spellEnd"/>
+      <w:r>
+        <w:rPr>
+          <w:i/>
+        </w:rPr>
+        <w:t xml:space="preserve"> </w:t>
+      </w:r>
+      <w:proofErr w:type="spellStart"/>
+      <w:r>
+        <w:rPr>
+          <w:i/>
+        </w:rPr>
+        <w:t>list</w:t>
+      </w:r>
+      <w:proofErr w:type="spellEnd"/>
+      <w:r>
+        <w:t xml:space="preserve"> sequencialmente, sendo que no fim iremos ter os três </w:t>
+      </w:r>
+      <w:proofErr w:type="spellStart"/>
+      <w:r>
+        <w:rPr>
+          <w:i/>
+        </w:rPr>
+        <w:t>arrays</w:t>
+      </w:r>
+      <w:proofErr w:type="spellEnd"/>
+      <w:r>
+        <w:t xml:space="preserve"> de notícias todos juntos num só.</w:t>
       </w:r>
     </w:p>
     <w:p>
@@ -3636,70 +3620,34 @@
         <w:jc w:val="both"/>
       </w:pPr>
       <w:r>
-        <w:t>Se passar o primeiro teste</w:t>
-      </w:r>
-      <w:r>
-        <w:t xml:space="preserve">, o servidor efectua uma pesquisa na </w:t>
+        <w:t>Assim, quando o ficheiro JSP apenas irá sempre ver os resultados como se tratasse de uma única pesquisa, o que facilita a colocação (e posterior substituição) das imagens e textos disponibilizados pelo “</w:t>
       </w:r>
       <w:proofErr w:type="spellStart"/>
       <w:r>
-        <w:rPr>
-          <w:i/>
-        </w:rPr>
-        <w:t>hash</w:t>
+        <w:t>The</w:t>
       </w:r>
       <w:proofErr w:type="spellEnd"/>
       <w:r>
-        <w:rPr>
-          <w:i/>
-        </w:rPr>
         <w:t xml:space="preserve"> </w:t>
       </w:r>
       <w:proofErr w:type="spellStart"/>
       <w:r>
-        <w:rPr>
-          <w:i/>
-        </w:rPr>
-        <w:t>table</w:t>
+        <w:t>Guardian</w:t>
       </w:r>
       <w:proofErr w:type="spellEnd"/>
       <w:r>
-        <w:t xml:space="preserve"> que guarda todos os clientes</w:t>
-      </w:r>
-      <w:r>
-        <w:t>,</w:t>
-      </w:r>
-      <w:r>
-        <w:t xml:space="preserve"> de modo a verificar se o nome do utilizador requerido já não se encontra escolhido.</w:t>
-      </w:r>
-    </w:p>
-    <w:p>
-      <w:pPr>
-        <w:jc w:val="both"/>
-      </w:pPr>
-      <w:r>
-        <w:t xml:space="preserve"> correcto, </w:t>
-      </w:r>
-      <w:r>
-        <w:t xml:space="preserve">o sistema retira automaticamente o número de créditos apostados na conta do utilizador. Deste modo, se um cliente apostar num resultado errado, não é preciso tomar nenhuma acção para além de, caso o utilizador ainda esteja </w:t>
-      </w:r>
-      <w:r>
-        <w:rPr>
-          <w:i/>
-        </w:rPr>
-        <w:t>online</w:t>
-      </w:r>
-      <w:r>
-        <w:t>, informá-lo da sua derrota.</w:t>
+        <w:t>”.</w:t>
       </w:r>
     </w:p>
     <w:p>
       <w:pPr>
         <w:pStyle w:val="Ttulo2"/>
       </w:pPr>
-      <w:r>
-        <w:t>Falta de conecção</w:t>
-      </w:r>
+      <w:bookmarkStart w:id="11" w:name="_Toc279851759"/>
+      <w:r>
+        <w:t>Tratamento de falhas</w:t>
+      </w:r>
+      <w:bookmarkEnd w:id="11"/>
     </w:p>
     <w:p>
       <w:pPr>
@@ -3720,33 +3668,208 @@
         <w:jc w:val="both"/>
       </w:pPr>
       <w:r>
-        <w:t xml:space="preserve">Quando um utilizador é novo no sistema, dados a possibilidade de criar uma conta nova. Para tal, apenas necessita de executar o comando </w:t>
-      </w:r>
-      <w:r>
-        <w:rPr>
-          <w:i/>
-        </w:rPr>
-        <w:t>‘</w:t>
+        <w:t>Por outro lado, tal como foi requerido no enunciado do projecto, também tivemos de ter atenção à possibilidade de ocorrerem falhas na ligação ou de temporária indisponibilidade do serviço por parte dos servidores do “</w:t>
       </w:r>
       <w:proofErr w:type="spellStart"/>
       <w:r>
-        <w:rPr>
-          <w:i/>
-        </w:rPr>
-        <w:t>register</w:t>
+        <w:t>The</w:t>
       </w:r>
       <w:proofErr w:type="spellEnd"/>
       <w:r>
-        <w:rPr>
-          <w:i/>
-        </w:rPr>
-        <w:t>’</w:t>
-      </w:r>
-      <w:r>
-        <w:t>, passando os argumentos adequados. Depois</w:t>
-      </w:r>
-    </w:p>
-    <w:p>
+        <w:t xml:space="preserve"> </w:t>
+      </w:r>
+      <w:proofErr w:type="spellStart"/>
+      <w:r>
+        <w:t>Guardian</w:t>
+      </w:r>
+      <w:proofErr w:type="spellEnd"/>
+      <w:r>
+        <w:t>”.</w:t>
+      </w:r>
+    </w:p>
+    <w:p>
+      <w:pPr>
+        <w:jc w:val="both"/>
+      </w:pPr>
+      <w:r>
+        <w:t xml:space="preserve">Deste modo, sempre que fazemos um pedido, em caso de falha, o </w:t>
+      </w:r>
+      <w:proofErr w:type="spellStart"/>
+      <w:r>
+        <w:rPr>
+          <w:i/>
+        </w:rPr>
+        <w:t>array</w:t>
+      </w:r>
+      <w:proofErr w:type="spellEnd"/>
+      <w:r>
+        <w:t xml:space="preserve"> devolvido</w:t>
+      </w:r>
+      <w:r>
+        <w:t xml:space="preserve"> pelo método </w:t>
+      </w:r>
+      <w:proofErr w:type="spellStart"/>
+      <w:r>
+        <w:rPr>
+          <w:i/>
+        </w:rPr>
+        <w:t>mergedHeadlines</w:t>
+      </w:r>
+      <w:proofErr w:type="spellEnd"/>
+      <w:r>
+        <w:rPr>
+          <w:i/>
+        </w:rPr>
+        <w:t>()</w:t>
+      </w:r>
+      <w:r>
+        <w:rPr>
+          <w:i/>
+        </w:rPr>
+        <w:t xml:space="preserve"> </w:t>
+      </w:r>
+      <w:r>
+        <w:t xml:space="preserve">irá ser </w:t>
+      </w:r>
+      <w:proofErr w:type="spellStart"/>
+      <w:r>
+        <w:rPr>
+          <w:i/>
+        </w:rPr>
+        <w:t>null</w:t>
+      </w:r>
+      <w:proofErr w:type="spellEnd"/>
+      <w:r>
+        <w:t xml:space="preserve"> e consequentemente, antes de dispor na página todos os conteúdos, apenas temos de verificar a validade deste mesmo </w:t>
+      </w:r>
+      <w:proofErr w:type="spellStart"/>
+      <w:r>
+        <w:rPr>
+          <w:i/>
+        </w:rPr>
+        <w:t>array</w:t>
+      </w:r>
+      <w:proofErr w:type="spellEnd"/>
+      <w:r>
+        <w:t xml:space="preserve"> e se não for válido, então simplesmente imprimimos uma página informando o utilizador que foi encontrado um problema na ligação e para voltar a tentar mais tarde.</w:t>
+      </w:r>
+    </w:p>
+    <w:p>
+      <w:pPr>
+        <w:jc w:val="both"/>
+      </w:pPr>
+    </w:p>
+    <w:p>
+      <w:pPr>
+        <w:keepNext/>
+        <w:jc w:val="center"/>
+      </w:pPr>
+      <w:r>
+        <w:rPr>
+          <w:noProof/>
+          <w:lang w:eastAsia="pt-PT"/>
+        </w:rPr>
+        <w:drawing>
+          <wp:inline distT="0" distB="0" distL="0" distR="0">
+            <wp:extent cx="2367490" cy="2362200"/>
+            <wp:effectExtent l="19050" t="0" r="0" b="0"/>
+            <wp:docPr id="3" name="Imagem 2" descr="fatal-error-cartoon.jpg"/>
+            <wp:cNvGraphicFramePr>
+              <a:graphicFrameLocks xmlns:a="http://schemas.openxmlformats.org/drawingml/2006/main" noChangeAspect="1"/>
+            </wp:cNvGraphicFramePr>
+            <a:graphic xmlns:a="http://schemas.openxmlformats.org/drawingml/2006/main">
+              <a:graphicData uri="http://schemas.openxmlformats.org/drawingml/2006/picture">
+                <pic:pic xmlns:pic="http://schemas.openxmlformats.org/drawingml/2006/picture">
+                  <pic:nvPicPr>
+                    <pic:cNvPr id="0" name="fatal-error-cartoon.jpg"/>
+                    <pic:cNvPicPr/>
+                  </pic:nvPicPr>
+                  <pic:blipFill>
+                    <a:blip r:embed="rId11" cstate="print"/>
+                    <a:stretch>
+                      <a:fillRect/>
+                    </a:stretch>
+                  </pic:blipFill>
+                  <pic:spPr>
+                    <a:xfrm>
+                      <a:off x="0" y="0"/>
+                      <a:ext cx="2365438" cy="2360153"/>
+                    </a:xfrm>
+                    <a:prstGeom prst="rect">
+                      <a:avLst/>
+                    </a:prstGeom>
+                  </pic:spPr>
+                </pic:pic>
+              </a:graphicData>
+            </a:graphic>
+          </wp:inline>
+        </w:drawing>
+      </w:r>
+    </w:p>
+    <w:p>
+      <w:pPr>
+        <w:pStyle w:val="Legenda"/>
+        <w:jc w:val="center"/>
+        <w:rPr>
+          <w:i/>
+          <w:color w:val="000000" w:themeColor="text1"/>
+        </w:rPr>
+      </w:pPr>
+      <w:r>
+        <w:rPr>
+          <w:i/>
+          <w:color w:val="000000" w:themeColor="text1"/>
+        </w:rPr>
+        <w:t xml:space="preserve">Imagem </w:t>
+      </w:r>
+      <w:r>
+        <w:rPr>
+          <w:i/>
+          <w:color w:val="000000" w:themeColor="text1"/>
+        </w:rPr>
+        <w:fldChar w:fldCharType="begin"/>
+      </w:r>
+      <w:r>
+        <w:rPr>
+          <w:i/>
+          <w:color w:val="000000" w:themeColor="text1"/>
+        </w:rPr>
+        <w:instrText xml:space="preserve"> SEQ Ilustração \* ARABIC </w:instrText>
+      </w:r>
+      <w:r>
+        <w:rPr>
+          <w:i/>
+          <w:color w:val="000000" w:themeColor="text1"/>
+        </w:rPr>
+        <w:fldChar w:fldCharType="separate"/>
+      </w:r>
+      <w:r>
+        <w:rPr>
+          <w:i/>
+          <w:noProof/>
+          <w:color w:val="000000" w:themeColor="text1"/>
+        </w:rPr>
+        <w:t>3</w:t>
+      </w:r>
+      <w:r>
+        <w:rPr>
+          <w:i/>
+          <w:color w:val="000000" w:themeColor="text1"/>
+        </w:rPr>
+        <w:fldChar w:fldCharType="end"/>
+      </w:r>
+      <w:r>
+        <w:rPr>
+          <w:i/>
+          <w:color w:val="000000" w:themeColor="text1"/>
+        </w:rPr>
+        <w:t xml:space="preserve"> - Imagem apresentada em caso de falha.</w:t>
+      </w:r>
+    </w:p>
+    <w:p>
+      <w:pPr>
+        <w:jc w:val="both"/>
+      </w:pPr>
       <w:r>
         <w:br w:type="page"/>
       </w:r>
@@ -3755,7 +3878,7 @@
       <w:pPr>
         <w:pStyle w:val="Ttulo1"/>
       </w:pPr>
-      <w:bookmarkStart w:id="11" w:name="_Toc279497694"/>
+      <w:bookmarkStart w:id="12" w:name="_Toc279851760"/>
       <w:r>
         <w:lastRenderedPageBreak/>
         <w:t>Especificação</w:t>
@@ -3763,7 +3886,7 @@
       <w:r>
         <w:t xml:space="preserve"> de Testes</w:t>
       </w:r>
-      <w:bookmarkEnd w:id="11"/>
+      <w:bookmarkEnd w:id="12"/>
     </w:p>
     <w:p>
       <w:pPr>
@@ -3809,7 +3932,7 @@
       <w:pPr>
         <w:pStyle w:val="Ttulo2"/>
       </w:pPr>
-      <w:bookmarkStart w:id="12" w:name="_Toc279497695"/>
+      <w:bookmarkStart w:id="13" w:name="_Toc279851761"/>
       <w:r>
         <w:t>Tabela</w:t>
       </w:r>
@@ -3819,7 +3942,7 @@
       <w:r>
         <w:t xml:space="preserve"> de Testes</w:t>
       </w:r>
-      <w:bookmarkEnd w:id="12"/>
+      <w:bookmarkEnd w:id="13"/>
     </w:p>
     <w:p>
       <w:pPr>
@@ -7209,12 +7332,12 @@
       <w:pPr>
         <w:pStyle w:val="Ttulo1"/>
       </w:pPr>
-      <w:bookmarkStart w:id="13" w:name="_Toc279497697"/>
+      <w:bookmarkStart w:id="14" w:name="_Toc279851762"/>
       <w:r>
         <w:lastRenderedPageBreak/>
         <w:t>Conclusão</w:t>
       </w:r>
-      <w:bookmarkEnd w:id="13"/>
+      <w:bookmarkEnd w:id="14"/>
     </w:p>
     <w:p>
       <w:pPr>
@@ -7445,12 +7568,12 @@
         <w:pStyle w:val="Ttulo1"/>
         <w:ind w:firstLine="0"/>
       </w:pPr>
-      <w:bookmarkStart w:id="14" w:name="_Toc279497698"/>
+      <w:bookmarkStart w:id="15" w:name="_Toc279851763"/>
       <w:r>
         <w:lastRenderedPageBreak/>
         <w:t>Bibliografia</w:t>
       </w:r>
-      <w:bookmarkEnd w:id="14"/>
+      <w:bookmarkEnd w:id="15"/>
     </w:p>
     <w:p/>
     <w:p>
@@ -7615,7 +7738,7 @@
         </w:rPr>
         <w:t xml:space="preserve">Disponível em: </w:t>
       </w:r>
-      <w:hyperlink r:id="rId11" w:history="1">
+      <w:hyperlink r:id="rId12" w:history="1">
         <w:r>
           <w:rPr>
             <w:rStyle w:val="Hiperligao"/>
@@ -7702,7 +7825,7 @@
         </w:rPr>
         <w:t xml:space="preserve">: </w:t>
       </w:r>
-      <w:hyperlink r:id="rId12" w:history="1">
+      <w:hyperlink r:id="rId13" w:history="1">
         <w:r>
           <w:rPr>
             <w:rStyle w:val="Hiperligao"/>
@@ -7783,11 +7906,11 @@
           <w:lang w:val="en-US"/>
         </w:rPr>
       </w:pPr>
-      <w:bookmarkStart w:id="15" w:name="_GoBack"/>
-      <w:bookmarkEnd w:id="15"/>
+      <w:bookmarkStart w:id="16" w:name="_GoBack"/>
+      <w:bookmarkEnd w:id="16"/>
     </w:p>
     <w:sectPr>
-      <w:footerReference w:type="default" r:id="rId13"/>
+      <w:footerReference w:type="default" r:id="rId14"/>
       <w:pgSz w:w="11906" w:h="16838"/>
       <w:pgMar w:top="1417" w:right="1701" w:bottom="1276" w:left="1701" w:header="708" w:footer="708" w:gutter="0"/>
       <w:pgNumType w:start="0"/>
@@ -7845,7 +7968,7 @@
             <w:rPr>
               <w:noProof/>
             </w:rPr>
-            <w:t>12</w:t>
+            <w:t>5</w:t>
           </w:r>
         </w:fldSimple>
       </w:p>
@@ -9801,7 +9924,7 @@
 </file>
 
 <file path=customXml/itemProps1.xml><?xml version="1.0" encoding="utf-8"?>
-<ds:datastoreItem xmlns:ds="http://schemas.openxmlformats.org/officeDocument/2006/customXml" ds:itemID="{0860B33D-92BE-4541-B963-96AF9987AB8D}">
+<ds:datastoreItem xmlns:ds="http://schemas.openxmlformats.org/officeDocument/2006/customXml" ds:itemID="{E71CBA0F-57BA-41D0-B1C3-C3DB4B4EC894}">
   <ds:schemaRefs>
     <ds:schemaRef ds:uri="http://schemas.openxmlformats.org/officeDocument/2006/bibliography"/>
   </ds:schemaRefs>

</xml_diff>

<commit_message>
casos de teste adicionados ao relatorio
</commit_message>
<xml_diff>
--- a/Report2.docx
+++ b/Report2.docx
@@ -1,6 +1,6 @@
 
 <file path=word/document.xml><?xml version="1.0" encoding="utf-8"?>
-<w:document xmlns:ve="http://schemas.openxmlformats.org/markup-compatibility/2006" xmlns:o="urn:schemas-microsoft-com:office:office" xmlns:r="http://schemas.openxmlformats.org/officeDocument/2006/relationships" xmlns:m="http://schemas.openxmlformats.org/officeDocument/2006/math" xmlns:v="urn:schemas-microsoft-com:vml" xmlns:wp="http://schemas.openxmlformats.org/drawingml/2006/wordprocessingDrawing" xmlns:w10="urn:schemas-microsoft-com:office:word" xmlns:w="http://schemas.openxmlformats.org/wordprocessingml/2006/main" xmlns:wne="http://schemas.microsoft.com/office/word/2006/wordml">
+<w:document xmlns:wpc="http://schemas.microsoft.com/office/word/2010/wordprocessingCanvas" xmlns:mc="http://schemas.openxmlformats.org/markup-compatibility/2006" xmlns:o="urn:schemas-microsoft-com:office:office" xmlns:r="http://schemas.openxmlformats.org/officeDocument/2006/relationships" xmlns:m="http://schemas.openxmlformats.org/officeDocument/2006/math" xmlns:v="urn:schemas-microsoft-com:vml" xmlns:wp14="http://schemas.microsoft.com/office/word/2010/wordprocessingDrawing" xmlns:wp="http://schemas.openxmlformats.org/drawingml/2006/wordprocessingDrawing" xmlns:w10="urn:schemas-microsoft-com:office:word" xmlns:w="http://schemas.openxmlformats.org/wordprocessingml/2006/main" xmlns:w14="http://schemas.microsoft.com/office/word/2010/wordml" xmlns:wpg="http://schemas.microsoft.com/office/word/2010/wordprocessingGroup" xmlns:wpi="http://schemas.microsoft.com/office/word/2010/wordprocessingInk" xmlns:wne="http://schemas.microsoft.com/office/word/2006/wordml" xmlns:wps="http://schemas.microsoft.com/office/word/2010/wordprocessingShape" mc:Ignorable="w14 wp14">
   <w:body>
     <w:p>
       <w:pPr>
@@ -124,7 +124,6 @@
         </w:rPr>
         <w:t>‘</w:t>
       </w:r>
-      <w:proofErr w:type="spellStart"/>
       <w:r>
         <w:rPr>
           <w:i/>
@@ -132,7 +131,6 @@
         </w:rPr>
         <w:t>Web-based</w:t>
       </w:r>
-      <w:proofErr w:type="spellEnd"/>
       <w:r>
         <w:rPr>
           <w:i/>
@@ -254,7 +252,7 @@
                     <pic:cNvPicPr/>
                   </pic:nvPicPr>
                   <pic:blipFill>
-                    <a:blip r:embed="rId8" cstate="print"/>
+                    <a:blip r:embed="rId9" cstate="print"/>
                     <a:stretch>
                       <a:fillRect/>
                     </a:stretch>
@@ -402,7 +400,7 @@
     </w:p>
     <w:p>
       <w:pPr>
-        <w:pStyle w:val="PargrafodaLista"/>
+        <w:pStyle w:val="ListParagraph"/>
         <w:numPr>
           <w:ilvl w:val="0"/>
           <w:numId w:val="2"/>
@@ -481,7 +479,7 @@
     </w:p>
     <w:p>
       <w:pPr>
-        <w:pStyle w:val="PargrafodaLista"/>
+        <w:pStyle w:val="ListParagraph"/>
         <w:numPr>
           <w:ilvl w:val="0"/>
           <w:numId w:val="2"/>
@@ -573,7 +571,7 @@
     </w:p>
     <w:p>
       <w:pPr>
-        <w:pStyle w:val="Rodap"/>
+        <w:pStyle w:val="Footer"/>
         <w:jc w:val="center"/>
         <w:rPr>
           <w:sz w:val="32"/>
@@ -618,7 +616,7 @@
     </w:p>
     <w:p>
       <w:pPr>
-        <w:pStyle w:val="SemEspaamento"/>
+        <w:pStyle w:val="NoSpacing"/>
         <w:rPr>
           <w:rFonts w:asciiTheme="majorHAnsi" w:hAnsiTheme="majorHAnsi"/>
           <w:b/>
@@ -669,12 +667,12 @@
       <w:sdtContent>
         <w:p>
           <w:pPr>
-            <w:pStyle w:val="Ttulodondice"/>
+            <w:pStyle w:val="TOCHeading"/>
           </w:pPr>
         </w:p>
         <w:p>
           <w:pPr>
-            <w:pStyle w:val="ndice1"/>
+            <w:pStyle w:val="TOC1"/>
             <w:rPr>
               <w:b w:val="0"/>
               <w:lang w:eastAsia="pt-PT"/>
@@ -692,7 +690,7 @@
           <w:hyperlink w:anchor="_Toc279851748" w:history="1">
             <w:r>
               <w:rPr>
-                <w:rStyle w:val="Hiperligao"/>
+                <w:rStyle w:val="Hyperlink"/>
               </w:rPr>
               <w:t>Introdução</w:t>
             </w:r>
@@ -741,7 +739,7 @@
         </w:p>
         <w:p>
           <w:pPr>
-            <w:pStyle w:val="ndice1"/>
+            <w:pStyle w:val="TOC1"/>
             <w:rPr>
               <w:b w:val="0"/>
               <w:lang w:eastAsia="pt-PT"/>
@@ -750,7 +748,7 @@
           <w:hyperlink w:anchor="_Toc279851749" w:history="1">
             <w:r>
               <w:rPr>
-                <w:rStyle w:val="Hiperligao"/>
+                <w:rStyle w:val="Hyperlink"/>
               </w:rPr>
               <w:t>Principais Estruturas do Sistema</w:t>
             </w:r>
@@ -799,7 +797,7 @@
         </w:p>
         <w:p>
           <w:pPr>
-            <w:pStyle w:val="ndice2"/>
+            <w:pStyle w:val="TOC2"/>
             <w:tabs>
               <w:tab w:val="right" w:leader="dot" w:pos="8494"/>
             </w:tabs>
@@ -811,14 +809,14 @@
           <w:hyperlink w:anchor="_Toc279851750" w:history="1">
             <w:r>
               <w:rPr>
-                <w:rStyle w:val="Hiperligao"/>
+                <w:rStyle w:val="Hyperlink"/>
                 <w:noProof/>
               </w:rPr>
               <w:t xml:space="preserve">Aplicação </w:t>
             </w:r>
             <w:r>
               <w:rPr>
-                <w:rStyle w:val="Hiperligao"/>
+                <w:rStyle w:val="Hyperlink"/>
                 <w:i/>
                 <w:noProof/>
               </w:rPr>
@@ -876,7 +874,7 @@
         </w:p>
         <w:p>
           <w:pPr>
-            <w:pStyle w:val="ndice2"/>
+            <w:pStyle w:val="TOC2"/>
             <w:tabs>
               <w:tab w:val="right" w:leader="dot" w:pos="8494"/>
             </w:tabs>
@@ -888,7 +886,7 @@
           <w:hyperlink w:anchor="_Toc279851751" w:history="1">
             <w:r>
               <w:rPr>
-                <w:rStyle w:val="Hiperligao"/>
+                <w:rStyle w:val="Hyperlink"/>
                 <w:noProof/>
               </w:rPr>
               <w:t>Servidor Intermédio</w:t>
@@ -945,7 +943,7 @@
         </w:p>
         <w:p>
           <w:pPr>
-            <w:pStyle w:val="ndice1"/>
+            <w:pStyle w:val="TOC1"/>
             <w:rPr>
               <w:b w:val="0"/>
               <w:lang w:eastAsia="pt-PT"/>
@@ -954,7 +952,7 @@
           <w:hyperlink w:anchor="_Toc279851752" w:history="1">
             <w:r>
               <w:rPr>
-                <w:rStyle w:val="Hiperligao"/>
+                <w:rStyle w:val="Hyperlink"/>
               </w:rPr>
               <w:t>Cliente</w:t>
             </w:r>
@@ -1003,7 +1001,7 @@
         </w:p>
         <w:p>
           <w:pPr>
-            <w:pStyle w:val="ndice2"/>
+            <w:pStyle w:val="TOC2"/>
             <w:tabs>
               <w:tab w:val="right" w:leader="dot" w:pos="8494"/>
             </w:tabs>
@@ -1015,7 +1013,7 @@
           <w:hyperlink w:anchor="_Toc279851753" w:history="1">
             <w:r>
               <w:rPr>
-                <w:rStyle w:val="Hiperligao"/>
+                <w:rStyle w:val="Hyperlink"/>
                 <w:i/>
                 <w:noProof/>
               </w:rPr>
@@ -1023,7 +1021,7 @@
             </w:r>
             <w:r>
               <w:rPr>
-                <w:rStyle w:val="Hiperligao"/>
+                <w:rStyle w:val="Hyperlink"/>
                 <w:noProof/>
               </w:rPr>
               <w:t>, registo e invalidação de sessões</w:t>
@@ -1080,7 +1078,7 @@
         </w:p>
         <w:p>
           <w:pPr>
-            <w:pStyle w:val="ndice2"/>
+            <w:pStyle w:val="TOC2"/>
             <w:tabs>
               <w:tab w:val="right" w:leader="dot" w:pos="8494"/>
             </w:tabs>
@@ -1092,7 +1090,7 @@
           <w:hyperlink w:anchor="_Toc279851754" w:history="1">
             <w:r>
               <w:rPr>
-                <w:rStyle w:val="Hiperligao"/>
+                <w:rStyle w:val="Hyperlink"/>
                 <w:i/>
                 <w:noProof/>
               </w:rPr>
@@ -1150,7 +1148,7 @@
         </w:p>
         <w:p>
           <w:pPr>
-            <w:pStyle w:val="ndice2"/>
+            <w:pStyle w:val="TOC2"/>
             <w:tabs>
               <w:tab w:val="right" w:leader="dot" w:pos="8494"/>
             </w:tabs>
@@ -1162,7 +1160,7 @@
           <w:hyperlink w:anchor="_Toc279851755" w:history="1">
             <w:r>
               <w:rPr>
-                <w:rStyle w:val="Hiperligao"/>
+                <w:rStyle w:val="Hyperlink"/>
                 <w:noProof/>
               </w:rPr>
               <w:t>Realização de uma aposta e actualização dos jogos</w:t>
@@ -1219,7 +1217,7 @@
         </w:p>
         <w:p>
           <w:pPr>
-            <w:pStyle w:val="ndice2"/>
+            <w:pStyle w:val="TOC2"/>
             <w:tabs>
               <w:tab w:val="right" w:leader="dot" w:pos="8494"/>
             </w:tabs>
@@ -1231,14 +1229,14 @@
           <w:hyperlink w:anchor="_Toc279851756" w:history="1">
             <w:r>
               <w:rPr>
-                <w:rStyle w:val="Hiperligao"/>
+                <w:rStyle w:val="Hyperlink"/>
                 <w:noProof/>
               </w:rPr>
               <w:t xml:space="preserve">Actualização da lista de clientes </w:t>
             </w:r>
             <w:r>
               <w:rPr>
-                <w:rStyle w:val="Hiperligao"/>
+                <w:rStyle w:val="Hyperlink"/>
                 <w:i/>
                 <w:noProof/>
               </w:rPr>
@@ -1296,7 +1294,7 @@
         </w:p>
         <w:p>
           <w:pPr>
-            <w:pStyle w:val="ndice1"/>
+            <w:pStyle w:val="TOC1"/>
             <w:rPr>
               <w:b w:val="0"/>
               <w:lang w:eastAsia="pt-PT"/>
@@ -1305,7 +1303,7 @@
           <w:hyperlink w:anchor="_Toc279851757" w:history="1">
             <w:r>
               <w:rPr>
-                <w:rStyle w:val="Hiperligao"/>
+                <w:rStyle w:val="Hyperlink"/>
               </w:rPr>
               <w:t>REST</w:t>
             </w:r>
@@ -1354,7 +1352,7 @@
         </w:p>
         <w:p>
           <w:pPr>
-            <w:pStyle w:val="ndice2"/>
+            <w:pStyle w:val="TOC2"/>
             <w:tabs>
               <w:tab w:val="right" w:leader="dot" w:pos="8494"/>
             </w:tabs>
@@ -1366,7 +1364,7 @@
           <w:hyperlink w:anchor="_Toc279851758" w:history="1">
             <w:r>
               <w:rPr>
-                <w:rStyle w:val="Hiperligao"/>
+                <w:rStyle w:val="Hyperlink"/>
                 <w:noProof/>
               </w:rPr>
               <w:t>Notícias</w:t>
@@ -1423,7 +1421,7 @@
         </w:p>
         <w:p>
           <w:pPr>
-            <w:pStyle w:val="ndice2"/>
+            <w:pStyle w:val="TOC2"/>
             <w:tabs>
               <w:tab w:val="right" w:leader="dot" w:pos="8494"/>
             </w:tabs>
@@ -1435,7 +1433,7 @@
           <w:hyperlink w:anchor="_Toc279851759" w:history="1">
             <w:r>
               <w:rPr>
-                <w:rStyle w:val="Hiperligao"/>
+                <w:rStyle w:val="Hyperlink"/>
                 <w:noProof/>
               </w:rPr>
               <w:t>Tratamento de falhas</w:t>
@@ -1492,7 +1490,7 @@
         </w:p>
         <w:p>
           <w:pPr>
-            <w:pStyle w:val="ndice1"/>
+            <w:pStyle w:val="TOC1"/>
             <w:rPr>
               <w:b w:val="0"/>
               <w:lang w:eastAsia="pt-PT"/>
@@ -1501,7 +1499,7 @@
           <w:hyperlink w:anchor="_Toc279851760" w:history="1">
             <w:r>
               <w:rPr>
-                <w:rStyle w:val="Hiperligao"/>
+                <w:rStyle w:val="Hyperlink"/>
               </w:rPr>
               <w:t>Especificação de Testes</w:t>
             </w:r>
@@ -1550,7 +1548,7 @@
         </w:p>
         <w:p>
           <w:pPr>
-            <w:pStyle w:val="ndice2"/>
+            <w:pStyle w:val="TOC2"/>
             <w:tabs>
               <w:tab w:val="right" w:leader="dot" w:pos="8494"/>
             </w:tabs>
@@ -1562,7 +1560,7 @@
           <w:hyperlink w:anchor="_Toc279851761" w:history="1">
             <w:r>
               <w:rPr>
-                <w:rStyle w:val="Hiperligao"/>
+                <w:rStyle w:val="Hyperlink"/>
                 <w:noProof/>
               </w:rPr>
               <w:t>Tabelas de Testes</w:t>
@@ -1619,7 +1617,7 @@
         </w:p>
         <w:p>
           <w:pPr>
-            <w:pStyle w:val="ndice1"/>
+            <w:pStyle w:val="TOC1"/>
             <w:rPr>
               <w:b w:val="0"/>
               <w:lang w:eastAsia="pt-PT"/>
@@ -1628,7 +1626,7 @@
           <w:hyperlink w:anchor="_Toc279851762" w:history="1">
             <w:r>
               <w:rPr>
-                <w:rStyle w:val="Hiperligao"/>
+                <w:rStyle w:val="Hyperlink"/>
               </w:rPr>
               <w:t>Conclusão</w:t>
             </w:r>
@@ -1677,7 +1675,7 @@
         </w:p>
         <w:p>
           <w:pPr>
-            <w:pStyle w:val="ndice1"/>
+            <w:pStyle w:val="TOC1"/>
             <w:rPr>
               <w:b w:val="0"/>
               <w:lang w:eastAsia="pt-PT"/>
@@ -1686,7 +1684,7 @@
           <w:hyperlink w:anchor="_Toc279851763" w:history="1">
             <w:r>
               <w:rPr>
-                <w:rStyle w:val="Hiperligao"/>
+                <w:rStyle w:val="Hyperlink"/>
               </w:rPr>
               <w:t>Bibliografia</w:t>
             </w:r>
@@ -1767,7 +1765,7 @@
     </w:p>
     <w:p>
       <w:pPr>
-        <w:pStyle w:val="Ttulo1"/>
+        <w:pStyle w:val="Heading1"/>
       </w:pPr>
       <w:bookmarkStart w:id="0" w:name="_Toc279851748"/>
       <w:r>
@@ -1796,31 +1794,13 @@
         <w:jc w:val="both"/>
       </w:pPr>
       <w:r>
-        <w:t>Depois de realizado o primeiro trabalho prático, foi-nos pedido que o estendêssemos para uma aplicação “</w:t>
-      </w:r>
-      <w:proofErr w:type="spellStart"/>
-      <w:r>
-        <w:t>Web-based</w:t>
-      </w:r>
-      <w:proofErr w:type="spellEnd"/>
-      <w:r>
-        <w:t>”, isto é, criar uma plataforma Web que disponibilizasse as mesmas ferramentas que a aplicação por consola e introduzisse um novo elemento, notícias actualizadas do “</w:t>
-      </w:r>
-      <w:proofErr w:type="spellStart"/>
-      <w:r>
-        <w:t>The</w:t>
-      </w:r>
-      <w:proofErr w:type="spellEnd"/>
-      <w:r>
-        <w:t xml:space="preserve"> </w:t>
-      </w:r>
-      <w:proofErr w:type="spellStart"/>
-      <w:r>
-        <w:t>Guardian</w:t>
-      </w:r>
-      <w:proofErr w:type="spellEnd"/>
-      <w:r>
-        <w:t>”, recorrendo à tecnologia REST.</w:t>
+        <w:t>Depois de realizado o primeiro trabalho prático, foi-nos pedido que o estendêssemos para uma aplicação “Web-based”, isto é, criar uma plataforma Web que disponibilizasse as mesmas ferramentas que a aplicação por consola e introduzisse um novo elemento, notícias actualizadas do “</w:t>
+      </w:r>
+      <w:r>
+        <w:t xml:space="preserve">The </w:t>
+      </w:r>
+      <w:r>
+        <w:t>Guardian”, recorrendo à tecnologia REST.</w:t>
       </w:r>
     </w:p>
     <w:p>
@@ -1856,28 +1836,12 @@
       <w:r>
         <w:t xml:space="preserve"> Por outro lado, deparámo-nos com um modelo </w:t>
       </w:r>
-      <w:proofErr w:type="spellStart"/>
-      <w:r>
-        <w:rPr>
-          <w:i/>
-        </w:rPr>
-        <w:t>Three</w:t>
-      </w:r>
-      <w:proofErr w:type="spellEnd"/>
-      <w:r>
-        <w:rPr>
-          <w:i/>
-        </w:rPr>
-        <w:t xml:space="preserve"> </w:t>
-      </w:r>
-      <w:proofErr w:type="spellStart"/>
-      <w:r>
-        <w:rPr>
-          <w:i/>
-        </w:rPr>
-        <w:t>Tier</w:t>
-      </w:r>
-      <w:proofErr w:type="spellEnd"/>
+      <w:r>
+        <w:rPr>
+          <w:i/>
+        </w:rPr>
+        <w:t>Three Tier</w:t>
+      </w:r>
       <w:r>
         <w:t>, exemplificado na imagem em baixo.</w:t>
       </w:r>
@@ -1914,7 +1878,7 @@
                     <pic:cNvPicPr/>
                   </pic:nvPicPr>
                   <pic:blipFill>
-                    <a:blip r:embed="rId9" cstate="print"/>
+                    <a:blip r:embed="rId10" cstate="print"/>
                     <a:stretch>
                       <a:fillRect/>
                     </a:stretch>
@@ -1937,7 +1901,7 @@
     </w:p>
     <w:p>
       <w:pPr>
-        <w:pStyle w:val="Legenda"/>
+        <w:pStyle w:val="Caption"/>
         <w:jc w:val="center"/>
         <w:rPr>
           <w:i/>
@@ -2017,36 +1981,24 @@
       <w:r>
         <w:t xml:space="preserve">Do lado esquerdo, temos os clientes que usam as aplicações </w:t>
       </w:r>
-      <w:proofErr w:type="spellStart"/>
       <w:r>
         <w:rPr>
           <w:i/>
         </w:rPr>
         <w:t>Web-based</w:t>
       </w:r>
-      <w:proofErr w:type="spellEnd"/>
-      <w:r>
-        <w:t xml:space="preserve"> para aceder aos serviços </w:t>
-      </w:r>
-      <w:proofErr w:type="spellStart"/>
-      <w:r>
-        <w:t>BetAndUin</w:t>
-      </w:r>
-      <w:proofErr w:type="spellEnd"/>
-      <w:r>
-        <w:t>.</w:t>
+      <w:r>
+        <w:t xml:space="preserve"> para aceder aos serviços BetAndUin.</w:t>
       </w:r>
       <w:r>
         <w:t xml:space="preserve"> No entanto, ao contrário do cenário do primeiro trabalho prático, estes não comunicam directamente com o servidor principal (na figura, o servidor original), mas sim com o servidor </w:t>
       </w:r>
-      <w:proofErr w:type="spellStart"/>
       <w:r>
         <w:rPr>
           <w:i/>
         </w:rPr>
         <w:t>TomCat</w:t>
       </w:r>
-      <w:proofErr w:type="spellEnd"/>
       <w:r>
         <w:t>, referenciado como servidor intermédio. São assim feitos os pedidos primeiro para o servidor intermédio e este fica encarregue de comunicar, agora sim directamente com o servidor principal.</w:t>
       </w:r>
@@ -2099,7 +2051,7 @@
     </w:p>
     <w:p>
       <w:pPr>
-        <w:pStyle w:val="Ttulo1"/>
+        <w:pStyle w:val="Heading1"/>
       </w:pPr>
       <w:bookmarkStart w:id="1" w:name="_Toc279851749"/>
       <w:r>
@@ -2136,41 +2088,31 @@
       <w:r>
         <w:t xml:space="preserve">Assim, neste capítulo, iremos iniciar a discussão da aplicação </w:t>
       </w:r>
-      <w:proofErr w:type="spellStart"/>
+      <w:r>
+        <w:rPr>
+          <w:i/>
+        </w:rPr>
+        <w:t xml:space="preserve">Web-based </w:t>
+      </w:r>
+      <w:r>
+        <w:t>e uma vez observadas todas as suas principais funcionalidades, iremos abordar a arquitectura do servidor intermédio.</w:t>
+      </w:r>
+    </w:p>
+    <w:p>
+      <w:pPr>
+        <w:pStyle w:val="Heading2"/>
+      </w:pPr>
+      <w:bookmarkStart w:id="2" w:name="_Toc279851750"/>
+      <w:r>
+        <w:t xml:space="preserve">Aplicação </w:t>
+      </w:r>
       <w:r>
         <w:rPr>
           <w:i/>
         </w:rPr>
         <w:t>Web-based</w:t>
       </w:r>
-      <w:proofErr w:type="spellEnd"/>
-      <w:r>
-        <w:rPr>
-          <w:i/>
-        </w:rPr>
-        <w:t xml:space="preserve"> </w:t>
-      </w:r>
-      <w:r>
-        <w:t>e uma vez observadas todas as suas principais funcionalidades, iremos abordar a arquitectura do servidor intermédio.</w:t>
-      </w:r>
-    </w:p>
-    <w:p>
-      <w:pPr>
-        <w:pStyle w:val="Ttulo2"/>
-      </w:pPr>
-      <w:bookmarkStart w:id="2" w:name="_Toc279851750"/>
-      <w:r>
-        <w:t xml:space="preserve">Aplicação </w:t>
-      </w:r>
-      <w:proofErr w:type="spellStart"/>
-      <w:r>
-        <w:rPr>
-          <w:i/>
-        </w:rPr>
-        <w:t>Web-based</w:t>
-      </w:r>
       <w:bookmarkEnd w:id="2"/>
-      <w:proofErr w:type="spellEnd"/>
     </w:p>
     <w:p>
       <w:pPr>
@@ -2215,44 +2157,8 @@
         <w:rPr>
           <w:i/>
         </w:rPr>
-        <w:t>localhost:8080/</w:t>
-      </w:r>
-      <w:proofErr w:type="spellStart"/>
-      <w:r>
-        <w:rPr>
-          <w:i/>
-        </w:rPr>
-        <w:t>BetAndUinWeb</w:t>
-      </w:r>
-      <w:proofErr w:type="spellEnd"/>
-      <w:r>
-        <w:rPr>
-          <w:i/>
-        </w:rPr>
-        <w:t>/</w:t>
-      </w:r>
-      <w:proofErr w:type="spellStart"/>
-      <w:r>
-        <w:rPr>
-          <w:i/>
-        </w:rPr>
-        <w:t>Pages</w:t>
-      </w:r>
-      <w:proofErr w:type="spellEnd"/>
-      <w:r>
-        <w:rPr>
-          <w:i/>
-        </w:rPr>
-        <w:t>/</w:t>
-      </w:r>
-      <w:proofErr w:type="spellStart"/>
-      <w:r>
-        <w:rPr>
-          <w:i/>
-        </w:rPr>
-        <w:t>Login.jsp</w:t>
-      </w:r>
-      <w:proofErr w:type="spellEnd"/>
+        <w:t>localhost:8080/BetAndUinWeb/Pages/Login.jsp</w:t>
+      </w:r>
       <w:r>
         <w:t xml:space="preserve"> ).</w:t>
       </w:r>
@@ -2295,15 +2201,7 @@
         <w:t xml:space="preserve"> </w:t>
       </w:r>
       <w:r>
-        <w:t xml:space="preserve">Uma vez dentro do sistema, o utilizador é presenteado com uma página que permite realizar todas as actividades de apostas nos servidores </w:t>
-      </w:r>
-      <w:proofErr w:type="spellStart"/>
-      <w:r>
-        <w:t>BetAndUin</w:t>
-      </w:r>
-      <w:proofErr w:type="spellEnd"/>
-      <w:r>
-        <w:t>.</w:t>
+        <w:t>Uma vez dentro do sistema, o utilizador é presenteado com uma página que permite realizar todas as actividades de apostas nos servidores BetAndUin.</w:t>
       </w:r>
     </w:p>
     <w:p>
@@ -2338,7 +2236,7 @@
                     <pic:cNvPicPr/>
                   </pic:nvPicPr>
                   <pic:blipFill>
-                    <a:blip r:embed="rId10" cstate="print"/>
+                    <a:blip r:embed="rId11" cstate="print"/>
                     <a:stretch>
                       <a:fillRect/>
                     </a:stretch>
@@ -2361,7 +2259,7 @@
     </w:p>
     <w:p>
       <w:pPr>
-        <w:pStyle w:val="Legenda"/>
+        <w:pStyle w:val="Caption"/>
         <w:jc w:val="center"/>
         <w:rPr>
           <w:i/>
@@ -2447,11 +2345,93 @@
         <w:t xml:space="preserve"> são registados os jogos actuais, assim como campos para a realização de apostas. Ao centro, </w:t>
       </w:r>
       <w:r>
-        <w:t xml:space="preserve">temos uma janela onde são impressas todas </w:t>
-      </w:r>
+        <w:t xml:space="preserve">temos uma janela onde são impressas todas as mensagens do </w:t>
+      </w:r>
+      <w:r>
+        <w:rPr>
+          <w:i/>
+        </w:rPr>
+        <w:t>chat</w:t>
+      </w:r>
+      <w:r>
+        <w:t>, sendo que por baixo dessa mesma janela, temos os campos para enviar mensagens.</w:t>
+      </w:r>
+    </w:p>
+    <w:p>
+      <w:pPr>
+        <w:jc w:val="both"/>
+      </w:pPr>
       <w:r>
         <w:lastRenderedPageBreak/>
-        <w:t xml:space="preserve">as mensagens do </w:t>
+        <w:t xml:space="preserve">No topo, encontramos à esquerda um </w:t>
+      </w:r>
+      <w:r>
+        <w:rPr>
+          <w:i/>
+        </w:rPr>
+        <w:t>link</w:t>
+      </w:r>
+      <w:r>
+        <w:t xml:space="preserve"> para a página que contêm as notícias mais recentes relacionadas com o campeonato português de futebol, recorrendo à versão </w:t>
+      </w:r>
+      <w:r>
+        <w:rPr>
+          <w:i/>
+        </w:rPr>
+        <w:t xml:space="preserve">online </w:t>
+      </w:r>
+      <w:r>
+        <w:t>do jornal “The Guardian”, tal como é explicado mais à frente.</w:t>
+      </w:r>
+      <w:r>
+        <w:t xml:space="preserve"> À direita, é impresso o nome de utilizador, o número de créditos desta conta, um botão para realizar o </w:t>
+      </w:r>
+      <w:r>
+        <w:rPr>
+          <w:i/>
+        </w:rPr>
+        <w:t>reset</w:t>
+      </w:r>
+      <w:r>
+        <w:t xml:space="preserve"> dos créditos e um </w:t>
+      </w:r>
+      <w:r>
+        <w:rPr>
+          <w:i/>
+        </w:rPr>
+        <w:t xml:space="preserve">link </w:t>
+      </w:r>
+      <w:r>
+        <w:t xml:space="preserve">final para realizar o </w:t>
+      </w:r>
+      <w:r>
+        <w:rPr>
+          <w:i/>
+        </w:rPr>
+        <w:t>logout</w:t>
+      </w:r>
+      <w:r>
+        <w:t>.</w:t>
+      </w:r>
+    </w:p>
+    <w:p>
+      <w:pPr>
+        <w:jc w:val="both"/>
+      </w:pPr>
+      <w:r>
+        <w:t xml:space="preserve">Por fim, à direita, temos a coluna onde são apresentados os clientes que também estão activos, sendo que é possível pressionar o seu nome com o ponteiro do rato o seu nome, que este irá aparecer automaticamente no campo </w:t>
+      </w:r>
+      <w:r>
+        <w:t>‘</w:t>
+      </w:r>
+      <w:r>
+        <w:rPr>
+          <w:i/>
+        </w:rPr>
+        <w:t>Send To</w:t>
+      </w:r>
+      <w:r>
+        <w:t xml:space="preserve">’ do </w:t>
       </w:r>
       <w:r>
         <w:rPr>
@@ -2460,7 +2440,10 @@
         <w:t>chat</w:t>
       </w:r>
       <w:r>
-        <w:t>, sendo que por baixo dessa mesma janela, temos os campos para enviar mensagens.</w:t>
+        <w:t>, deste modo poupando o utilizador o trabalho de digitar o nome do destinatário sempre que queira enviar mensagens.</w:t>
+      </w:r>
+      <w:r>
+        <w:t xml:space="preserve"> </w:t>
       </w:r>
     </w:p>
     <w:p>
@@ -2468,118 +2451,6 @@
         <w:jc w:val="both"/>
       </w:pPr>
       <w:r>
-        <w:t xml:space="preserve">No topo, encontramos à esquerda um </w:t>
-      </w:r>
-      <w:r>
-        <w:rPr>
-          <w:i/>
-        </w:rPr>
-        <w:t>link</w:t>
-      </w:r>
-      <w:r>
-        <w:t xml:space="preserve"> para a página que contêm as notícias mais recentes relacionadas com o campeonato português de futebol, recorrendo à versão </w:t>
-      </w:r>
-      <w:r>
-        <w:rPr>
-          <w:i/>
-        </w:rPr>
-        <w:t xml:space="preserve">online </w:t>
-      </w:r>
-      <w:r>
-        <w:t>do jornal “</w:t>
-      </w:r>
-      <w:proofErr w:type="spellStart"/>
-      <w:r>
-        <w:t>The</w:t>
-      </w:r>
-      <w:proofErr w:type="spellEnd"/>
-      <w:r>
-        <w:t xml:space="preserve"> </w:t>
-      </w:r>
-      <w:proofErr w:type="spellStart"/>
-      <w:r>
-        <w:t>Guardian</w:t>
-      </w:r>
-      <w:proofErr w:type="spellEnd"/>
-      <w:r>
-        <w:t>”, tal como é explicado mais à frente.</w:t>
-      </w:r>
-      <w:r>
-        <w:t xml:space="preserve"> À direita, é impresso o nome de utilizador, o número de créditos desta conta, um botão para realizar o </w:t>
-      </w:r>
-      <w:r>
-        <w:rPr>
-          <w:i/>
-        </w:rPr>
-        <w:t>reset</w:t>
-      </w:r>
-      <w:r>
-        <w:t xml:space="preserve"> dos créditos e um </w:t>
-      </w:r>
-      <w:r>
-        <w:rPr>
-          <w:i/>
-        </w:rPr>
-        <w:t xml:space="preserve">link </w:t>
-      </w:r>
-      <w:r>
-        <w:t xml:space="preserve">final para realizar o </w:t>
-      </w:r>
-      <w:r>
-        <w:rPr>
-          <w:i/>
-        </w:rPr>
-        <w:t>logout</w:t>
-      </w:r>
-      <w:r>
-        <w:t>.</w:t>
-      </w:r>
-    </w:p>
-    <w:p>
-      <w:pPr>
-        <w:jc w:val="both"/>
-      </w:pPr>
-      <w:r>
-        <w:t xml:space="preserve">Por fim, à direita, temos a coluna onde são apresentados os clientes que também estão activos, sendo que é possível pressionar o seu nome com o ponteiro do rato o seu nome, que este irá aparecer automaticamente no campo </w:t>
-      </w:r>
-      <w:r>
-        <w:t>‘</w:t>
-      </w:r>
-      <w:proofErr w:type="spellStart"/>
-      <w:r>
-        <w:rPr>
-          <w:i/>
-        </w:rPr>
-        <w:t>Send</w:t>
-      </w:r>
-      <w:proofErr w:type="spellEnd"/>
-      <w:r>
-        <w:rPr>
-          <w:i/>
-        </w:rPr>
-        <w:t xml:space="preserve"> To</w:t>
-      </w:r>
-      <w:r>
-        <w:t xml:space="preserve">’ do </w:t>
-      </w:r>
-      <w:r>
-        <w:rPr>
-          <w:i/>
-        </w:rPr>
-        <w:t>chat</w:t>
-      </w:r>
-      <w:r>
-        <w:t>, deste modo poupando o utilizador o trabalho de digitar o nome do destinatário sempre que queira enviar mensagens.</w:t>
-      </w:r>
-      <w:r>
-        <w:t xml:space="preserve"> </w:t>
-      </w:r>
-    </w:p>
-    <w:p>
-      <w:pPr>
-        <w:jc w:val="both"/>
-      </w:pPr>
-      <w:r>
         <w:t>Rela</w:t>
       </w:r>
       <w:r>
@@ -2597,7 +2468,7 @@
     </w:p>
     <w:p>
       <w:pPr>
-        <w:pStyle w:val="Ttulo2"/>
+        <w:pStyle w:val="Heading2"/>
       </w:pPr>
       <w:bookmarkStart w:id="3" w:name="_Toc279851751"/>
       <w:r>
@@ -2629,14 +2500,12 @@
       <w:r>
         <w:t xml:space="preserve">Tal como já foi dito na introdução, o servidor </w:t>
       </w:r>
-      <w:proofErr w:type="spellStart"/>
       <w:r>
         <w:rPr>
           <w:i/>
         </w:rPr>
         <w:t>TomCat</w:t>
       </w:r>
-      <w:proofErr w:type="spellEnd"/>
       <w:r>
         <w:t xml:space="preserve"> fica responsável pela ponte entre os clientes </w:t>
       </w:r>
@@ -2647,24 +2516,17 @@
         <w:t>Web</w:t>
       </w:r>
       <w:r>
-        <w:t xml:space="preserve"> e o servidor principal </w:t>
-      </w:r>
-      <w:proofErr w:type="spellStart"/>
-      <w:r>
-        <w:t>BetAndUin</w:t>
-      </w:r>
-      <w:proofErr w:type="spellEnd"/>
+        <w:t xml:space="preserve"> e o servidor principal BetAndUin</w:t>
+      </w:r>
       <w:r>
         <w:t xml:space="preserve">, sendo que sempre que existem mensagens para todos os clientes, o servidor principal apenas necessita de envia uma dessas mensagens para o servidor </w:t>
       </w:r>
-      <w:proofErr w:type="spellStart"/>
       <w:r>
         <w:rPr>
           <w:i/>
         </w:rPr>
         <w:t>Tomcat</w:t>
       </w:r>
-      <w:proofErr w:type="spellEnd"/>
       <w:r>
         <w:t xml:space="preserve"> </w:t>
       </w:r>
@@ -2707,25 +2569,21 @@
       <w:r>
         <w:t xml:space="preserve">Este servidor é constituído por três </w:t>
       </w:r>
-      <w:proofErr w:type="spellStart"/>
       <w:r>
         <w:rPr>
           <w:i/>
         </w:rPr>
         <w:t>servlets</w:t>
       </w:r>
-      <w:proofErr w:type="spellEnd"/>
       <w:r>
         <w:t xml:space="preserve">, nomeadamente a </w:t>
       </w:r>
-      <w:proofErr w:type="spellStart"/>
       <w:r>
         <w:rPr>
           <w:i/>
         </w:rPr>
         <w:t>WebServlet</w:t>
       </w:r>
-      <w:proofErr w:type="spellEnd"/>
       <w:r>
         <w:t xml:space="preserve">, </w:t>
       </w:r>
@@ -2744,14 +2602,12 @@
       <w:r>
         <w:t xml:space="preserve">e a </w:t>
       </w:r>
-      <w:proofErr w:type="spellStart"/>
       <w:r>
         <w:rPr>
           <w:i/>
         </w:rPr>
         <w:t>BetServlet</w:t>
       </w:r>
-      <w:proofErr w:type="spellEnd"/>
       <w:r>
         <w:t xml:space="preserve">. A primeira fica encarregue de aceitar pedidos de </w:t>
       </w:r>
@@ -2773,14 +2629,12 @@
       <w:r>
         <w:t xml:space="preserve">A </w:t>
       </w:r>
-      <w:proofErr w:type="spellStart"/>
       <w:r>
         <w:rPr>
           <w:i/>
         </w:rPr>
         <w:t>servlet</w:t>
       </w:r>
-      <w:proofErr w:type="spellEnd"/>
       <w:r>
         <w:t xml:space="preserve"> </w:t>
       </w:r>
@@ -2820,14 +2674,12 @@
       <w:r>
         <w:t xml:space="preserve">Por fim, a terceira, </w:t>
       </w:r>
-      <w:proofErr w:type="spellStart"/>
       <w:r>
         <w:rPr>
           <w:i/>
         </w:rPr>
         <w:t>BetServlet</w:t>
       </w:r>
-      <w:proofErr w:type="spellEnd"/>
       <w:r>
         <w:t xml:space="preserve">, tal como o nome indica, fica encarregue de actualizar a lista de jogos que é impressa no </w:t>
       </w:r>
@@ -2843,14 +2695,12 @@
       <w:r>
         <w:t xml:space="preserve"> Por outro lado, esta </w:t>
       </w:r>
-      <w:proofErr w:type="spellStart"/>
       <w:r>
         <w:rPr>
           <w:i/>
         </w:rPr>
         <w:t>servlet</w:t>
       </w:r>
-      <w:proofErr w:type="spellEnd"/>
       <w:r>
         <w:t xml:space="preserve"> também é invocada sempre que ocorre uma alteração no número de créditos do utilizador e é preciso actualizar o seu número no topo da página.</w:t>
       </w:r>
@@ -2862,7 +2712,7 @@
     </w:p>
     <w:p>
       <w:pPr>
-        <w:pStyle w:val="Ttulo1"/>
+        <w:pStyle w:val="Heading1"/>
         <w:spacing w:line="240" w:lineRule="auto"/>
       </w:pPr>
       <w:bookmarkStart w:id="4" w:name="_Toc279851752"/>
@@ -2891,19 +2741,11 @@
       <w:r>
         <w:t xml:space="preserve">com o servidor </w:t>
       </w:r>
-      <w:proofErr w:type="spellStart"/>
-      <w:r>
-        <w:rPr>
-          <w:i/>
-        </w:rPr>
-        <w:t>Tomcat</w:t>
-      </w:r>
-      <w:proofErr w:type="spellEnd"/>
-      <w:r>
-        <w:rPr>
-          <w:i/>
-        </w:rPr>
-        <w:t xml:space="preserve"> </w:t>
+      <w:r>
+        <w:rPr>
+          <w:i/>
+        </w:rPr>
+        <w:t xml:space="preserve">Tomcat </w:t>
       </w:r>
       <w:r>
         <w:t xml:space="preserve">e com os objectos RMI aí criados. Por outro lado, foi posta de lado a interface por linha de comandos presente no primeiro trabalho prático para dar lugar a uma interface </w:t>
@@ -2920,7 +2762,7 @@
     </w:p>
     <w:p>
       <w:pPr>
-        <w:pStyle w:val="Ttulo2"/>
+        <w:pStyle w:val="Heading2"/>
       </w:pPr>
       <w:bookmarkStart w:id="5" w:name="_Toc279851753"/>
       <w:r>
@@ -2963,21 +2805,19 @@
       <w:r>
         <w:t xml:space="preserve">com os dados obtidos dos formulários de cada página para a </w:t>
       </w:r>
-      <w:proofErr w:type="spellStart"/>
       <w:r>
         <w:rPr>
           <w:i/>
         </w:rPr>
         <w:t>WebServlet</w:t>
       </w:r>
-      <w:proofErr w:type="spellEnd"/>
       <w:r>
         <w:t>. Esta, faz uma chamada RMI para o servidor principal e fica à espera da resposta. Uma vez obtida, uma dada mensagem (relacionada com o conteúdo da resposta do servidor principal) é registada na sessão do utilizador e neste momento, abrem-se dois cenários:</w:t>
       </w:r>
     </w:p>
     <w:p>
       <w:pPr>
-        <w:pStyle w:val="PargrafodaLista"/>
+        <w:pStyle w:val="ListParagraph"/>
         <w:numPr>
           <w:ilvl w:val="0"/>
           <w:numId w:val="7"/>
@@ -2990,7 +2830,7 @@
     </w:p>
     <w:p>
       <w:pPr>
-        <w:pStyle w:val="PargrafodaLista"/>
+        <w:pStyle w:val="ListParagraph"/>
         <w:numPr>
           <w:ilvl w:val="0"/>
           <w:numId w:val="7"/>
@@ -3003,19 +2843,11 @@
       <w:r>
         <w:t xml:space="preserve">, ao fazer o </w:t>
       </w:r>
-      <w:proofErr w:type="spellStart"/>
-      <w:r>
-        <w:rPr>
-          <w:i/>
-        </w:rPr>
-        <w:t>refresh</w:t>
-      </w:r>
-      <w:proofErr w:type="spellEnd"/>
-      <w:r>
-        <w:rPr>
-          <w:i/>
-        </w:rPr>
-        <w:t xml:space="preserve"> </w:t>
+      <w:r>
+        <w:rPr>
+          <w:i/>
+        </w:rPr>
+        <w:t xml:space="preserve">refresh </w:t>
       </w:r>
       <w:r>
         <w:t xml:space="preserve">da página, é detectado uma sessão já existente e será disposta a mensagem justificando o erro encontrado, tal como conta já existente ou </w:t>
@@ -3060,14 +2892,12 @@
       <w:r>
         <w:t xml:space="preserve"> no topo direito da página) ou então fechando a página, sendo que esta última situação é detectada pela </w:t>
       </w:r>
-      <w:proofErr w:type="spellStart"/>
       <w:r>
         <w:rPr>
           <w:i/>
         </w:rPr>
         <w:t>ChatServlet</w:t>
       </w:r>
-      <w:proofErr w:type="spellEnd"/>
       <w:r>
         <w:t xml:space="preserve">, uma vez que corre </w:t>
       </w:r>
@@ -3083,7 +2913,7 @@
     </w:p>
     <w:p>
       <w:pPr>
-        <w:pStyle w:val="Ttulo2"/>
+        <w:pStyle w:val="Heading2"/>
       </w:pPr>
       <w:bookmarkStart w:id="6" w:name="_Toc279851754"/>
       <w:r>
@@ -3136,43 +2966,37 @@
       <w:r>
         <w:t xml:space="preserve">De modo a poder comunicar com os clientes, é criado um cliente RMI na </w:t>
       </w:r>
-      <w:proofErr w:type="spellStart"/>
       <w:r>
         <w:rPr>
           <w:i/>
         </w:rPr>
         <w:t>WebServlet</w:t>
       </w:r>
-      <w:proofErr w:type="spellEnd"/>
       <w:r>
         <w:t xml:space="preserve"> que é referenciado no servidor principal para este poder realizar os </w:t>
       </w:r>
-      <w:proofErr w:type="spellStart"/>
       <w:r>
         <w:rPr>
           <w:i/>
         </w:rPr>
         <w:t>callbacks</w:t>
       </w:r>
-      <w:proofErr w:type="spellEnd"/>
       <w:r>
         <w:t xml:space="preserve"> sempre que necessita de enviar mensagens. Quando tal acontece, é invocado um método deste cliente, passando como argumento o destinatário. Deste modo, o cliente RMI invoca em primeiro lugar um método da </w:t>
       </w:r>
-      <w:proofErr w:type="spellStart"/>
       <w:r>
         <w:rPr>
           <w:i/>
         </w:rPr>
         <w:t>ChatServlet</w:t>
       </w:r>
-      <w:proofErr w:type="spellEnd"/>
       <w:r>
         <w:t>, a qual suporta COMET, para este se encarregar de transmitir a mensagem final para o ecrã do utilizador.</w:t>
       </w:r>
     </w:p>
     <w:p>
       <w:pPr>
-        <w:pStyle w:val="Ttulo2"/>
+        <w:pStyle w:val="Heading2"/>
       </w:pPr>
       <w:bookmarkStart w:id="7" w:name="_Toc279851755"/>
       <w:r>
@@ -3201,14 +3025,12 @@
       <w:r>
         <w:t xml:space="preserve"> de actualização dos resultados dos jogos, então realiza-se uma nova chamada de um método, desta vez da </w:t>
       </w:r>
-      <w:proofErr w:type="spellStart"/>
       <w:r>
         <w:rPr>
           <w:i/>
         </w:rPr>
         <w:t>BetServlet</w:t>
       </w:r>
-      <w:proofErr w:type="spellEnd"/>
       <w:r>
         <w:t>. Esta dá ordem de recarregamento da lista de jogos, assim como o número de créditos do utiliza</w:t>
       </w:r>
@@ -3225,43 +3047,37 @@
         <w:tab/>
         <w:t xml:space="preserve">Para realizar apostas, também recorremos ao COMET, de modo a fazer com que a </w:t>
       </w:r>
-      <w:proofErr w:type="spellStart"/>
       <w:r>
         <w:rPr>
           <w:i/>
         </w:rPr>
         <w:t>BetServlet</w:t>
       </w:r>
-      <w:proofErr w:type="spellEnd"/>
       <w:r>
         <w:t xml:space="preserve"> seja totalmente responsável pela secção dos jogos</w:t>
       </w:r>
       <w:r>
-        <w:t xml:space="preserve">. Assim, sempre que é realizada </w:t>
+        <w:t xml:space="preserve">. Assim, sempre que é realizada uma aposta, é enviado um GET para a </w:t>
+      </w:r>
+      <w:r>
+        <w:rPr>
+          <w:i/>
+        </w:rPr>
+        <w:t>servlet</w:t>
+      </w:r>
+      <w:r>
+        <w:t xml:space="preserve">, com a informação necessária para realizar tal </w:t>
       </w:r>
       <w:r>
         <w:lastRenderedPageBreak/>
-        <w:t xml:space="preserve">uma aposta, é enviado um GET para a </w:t>
-      </w:r>
-      <w:proofErr w:type="spellStart"/>
-      <w:r>
-        <w:rPr>
-          <w:i/>
-        </w:rPr>
-        <w:t>servlet</w:t>
-      </w:r>
-      <w:proofErr w:type="spellEnd"/>
-      <w:r>
-        <w:t>, com a informação necessária para realizar tal operação. Por seu lado, este evento é detectado pelo COMET (como um evento do tipo BEGIN) e se o tipo corresponder a uma ‘</w:t>
-      </w:r>
-      <w:proofErr w:type="spellStart"/>
+        <w:t>operação. Por seu lado, este evento é detectado pelo COMET (como um evento do tipo BEGIN) e se o tipo corresponder a uma ‘</w:t>
+      </w:r>
       <w:r>
         <w:rPr>
           <w:i/>
         </w:rPr>
         <w:t>bet</w:t>
       </w:r>
-      <w:proofErr w:type="spellEnd"/>
       <w:r>
         <w:t>’ (aposta), é invocado o método remoto de apostas do servidor principal.</w:t>
       </w:r>
@@ -3282,7 +3098,7 @@
     </w:p>
     <w:p>
       <w:pPr>
-        <w:pStyle w:val="Ttulo2"/>
+        <w:pStyle w:val="Heading2"/>
         <w:ind w:firstLine="708"/>
       </w:pPr>
       <w:bookmarkStart w:id="8" w:name="_Toc279851756"/>
@@ -3335,19 +3151,11 @@
       <w:r>
         <w:t>, o servidor informa todos os apostadores com uma sessão activa de tal evento, sendo que a notificação é feita através de uma mensagem especial iniciada por ‘</w:t>
       </w:r>
-      <w:proofErr w:type="spellStart"/>
-      <w:r>
-        <w:rPr>
-          <w:i/>
-        </w:rPr>
-        <w:t>BetAndUinChat</w:t>
-      </w:r>
-      <w:proofErr w:type="spellEnd"/>
-      <w:r>
-        <w:rPr>
-          <w:i/>
-        </w:rPr>
-        <w:t xml:space="preserve">: </w:t>
+      <w:r>
+        <w:rPr>
+          <w:i/>
+        </w:rPr>
+        <w:t xml:space="preserve">BetAndUinChat: </w:t>
       </w:r>
       <w:r>
         <w:t xml:space="preserve">‘. Deste modo, sempre que é enviada uma mensagem para o </w:t>
@@ -3361,14 +3169,12 @@
       <w:r>
         <w:t xml:space="preserve">, esta é analisada recorrendo à função de </w:t>
       </w:r>
-      <w:proofErr w:type="spellStart"/>
       <w:r>
         <w:rPr>
           <w:i/>
         </w:rPr>
         <w:t>callback</w:t>
       </w:r>
-      <w:proofErr w:type="spellEnd"/>
       <w:r>
         <w:t xml:space="preserve"> do COMET.</w:t>
       </w:r>
@@ -3389,14 +3195,12 @@
       <w:r>
         <w:t xml:space="preserve">, devolvida pelo COMET, vem todo o histórico da conversação) e encontrar a </w:t>
       </w:r>
-      <w:proofErr w:type="spellStart"/>
       <w:r>
         <w:rPr>
           <w:i/>
         </w:rPr>
         <w:t>substring</w:t>
       </w:r>
-      <w:proofErr w:type="spellEnd"/>
       <w:r>
         <w:t xml:space="preserve"> que vai desse ponto até ao final de toda a resposta.</w:t>
       </w:r>
@@ -3424,7 +3228,7 @@
     </w:p>
     <w:p>
       <w:pPr>
-        <w:pStyle w:val="Ttulo1"/>
+        <w:pStyle w:val="Heading1"/>
       </w:pPr>
       <w:bookmarkStart w:id="9" w:name="_Toc279851757"/>
       <w:r>
@@ -3459,28 +3263,12 @@
         <w:t xml:space="preserve">site </w:t>
       </w:r>
       <w:r>
-        <w:t>também contêm uma secção de notícias que obtêm imagens e títulos mais relevantes a partir do jornal “</w:t>
-      </w:r>
-      <w:proofErr w:type="spellStart"/>
-      <w:r>
-        <w:t>The</w:t>
-      </w:r>
-      <w:proofErr w:type="spellEnd"/>
-      <w:r>
-        <w:t xml:space="preserve"> </w:t>
-      </w:r>
-      <w:proofErr w:type="spellStart"/>
-      <w:r>
-        <w:t>Guardian</w:t>
-      </w:r>
-      <w:proofErr w:type="spellEnd"/>
-      <w:r>
-        <w:t>”, sendo que são feitas três pesquisas, cujos conteúdos estejam relacionadas com as palavras-chave Benfica, Sporting e Porto.</w:t>
-      </w:r>
-    </w:p>
-    <w:p>
-      <w:pPr>
-        <w:pStyle w:val="Ttulo2"/>
+        <w:t>também contêm uma secção de notícias que obtêm imagens e títulos mais relevantes a partir do jornal “The Guardian”, sendo que são feitas três pesquisas, cujos conteúdos estejam relacionadas com as palavras-chave Benfica, Sporting e Porto.</w:t>
+      </w:r>
+    </w:p>
+    <w:p>
+      <w:pPr>
+        <w:pStyle w:val="Heading2"/>
       </w:pPr>
       <w:bookmarkStart w:id="10" w:name="_Toc279851758"/>
       <w:r>
@@ -3512,14 +3300,12 @@
       <w:r>
         <w:t xml:space="preserve"> A única alteração de maior que teve de ser feita prende-se com o facto das funções disponibilizadas apenas permitirem a devolução de um </w:t>
       </w:r>
-      <w:proofErr w:type="spellStart"/>
       <w:r>
         <w:rPr>
           <w:i/>
         </w:rPr>
         <w:t>array</w:t>
       </w:r>
-      <w:proofErr w:type="spellEnd"/>
       <w:r>
         <w:t xml:space="preserve"> com o resultado de uma dada pesquisa.</w:t>
       </w:r>
@@ -3531,86 +3317,48 @@
       <w:r>
         <w:t xml:space="preserve">Deste modo, tivemos de criar um método que aceitasse um </w:t>
       </w:r>
-      <w:proofErr w:type="spellStart"/>
       <w:r>
         <w:rPr>
           <w:i/>
         </w:rPr>
         <w:t>array</w:t>
       </w:r>
-      <w:proofErr w:type="spellEnd"/>
       <w:r>
         <w:t xml:space="preserve"> de </w:t>
       </w:r>
-      <w:proofErr w:type="spellStart"/>
       <w:r>
         <w:rPr>
           <w:i/>
         </w:rPr>
         <w:t>strings</w:t>
       </w:r>
-      <w:proofErr w:type="spellEnd"/>
       <w:r>
         <w:t xml:space="preserve"> com todas as palavras-chave a procurar e que iterasse por essas mesmas palavras. Uma vez feita uma pesquisa, o resultado é posto num </w:t>
       </w:r>
-      <w:proofErr w:type="spellStart"/>
-      <w:r>
-        <w:rPr>
-          <w:i/>
-        </w:rPr>
-        <w:t>array</w:t>
-      </w:r>
-      <w:proofErr w:type="spellEnd"/>
-      <w:r>
-        <w:rPr>
-          <w:i/>
-        </w:rPr>
-        <w:t xml:space="preserve"> </w:t>
-      </w:r>
-      <w:proofErr w:type="spellStart"/>
-      <w:r>
-        <w:rPr>
-          <w:i/>
-        </w:rPr>
-        <w:t>list</w:t>
-      </w:r>
-      <w:proofErr w:type="spellEnd"/>
+      <w:r>
+        <w:rPr>
+          <w:i/>
+        </w:rPr>
+        <w:t>array list</w:t>
+      </w:r>
       <w:r>
         <w:t xml:space="preserve"> e passa-se para  segunda pesquisa. Concluído o processo, o resultado é colocado no posto no mesmo </w:t>
       </w:r>
-      <w:proofErr w:type="spellStart"/>
-      <w:r>
-        <w:rPr>
-          <w:i/>
-        </w:rPr>
-        <w:t>array</w:t>
-      </w:r>
-      <w:proofErr w:type="spellEnd"/>
-      <w:r>
-        <w:rPr>
-          <w:i/>
-        </w:rPr>
-        <w:t xml:space="preserve"> </w:t>
-      </w:r>
-      <w:proofErr w:type="spellStart"/>
-      <w:r>
-        <w:rPr>
-          <w:i/>
-        </w:rPr>
-        <w:t>list</w:t>
-      </w:r>
-      <w:proofErr w:type="spellEnd"/>
+      <w:r>
+        <w:rPr>
+          <w:i/>
+        </w:rPr>
+        <w:t>array list</w:t>
+      </w:r>
       <w:r>
         <w:t xml:space="preserve"> sequencialmente, sendo que no fim iremos ter os três </w:t>
       </w:r>
-      <w:proofErr w:type="spellStart"/>
       <w:r>
         <w:rPr>
           <w:i/>
         </w:rPr>
         <w:t>arrays</w:t>
       </w:r>
-      <w:proofErr w:type="spellEnd"/>
       <w:r>
         <w:t xml:space="preserve"> de notícias todos juntos num só.</w:t>
       </w:r>
@@ -3620,28 +3368,12 @@
         <w:jc w:val="both"/>
       </w:pPr>
       <w:r>
-        <w:t>Assim, quando o ficheiro JSP apenas irá sempre ver os resultados como se tratasse de uma única pesquisa, o que facilita a colocação (e posterior substituição) das imagens e textos disponibilizados pelo “</w:t>
-      </w:r>
-      <w:proofErr w:type="spellStart"/>
-      <w:r>
-        <w:t>The</w:t>
-      </w:r>
-      <w:proofErr w:type="spellEnd"/>
-      <w:r>
-        <w:t xml:space="preserve"> </w:t>
-      </w:r>
-      <w:proofErr w:type="spellStart"/>
-      <w:r>
-        <w:t>Guardian</w:t>
-      </w:r>
-      <w:proofErr w:type="spellEnd"/>
-      <w:r>
-        <w:t>”.</w:t>
-      </w:r>
-    </w:p>
-    <w:p>
-      <w:pPr>
-        <w:pStyle w:val="Ttulo2"/>
+        <w:t>Assim, quando o ficheiro JSP apenas irá sempre ver os resultados como se tratasse de uma única pesquisa, o que facilita a colocação (e posterior substituição) das imagens e textos disponibilizados pelo “The Guardian”.</w:t>
+      </w:r>
+    </w:p>
+    <w:p>
+      <w:pPr>
+        <w:pStyle w:val="Heading2"/>
       </w:pPr>
       <w:bookmarkStart w:id="11" w:name="_Toc279851759"/>
       <w:r>
@@ -3668,88 +3400,58 @@
         <w:jc w:val="both"/>
       </w:pPr>
       <w:r>
-        <w:t>Por outro lado, tal como foi requerido no enunciado do projecto, também tivemos de ter atenção à possibilidade de ocorrerem falhas na ligação ou de temporária indisponibilidade do serviço por parte dos servidores do “</w:t>
-      </w:r>
-      <w:proofErr w:type="spellStart"/>
-      <w:r>
-        <w:t>The</w:t>
-      </w:r>
-      <w:proofErr w:type="spellEnd"/>
-      <w:r>
+        <w:t>Por outro lado, tal como foi requerido no enunciado do projecto, também tivemos de ter atenção à possibilidade de ocorrerem falhas na ligação ou de temporária indisponibilidade do serviço por parte dos servidores do “The Guardian”.</w:t>
+      </w:r>
+    </w:p>
+    <w:p>
+      <w:pPr>
+        <w:jc w:val="both"/>
+      </w:pPr>
+      <w:r>
+        <w:t xml:space="preserve">Deste modo, sempre que fazemos um pedido, em caso de falha, o </w:t>
+      </w:r>
+      <w:r>
+        <w:rPr>
+          <w:i/>
+        </w:rPr>
+        <w:t>array</w:t>
+      </w:r>
+      <w:r>
+        <w:t xml:space="preserve"> devolvido</w:t>
+      </w:r>
+      <w:r>
+        <w:t xml:space="preserve"> pelo método </w:t>
+      </w:r>
+      <w:r>
+        <w:rPr>
+          <w:i/>
+        </w:rPr>
+        <w:t>mergedHeadlines()</w:t>
+      </w:r>
+      <w:r>
+        <w:rPr>
+          <w:i/>
+        </w:rPr>
         <w:t xml:space="preserve"> </w:t>
       </w:r>
-      <w:proofErr w:type="spellStart"/>
-      <w:r>
-        <w:t>Guardian</w:t>
-      </w:r>
-      <w:proofErr w:type="spellEnd"/>
-      <w:r>
-        <w:t>”.</w:t>
-      </w:r>
-    </w:p>
-    <w:p>
-      <w:pPr>
-        <w:jc w:val="both"/>
-      </w:pPr>
-      <w:r>
-        <w:t xml:space="preserve">Deste modo, sempre que fazemos um pedido, em caso de falha, o </w:t>
-      </w:r>
-      <w:proofErr w:type="spellStart"/>
+      <w:r>
+        <w:t xml:space="preserve">irá ser </w:t>
+      </w:r>
+      <w:r>
+        <w:rPr>
+          <w:i/>
+        </w:rPr>
+        <w:t>null</w:t>
+      </w:r>
+      <w:r>
+        <w:t xml:space="preserve"> e consequentemente, antes de dispor na página todos os conteúdos, apenas temos de verificar a validade deste mesmo </w:t>
+      </w:r>
       <w:r>
         <w:rPr>
           <w:i/>
         </w:rPr>
         <w:t>array</w:t>
       </w:r>
-      <w:proofErr w:type="spellEnd"/>
-      <w:r>
-        <w:t xml:space="preserve"> devolvido</w:t>
-      </w:r>
-      <w:r>
-        <w:t xml:space="preserve"> pelo método </w:t>
-      </w:r>
-      <w:proofErr w:type="spellStart"/>
-      <w:r>
-        <w:rPr>
-          <w:i/>
-        </w:rPr>
-        <w:t>mergedHeadlines</w:t>
-      </w:r>
-      <w:proofErr w:type="spellEnd"/>
-      <w:r>
-        <w:rPr>
-          <w:i/>
-        </w:rPr>
-        <w:t>()</w:t>
-      </w:r>
-      <w:r>
-        <w:rPr>
-          <w:i/>
-        </w:rPr>
-        <w:t xml:space="preserve"> </w:t>
-      </w:r>
-      <w:r>
-        <w:t xml:space="preserve">irá ser </w:t>
-      </w:r>
-      <w:proofErr w:type="spellStart"/>
-      <w:r>
-        <w:rPr>
-          <w:i/>
-        </w:rPr>
-        <w:t>null</w:t>
-      </w:r>
-      <w:proofErr w:type="spellEnd"/>
-      <w:r>
-        <w:t xml:space="preserve"> e consequentemente, antes de dispor na página todos os conteúdos, apenas temos de verificar a validade deste mesmo </w:t>
-      </w:r>
-      <w:proofErr w:type="spellStart"/>
-      <w:r>
-        <w:rPr>
-          <w:i/>
-        </w:rPr>
-        <w:t>array</w:t>
-      </w:r>
-      <w:proofErr w:type="spellEnd"/>
       <w:r>
         <w:t xml:space="preserve"> e se não for válido, então simplesmente imprimimos uma página informando o utilizador que foi encontrado um problema na ligação e para voltar a tentar mais tarde.</w:t>
       </w:r>
@@ -3785,7 +3487,7 @@
                     <pic:cNvPicPr/>
                   </pic:nvPicPr>
                   <pic:blipFill>
-                    <a:blip r:embed="rId11" cstate="print"/>
+                    <a:blip r:embed="rId12" cstate="print"/>
                     <a:stretch>
                       <a:fillRect/>
                     </a:stretch>
@@ -3808,7 +3510,7 @@
     </w:p>
     <w:p>
       <w:pPr>
-        <w:pStyle w:val="Legenda"/>
+        <w:pStyle w:val="Caption"/>
         <w:jc w:val="center"/>
         <w:rPr>
           <w:i/>
@@ -3876,7 +3578,7 @@
     </w:p>
     <w:p>
       <w:pPr>
-        <w:pStyle w:val="Ttulo1"/>
+        <w:pStyle w:val="Heading1"/>
       </w:pPr>
       <w:bookmarkStart w:id="12" w:name="_Toc279851760"/>
       <w:r>
@@ -3916,21 +3618,16 @@
       <w:r>
         <w:t>mos diversos testes, entre os quais incluímos o cenário de duplo servidor primário (</w:t>
       </w:r>
-      <w:proofErr w:type="spellStart"/>
       <w:r>
         <w:t>i</w:t>
       </w:r>
       <w:r>
-        <w:t>STONITH</w:t>
-      </w:r>
-      <w:proofErr w:type="spellEnd"/>
-      <w:r>
-        <w:t>).</w:t>
-      </w:r>
-    </w:p>
-    <w:p>
-      <w:pPr>
-        <w:pStyle w:val="Ttulo2"/>
+        <w:t>STONITH).</w:t>
+      </w:r>
+    </w:p>
+    <w:p>
+      <w:pPr>
+        <w:pStyle w:val="Heading2"/>
       </w:pPr>
       <w:bookmarkStart w:id="13" w:name="_Toc279851761"/>
       <w:r>
@@ -3960,10 +3657,10 @@
     </w:p>
     <w:tbl>
       <w:tblPr>
-        <w:tblStyle w:val="Tabelacomgrelha"/>
+        <w:tblStyle w:val="TableGrid"/>
         <w:tblW w:w="10491" w:type="dxa"/>
         <w:tblInd w:w="-885" w:type="dxa"/>
-        <w:tblLook w:val="04A0"/>
+        <w:tblLook w:val="04A0" w:firstRow="1" w:lastRow="0" w:firstColumn="1" w:lastColumn="0" w:noHBand="0" w:noVBand="1"/>
       </w:tblPr>
       <w:tblGrid>
         <w:gridCol w:w="851"/>
@@ -4251,7 +3948,13 @@
               <w:jc w:val="both"/>
             </w:pPr>
             <w:r>
-              <w:t>O utilizador envia um comando de registo.</w:t>
+              <w:t xml:space="preserve">O utilizador </w:t>
+            </w:r>
+            <w:r>
+              <w:t xml:space="preserve">insere um novo </w:t>
+            </w:r>
+            <w:r>
+              <w:t>registo.</w:t>
             </w:r>
           </w:p>
         </w:tc>
@@ -4267,25 +3970,21 @@
             <w:r>
               <w:t xml:space="preserve">Se o nome de utilizador já se encontrar em uso ou então for a </w:t>
             </w:r>
-            <w:proofErr w:type="spellStart"/>
             <w:r>
               <w:rPr>
                 <w:i/>
               </w:rPr>
               <w:t>keyword</w:t>
             </w:r>
-            <w:proofErr w:type="spellEnd"/>
             <w:r>
               <w:t xml:space="preserve"> ‘</w:t>
             </w:r>
-            <w:proofErr w:type="spellStart"/>
             <w:r>
               <w:rPr>
                 <w:i/>
               </w:rPr>
               <w:t>all</w:t>
             </w:r>
-            <w:proofErr w:type="spellEnd"/>
             <w:r>
               <w:rPr>
                 <w:i/>
@@ -4312,6 +4011,9 @@
             </w:r>
             <w:r>
               <w:t>no sistema.</w:t>
+            </w:r>
+            <w:r>
+              <w:t xml:space="preserve"> Caso contrário é apresentada uma mensagem de erro.</w:t>
             </w:r>
           </w:p>
         </w:tc>
@@ -4381,7 +4083,13 @@
               <w:jc w:val="both"/>
             </w:pPr>
             <w:r>
-              <w:t xml:space="preserve">Se o utilizador não estiver registado no sistema, a palavra-chave não estiver correcta ou outro utilizador já está no sistema usando o mesmo nome de utilizador, o cliente é notificado e o </w:t>
+              <w:t>Se o utilizador não estiver registado no sistema, a palavra-chave não estiver correcta ou outro utilizador já está no sistema usando o mesmo nome de utilizador, o cliente é notificado</w:t>
+            </w:r>
+            <w:r>
+              <w:t xml:space="preserve"> no quadro lateral direito</w:t>
+            </w:r>
+            <w:r>
+              <w:t xml:space="preserve"> e o </w:t>
             </w:r>
             <w:r>
               <w:rPr>
@@ -4399,7 +4107,10 @@
               <w:jc w:val="both"/>
             </w:pPr>
             <w:r>
-              <w:t>Caso contrário, o utilizador pode começar a utilizar as funcionalidades do programa.</w:t>
+              <w:t>Caso contrário, o utilizador pode começar a utilizar</w:t>
+            </w:r>
+            <w:r>
+              <w:t xml:space="preserve"> as funcionalidades do programa sendo redireccionado para a página principal.</w:t>
             </w:r>
           </w:p>
         </w:tc>
@@ -4416,226 +4127,7 @@
           </w:p>
         </w:tc>
       </w:tr>
-      <w:tr>
-        <w:tc>
-          <w:tcPr>
-            <w:tcW w:w="851" w:type="dxa"/>
-          </w:tcPr>
-          <w:p>
-            <w:pPr>
-              <w:ind w:firstLine="0"/>
-              <w:jc w:val="center"/>
-            </w:pPr>
-            <w:r>
-              <w:t>2.</w:t>
-            </w:r>
-          </w:p>
-        </w:tc>
-        <w:tc>
-          <w:tcPr>
-            <w:tcW w:w="2127" w:type="dxa"/>
-            <w:gridSpan w:val="2"/>
-          </w:tcPr>
-          <w:p>
-            <w:pPr>
-              <w:ind w:firstLine="0"/>
-              <w:jc w:val="both"/>
-            </w:pPr>
-            <w:r>
-              <w:t>O utilizador envia um dos comandos disponíveis a partir do menu principal.</w:t>
-            </w:r>
-          </w:p>
-        </w:tc>
-        <w:tc>
-          <w:tcPr>
-            <w:tcW w:w="5528" w:type="dxa"/>
-          </w:tcPr>
-          <w:p>
-            <w:pPr>
-              <w:ind w:firstLine="0"/>
-              <w:jc w:val="both"/>
-            </w:pPr>
-            <w:r>
-              <w:t>O servidor processa o dado, transmitindo, no final da operação, o sucesso ou insucesso da mesma.</w:t>
-            </w:r>
-          </w:p>
-        </w:tc>
-        <w:tc>
-          <w:tcPr>
-            <w:tcW w:w="1985" w:type="dxa"/>
-            <w:vMerge/>
-          </w:tcPr>
-          <w:p>
-            <w:pPr>
-              <w:ind w:firstLine="0"/>
-              <w:jc w:val="both"/>
-            </w:pPr>
-          </w:p>
-        </w:tc>
-      </w:tr>
-      <w:tr>
-        <w:tc>
-          <w:tcPr>
-            <w:tcW w:w="851" w:type="dxa"/>
-          </w:tcPr>
-          <w:p>
-            <w:pPr>
-              <w:ind w:firstLine="0"/>
-              <w:jc w:val="center"/>
-            </w:pPr>
-            <w:r>
-              <w:t>2. a)</w:t>
-            </w:r>
-          </w:p>
-        </w:tc>
-        <w:tc>
-          <w:tcPr>
-            <w:tcW w:w="2127" w:type="dxa"/>
-            <w:gridSpan w:val="2"/>
-          </w:tcPr>
-          <w:p>
-            <w:pPr>
-              <w:ind w:firstLine="0"/>
-              <w:jc w:val="both"/>
-            </w:pPr>
-            <w:r>
-              <w:t xml:space="preserve">O comando enviado é um </w:t>
-            </w:r>
-            <w:r>
-              <w:rPr>
-                <w:i/>
-              </w:rPr>
-              <w:t>reset</w:t>
-            </w:r>
-            <w:r>
-              <w:t>.</w:t>
-            </w:r>
-          </w:p>
-        </w:tc>
-        <w:tc>
-          <w:tcPr>
-            <w:tcW w:w="5528" w:type="dxa"/>
-          </w:tcPr>
-          <w:p>
-            <w:pPr>
-              <w:ind w:firstLine="0"/>
-              <w:jc w:val="both"/>
-            </w:pPr>
-            <w:r>
-              <w:t xml:space="preserve">Se o utilizador tiver no máximo tantos créditos quanto o número por defeito de créditos, o </w:t>
-            </w:r>
-            <w:r>
-              <w:rPr>
-                <w:i/>
-              </w:rPr>
-              <w:t xml:space="preserve">reset </w:t>
-            </w:r>
-            <w:r>
-              <w:t>é efectuado de imediato.</w:t>
-            </w:r>
-          </w:p>
-          <w:p>
-            <w:pPr>
-              <w:ind w:firstLine="0"/>
-              <w:jc w:val="both"/>
-            </w:pPr>
-            <w:r>
-              <w:t>Caso contrário,  é perguntado ao utilizador se realmente está disposto a perder créditos, revelando os números desta perda.</w:t>
-            </w:r>
-          </w:p>
-        </w:tc>
-        <w:tc>
-          <w:tcPr>
-            <w:tcW w:w="1985" w:type="dxa"/>
-            <w:vMerge/>
-          </w:tcPr>
-          <w:p>
-            <w:pPr>
-              <w:ind w:firstLine="0"/>
-              <w:jc w:val="both"/>
-            </w:pPr>
-          </w:p>
-        </w:tc>
-      </w:tr>
-      <w:tr>
-        <w:tc>
-          <w:tcPr>
-            <w:tcW w:w="851" w:type="dxa"/>
-          </w:tcPr>
-          <w:p>
-            <w:pPr>
-              <w:ind w:firstLine="0"/>
-              <w:jc w:val="center"/>
-            </w:pPr>
-            <w:r>
-              <w:t>2. b)</w:t>
-            </w:r>
-          </w:p>
-        </w:tc>
-        <w:tc>
-          <w:tcPr>
-            <w:tcW w:w="2127" w:type="dxa"/>
-            <w:gridSpan w:val="2"/>
-          </w:tcPr>
-          <w:p>
-            <w:pPr>
-              <w:ind w:firstLine="0"/>
-              <w:jc w:val="both"/>
-            </w:pPr>
-            <w:r>
-              <w:t xml:space="preserve">O comando executado é um </w:t>
-            </w:r>
-            <w:proofErr w:type="spellStart"/>
-            <w:r>
-              <w:rPr>
-                <w:i/>
-              </w:rPr>
-              <w:t>exit</w:t>
-            </w:r>
-            <w:proofErr w:type="spellEnd"/>
-            <w:r>
-              <w:t>.</w:t>
-            </w:r>
-          </w:p>
-        </w:tc>
-        <w:tc>
-          <w:tcPr>
-            <w:tcW w:w="5528" w:type="dxa"/>
-          </w:tcPr>
-          <w:p>
-            <w:pPr>
-              <w:ind w:firstLine="0"/>
-              <w:jc w:val="both"/>
-            </w:pPr>
-            <w:r>
-              <w:t>A aplicação termina de uma forma organizada.</w:t>
-            </w:r>
-          </w:p>
-        </w:tc>
-        <w:tc>
-          <w:tcPr>
-            <w:tcW w:w="1985" w:type="dxa"/>
-            <w:vMerge/>
-          </w:tcPr>
-          <w:p>
-            <w:pPr>
-              <w:ind w:firstLine="0"/>
-              <w:jc w:val="both"/>
-            </w:pPr>
-          </w:p>
-        </w:tc>
-      </w:tr>
     </w:tbl>
-    <w:p>
-      <w:pPr>
-        <w:jc w:val="both"/>
-      </w:pPr>
-    </w:p>
-    <w:p>
-      <w:r>
-        <w:br w:type="page"/>
-      </w:r>
-    </w:p>
     <w:p>
       <w:pPr>
         <w:jc w:val="both"/>
@@ -4643,10 +4135,10 @@
     </w:p>
     <w:tbl>
       <w:tblPr>
-        <w:tblStyle w:val="Tabelacomgrelha"/>
+        <w:tblStyle w:val="TableGrid"/>
         <w:tblW w:w="10491" w:type="dxa"/>
         <w:tblInd w:w="-885" w:type="dxa"/>
-        <w:tblLook w:val="04A0"/>
+        <w:tblLook w:val="04A0" w:firstRow="1" w:lastRow="0" w:firstColumn="1" w:lastColumn="0" w:noHBand="0" w:noVBand="1"/>
       </w:tblPr>
       <w:tblGrid>
         <w:gridCol w:w="851"/>
@@ -4670,10 +4162,16 @@
               </w:rPr>
             </w:pPr>
             <w:r>
-              <w:rPr>
-                <w:b/>
-              </w:rPr>
-              <w:t>NOME DO TESTE:</w:t>
+              <w:br w:type="page"/>
+            </w:r>
+            <w:r>
+              <w:t>N</w:t>
+            </w:r>
+            <w:r>
+              <w:rPr>
+                <w:b/>
+              </w:rPr>
+              <w:t>OME DO TESTE:</w:t>
             </w:r>
           </w:p>
         </w:tc>
@@ -4688,7 +4186,10 @@
               <w:jc w:val="both"/>
             </w:pPr>
             <w:r>
-              <w:t>Caso de Teste 2: Um servidor sem clientes falha</w:t>
+              <w:t xml:space="preserve">Caso de Teste 2: </w:t>
+            </w:r>
+            <w:r>
+              <w:t>Logout</w:t>
             </w:r>
           </w:p>
         </w:tc>
@@ -4726,10 +4227,7 @@
               <w:jc w:val="both"/>
             </w:pPr>
             <w:r>
-              <w:t>Testamos o caso em que o servidor primário, não tendo nenhum cliente ligado, falha. Este caso de teste também irá servir</w:t>
-            </w:r>
-            <w:r>
-              <w:t xml:space="preserve"> para o caso em que um cliente se está a ligar pela primeira vez.</w:t>
+              <w:t>Teste à saída do utilizador. Pode recorrer ao comando disponibilizado Logout, ou fechando simplesmente o browser.</w:t>
             </w:r>
           </w:p>
         </w:tc>
@@ -4767,10 +4265,13 @@
               <w:jc w:val="both"/>
             </w:pPr>
             <w:r>
-              <w:t>O servidor primário falhou. Partimos do princípio que o secundário já está disponível para tomar o lugar deste.</w:t>
-            </w:r>
-            <w:r>
-              <w:t xml:space="preserve"> Por outro lado, assumimos que não existem problemas com a rede e qualquer problema com a ligação a um dos servidor se deve ao uma falha fatal no mesmo e não quebras na ligação.</w:t>
+              <w:t xml:space="preserve">Utilizar Mozilla Firefox ou Google Chrome e estar </w:t>
+            </w:r>
+            <w:r>
+              <w:t>autenticado</w:t>
+            </w:r>
+            <w:r>
+              <w:t xml:space="preserve"> no sistema.</w:t>
             </w:r>
           </w:p>
         </w:tc>
@@ -4898,7 +4399,16 @@
               <w:jc w:val="both"/>
             </w:pPr>
             <w:r>
-              <w:t>O servidor primário falha.</w:t>
+              <w:t xml:space="preserve">Usa-se o </w:t>
+            </w:r>
+            <w:r>
+              <w:rPr>
+                <w:i/>
+              </w:rPr>
+              <w:t>link logout</w:t>
+            </w:r>
+            <w:r>
+              <w:t xml:space="preserve"> disponibilizado no topo da página.</w:t>
             </w:r>
           </w:p>
         </w:tc>
@@ -4912,18 +4422,7 @@
               <w:jc w:val="both"/>
             </w:pPr>
             <w:r>
-              <w:t xml:space="preserve">Quando ocorrer um </w:t>
-            </w:r>
-            <w:proofErr w:type="spellStart"/>
-            <w:r>
-              <w:rPr>
-                <w:i/>
-              </w:rPr>
-              <w:t>timeout</w:t>
-            </w:r>
-            <w:proofErr w:type="spellEnd"/>
-            <w:r>
-              <w:t>, o servidor secundário detecta a falha e assume a posição de servidor primário.</w:t>
+              <w:t>O cliente após clicar na ligação é redireccionado para a página inicial de login e o logout no servidor é realizado com sucesso.</w:t>
             </w:r>
           </w:p>
         </w:tc>
@@ -4939,7 +4438,16 @@
               <w:jc w:val="center"/>
             </w:pPr>
             <w:r>
-              <w:t>Todos os resultados observados para este caso de teste estão de acordo com o resultados esperados.</w:t>
+              <w:t xml:space="preserve">Para o passo 1 e 2a) os resultados verificados vão de encontro aos esperados. No entanto no passo 2b) se estivermos a usar Firefox, o </w:t>
+            </w:r>
+            <w:r>
+              <w:rPr>
+                <w:i/>
+              </w:rPr>
+              <w:t xml:space="preserve">logout </w:t>
+            </w:r>
+            <w:r>
+              <w:t xml:space="preserve"> é feito correctamente no servidor, se for Google Chrome a sessão permanece aberta.</w:t>
             </w:r>
           </w:p>
         </w:tc>
@@ -4970,7 +4478,25 @@
               <w:jc w:val="both"/>
             </w:pPr>
             <w:r>
-              <w:t>Um cliente tenta ligar-se a um servidor, sendo que o servidor que foi abaixo era o servidor primário por defeito.</w:t>
+              <w:t xml:space="preserve">O cliente simplesmente fecha a </w:t>
+            </w:r>
+            <w:r>
+              <w:rPr>
+                <w:i/>
+              </w:rPr>
+              <w:t xml:space="preserve">tab </w:t>
+            </w:r>
+            <w:r>
+              <w:t xml:space="preserve">do </w:t>
+            </w:r>
+            <w:r>
+              <w:rPr>
+                <w:i/>
+              </w:rPr>
+              <w:t>browser</w:t>
+            </w:r>
+            <w:r>
+              <w:t>.</w:t>
             </w:r>
           </w:p>
         </w:tc>
@@ -4984,16 +4510,34 @@
               <w:jc w:val="both"/>
             </w:pPr>
             <w:r>
-              <w:t>Após a primeira tentativa, verificando que o servidor 1 está em baixo, o cliente irá tentar ligar-se ao servidor 2, sendo que este irá aceitar a ligação.</w:t>
-            </w:r>
-          </w:p>
-          <w:p>
-            <w:pPr>
-              <w:ind w:firstLine="0"/>
-              <w:jc w:val="both"/>
-            </w:pPr>
-            <w:r>
-              <w:t>Nenhuma informação relativa aos clientes e jogos é perdida com responsabilidades do servidor.</w:t>
+              <w:t xml:space="preserve">Se o cliente fechar simplesmente a </w:t>
+            </w:r>
+            <w:r>
+              <w:rPr>
+                <w:i/>
+              </w:rPr>
+              <w:t xml:space="preserve">tab </w:t>
+            </w:r>
+            <w:r>
+              <w:t xml:space="preserve">do </w:t>
+            </w:r>
+            <w:r>
+              <w:rPr>
+                <w:i/>
+              </w:rPr>
+              <w:t>browser</w:t>
+            </w:r>
+            <w:r>
+              <w:t xml:space="preserve"> onde está a página principal da sua conta, será feito o </w:t>
+            </w:r>
+            <w:r>
+              <w:rPr>
+                <w:i/>
+              </w:rPr>
+              <w:t xml:space="preserve">logout </w:t>
+            </w:r>
+            <w:r>
+              <w:t>no servidor automaticamente evitando assim que num sítio público a conta fique aberta acessível por qualquer um.</w:t>
             </w:r>
           </w:p>
         </w:tc>
@@ -5036,7 +4580,16 @@
               <w:jc w:val="both"/>
             </w:pPr>
             <w:r>
-              <w:t>Um cliente tenta ligar-se a um servidor, sendo que o servidor que foi abaixo não era o servidor primário por defeito.</w:t>
+              <w:t xml:space="preserve">O cliente simplesmente fecha o </w:t>
+            </w:r>
+            <w:r>
+              <w:rPr>
+                <w:i/>
+              </w:rPr>
+              <w:t>browser</w:t>
+            </w:r>
+            <w:r>
+              <w:t>.</w:t>
             </w:r>
           </w:p>
         </w:tc>
@@ -5050,16 +4603,25 @@
               <w:jc w:val="both"/>
             </w:pPr>
             <w:r>
-              <w:t>O cliente irá imediatamente estabelecer a ligação com o servidor primário.</w:t>
-            </w:r>
-          </w:p>
-          <w:p>
-            <w:pPr>
-              <w:ind w:firstLine="0"/>
-              <w:jc w:val="both"/>
-            </w:pPr>
-            <w:r>
-              <w:t>Nenhuma informação relativa aos clientes e jogos é perdida com responsabilidades do servidor.</w:t>
+              <w:t xml:space="preserve">Se o cliente fechar simplesmente o </w:t>
+            </w:r>
+            <w:r>
+              <w:rPr>
+                <w:i/>
+              </w:rPr>
+              <w:t>browse</w:t>
+            </w:r>
+            <w:r>
+              <w:t xml:space="preserve">, será feito o </w:t>
+            </w:r>
+            <w:r>
+              <w:rPr>
+                <w:i/>
+              </w:rPr>
+              <w:t xml:space="preserve">logout </w:t>
+            </w:r>
+            <w:r>
+              <w:t>no servidor automaticamente evitando assim que num sítio público a conta fique aberta acessível por qualquer um.</w:t>
             </w:r>
           </w:p>
         </w:tc>
@@ -5084,10 +4646,10 @@
     </w:p>
     <w:tbl>
       <w:tblPr>
-        <w:tblStyle w:val="Tabelacomgrelha"/>
+        <w:tblStyle w:val="TableGrid"/>
         <w:tblW w:w="10491" w:type="dxa"/>
         <w:tblInd w:w="-885" w:type="dxa"/>
-        <w:tblLook w:val="04A0"/>
+        <w:tblLook w:val="04A0" w:firstRow="1" w:lastRow="0" w:firstColumn="1" w:lastColumn="0" w:noHBand="0" w:noVBand="1"/>
       </w:tblPr>
       <w:tblGrid>
         <w:gridCol w:w="851"/>
@@ -5129,7 +4691,10 @@
               <w:jc w:val="both"/>
             </w:pPr>
             <w:r>
-              <w:t>Caso de Teste 3: Um servidor com clientes falha</w:t>
+              <w:t xml:space="preserve">Caso de Teste 3: </w:t>
+            </w:r>
+            <w:r>
+              <w:t>Entrada e saída de clientes do sistema</w:t>
             </w:r>
           </w:p>
         </w:tc>
@@ -5167,26 +4732,23 @@
               <w:jc w:val="both"/>
             </w:pPr>
             <w:r>
-              <w:t>Testamos o caso em que o servidor primário, tendo clientes ligados, falha.</w:t>
-            </w:r>
-          </w:p>
-          <w:p>
-            <w:pPr>
-              <w:ind w:firstLine="0"/>
-              <w:jc w:val="both"/>
-            </w:pPr>
-            <w:r>
-              <w:t xml:space="preserve">Como nota, convém relembrar que a falha é detectada num cliente TCP assim que a ligação através do </w:t>
+              <w:t xml:space="preserve">Testamos o caso em que um cliente entra e sai do sistema, verificando se nos é dada alguma informação sobre estes eventos e se a lista de utilizadores </w:t>
             </w:r>
             <w:r>
               <w:rPr>
                 <w:i/>
               </w:rPr>
-              <w:t>socket</w:t>
-            </w:r>
-            <w:r>
-              <w:t xml:space="preserve"> for quebrada, enquanto num cliente RMI a falha só é detectada quando o utilizador tentar executar um comando que envolva interacção com o servidor.</w:t>
-            </w:r>
+              <w:t>on-line</w:t>
+            </w:r>
+            <w:r>
+              <w:t xml:space="preserve"> é actualizada.</w:t>
+            </w:r>
+          </w:p>
+          <w:p>
+            <w:pPr>
+              <w:ind w:firstLine="0"/>
+              <w:jc w:val="both"/>
+            </w:pPr>
           </w:p>
         </w:tc>
       </w:tr>
@@ -5223,19 +4785,37 @@
               <w:jc w:val="both"/>
             </w:pPr>
             <w:r>
-              <w:t>Os mesmos do caso de teste anterior.</w:t>
-            </w:r>
-          </w:p>
-          <w:p>
-            <w:pPr>
-              <w:ind w:firstLine="0"/>
-              <w:jc w:val="both"/>
-            </w:pPr>
-            <w:r>
-              <w:t>O</w:t>
-            </w:r>
-            <w:r>
-              <w:t xml:space="preserve"> servidor primário falhou. Partimos do princípio que o secundário já está disponível para tomar o lugar deste. Por outro lado, assumimos que não existem problemas com a rede e qualquer problema com a ligação a um dos servidor se deve ao uma falha fatal no mesmo e não quebras na ligação.</w:t>
+              <w:t xml:space="preserve">Estar </w:t>
+            </w:r>
+            <w:r>
+              <w:t>autenticado</w:t>
+            </w:r>
+            <w:r>
+              <w:rPr>
+                <w:i/>
+              </w:rPr>
+              <w:t xml:space="preserve"> </w:t>
+            </w:r>
+            <w:r>
+              <w:t xml:space="preserve">no sistema pelo menos um utilizador que analisa os eventos gerados pelo </w:t>
+            </w:r>
+            <w:r>
+              <w:rPr>
+                <w:i/>
+              </w:rPr>
+              <w:t xml:space="preserve">log in </w:t>
+            </w:r>
+            <w:r>
+              <w:t xml:space="preserve"> </w:t>
+            </w:r>
+            <w:r>
+              <w:rPr>
+                <w:i/>
+              </w:rPr>
+              <w:t xml:space="preserve">log out </w:t>
+            </w:r>
+            <w:r>
+              <w:t xml:space="preserve"> de outros utilizadores.</w:t>
             </w:r>
           </w:p>
         </w:tc>
@@ -5361,9 +4941,18 @@
             <w:pPr>
               <w:ind w:firstLine="0"/>
               <w:jc w:val="both"/>
-            </w:pPr>
-            <w:r>
-              <w:t>O servidor primário falha.</w:t>
+              <w:rPr>
+                <w:i/>
+              </w:rPr>
+            </w:pPr>
+            <w:r>
+              <w:t xml:space="preserve">Um cliente faz </w:t>
+            </w:r>
+            <w:r>
+              <w:rPr>
+                <w:i/>
+              </w:rPr>
+              <w:t>log in</w:t>
             </w:r>
           </w:p>
         </w:tc>
@@ -5377,18 +4966,28 @@
               <w:jc w:val="both"/>
             </w:pPr>
             <w:r>
-              <w:t xml:space="preserve">Quando ocorrer um </w:t>
-            </w:r>
-            <w:proofErr w:type="spellStart"/>
+              <w:t>Quando este evento é gerado, aparece uma mensagem na janela de chat</w:t>
+            </w:r>
+            <w:r>
+              <w:t>,</w:t>
+            </w:r>
+            <w:r>
+              <w:t xml:space="preserve"> indenti</w:t>
+            </w:r>
+            <w:r>
+              <w:t>ficando o utilizador que acabou</w:t>
+            </w:r>
+            <w:r>
+              <w:t xml:space="preserve"> de entrar </w:t>
+            </w:r>
+            <w:r>
+              <w:t xml:space="preserve">e inserindo-o na lista de utilizadores </w:t>
+            </w:r>
             <w:r>
               <w:rPr>
                 <w:i/>
               </w:rPr>
-              <w:t>timeout</w:t>
-            </w:r>
-            <w:proofErr w:type="spellEnd"/>
-            <w:r>
-              <w:t>, o servidor secundário detecta a falha e assume a posição de servidor primário.</w:t>
+              <w:t>on-line</w:t>
             </w:r>
           </w:p>
         </w:tc>
@@ -5433,9 +5032,18 @@
             <w:pPr>
               <w:ind w:firstLine="0"/>
               <w:jc w:val="both"/>
-            </w:pPr>
-            <w:r>
-              <w:t>O cliente detecta a falha.</w:t>
+              <w:rPr>
+                <w:i/>
+              </w:rPr>
+            </w:pPr>
+            <w:r>
+              <w:t xml:space="preserve">Um cliente faz </w:t>
+            </w:r>
+            <w:r>
+              <w:rPr>
+                <w:i/>
+              </w:rPr>
+              <w:t>log out</w:t>
             </w:r>
           </w:p>
         </w:tc>
@@ -5449,34 +5057,28 @@
               <w:jc w:val="both"/>
             </w:pPr>
             <w:r>
-              <w:t>O cliente irá tentar de imediato tentar ligar-se ao segundo servidor.</w:t>
-            </w:r>
-          </w:p>
-          <w:p>
-            <w:pPr>
-              <w:ind w:firstLine="0"/>
-              <w:jc w:val="both"/>
-            </w:pPr>
-            <w:r>
-              <w:t>Nenhuma informação relativa aos clientes e jogos é perdida com responsabilidades do servidor.</w:t>
-            </w:r>
-          </w:p>
-          <w:p>
-            <w:pPr>
-              <w:ind w:firstLine="0"/>
-              <w:jc w:val="both"/>
-            </w:pPr>
-            <w:r>
-              <w:t xml:space="preserve">Por outro lado, a aplicação do lado do cliente terá guardado os dados de </w:t>
+              <w:t>Quando este evento é gerado, aparece uma mensagem na janela de chat</w:t>
+            </w:r>
+            <w:r>
+              <w:t>,</w:t>
+            </w:r>
+            <w:r>
+              <w:t xml:space="preserve"> indentificando o utilizador que acabou de </w:t>
+            </w:r>
+            <w:r>
+              <w:t>sair</w:t>
+            </w:r>
+            <w:r>
+              <w:t xml:space="preserve"> </w:t>
+            </w:r>
+            <w:r>
+              <w:t xml:space="preserve">removendo-o da lista de utilizadores </w:t>
             </w:r>
             <w:r>
               <w:rPr>
                 <w:i/>
               </w:rPr>
-              <w:t>login</w:t>
-            </w:r>
-            <w:r>
-              <w:t xml:space="preserve"> e procederá à autenticação imediata do utilizador.</w:t>
+              <w:t>on-line.</w:t>
             </w:r>
           </w:p>
         </w:tc>
@@ -5501,10 +5103,10 @@
     </w:p>
     <w:tbl>
       <w:tblPr>
-        <w:tblStyle w:val="Tabelacomgrelha"/>
+        <w:tblStyle w:val="TableGrid"/>
         <w:tblW w:w="10491" w:type="dxa"/>
         <w:tblInd w:w="-885" w:type="dxa"/>
-        <w:tblLook w:val="04A0"/>
+        <w:tblLook w:val="04A0" w:firstRow="1" w:lastRow="0" w:firstColumn="1" w:lastColumn="0" w:noHBand="0" w:noVBand="1"/>
       </w:tblPr>
       <w:tblGrid>
         <w:gridCol w:w="851"/>
@@ -5531,7 +5133,6 @@
               <w:rPr>
                 <w:b/>
               </w:rPr>
-              <w:lastRenderedPageBreak/>
               <w:t>NOME DO TESTE:</w:t>
             </w:r>
           </w:p>
@@ -5556,7 +5157,7 @@
               <w:t xml:space="preserve">: </w:t>
             </w:r>
             <w:r>
-              <w:t>Ambos os servidores estão em baixo.</w:t>
+              <w:t>Realização de apostas</w:t>
             </w:r>
           </w:p>
         </w:tc>
@@ -5594,16 +5195,10 @@
               <w:jc w:val="both"/>
             </w:pPr>
             <w:r>
-              <w:t>Tal como indica, neste caso de teste, ambos os servidores estão em baixo, mas mesmo assim, pelo menos um cliente irá tentar efectuar uma ligação.</w:t>
-            </w:r>
-          </w:p>
-          <w:p>
-            <w:pPr>
-              <w:ind w:firstLine="0"/>
-              <w:jc w:val="both"/>
-            </w:pPr>
-            <w:r>
-              <w:t xml:space="preserve">Como nota, podemos ainda dizer que o ponto </w:t>
+              <w:t xml:space="preserve">Tal como indica, neste caso de teste, </w:t>
+            </w:r>
+            <w:r>
+              <w:t>o cliente insere os créditos escolhendo uma equipa de um determinado jogo.</w:t>
             </w:r>
           </w:p>
         </w:tc>
@@ -5641,7 +5236,10 @@
               <w:jc w:val="both"/>
             </w:pPr>
             <w:r>
-              <w:t xml:space="preserve">- - - - </w:t>
+              <w:t>O cliente necessita de ter a sua sessão iniciada.</w:t>
+            </w:r>
+            <w:r>
+              <w:t xml:space="preserve"> </w:t>
             </w:r>
           </w:p>
         </w:tc>
@@ -5769,7 +5367,7 @@
               <w:jc w:val="both"/>
             </w:pPr>
             <w:r>
-              <w:t>Ambos os servidores falham ou não chegam a ser inicializados.</w:t>
+              <w:t>O cliente não insere os créditos ou não selecciona nenhuma equipa ou empate.</w:t>
             </w:r>
           </w:p>
         </w:tc>
@@ -5783,7 +5381,16 @@
               <w:jc w:val="both"/>
             </w:pPr>
             <w:r>
-              <w:t>Não haverá modo de os clientes acederem ao modo de apostas.</w:t>
+              <w:t xml:space="preserve">Surgirá um </w:t>
+            </w:r>
+            <w:r>
+              <w:rPr>
+                <w:i/>
+              </w:rPr>
+              <w:t>pop-up</w:t>
+            </w:r>
+            <w:r>
+              <w:t xml:space="preserve"> indicando que o utilizador tem de preencher o campo dos créditos e que tem de escolher uma equipa ou um empate.</w:t>
             </w:r>
           </w:p>
         </w:tc>
@@ -5830,7 +5437,7 @@
               <w:jc w:val="both"/>
             </w:pPr>
             <w:r>
-              <w:t>O cliente tenta ligar-se ao servidor 1.</w:t>
+              <w:t>O cliente possui zero créditos ou um montante inferior ao postado e tenta apostar.</w:t>
             </w:r>
           </w:p>
         </w:tc>
@@ -5844,7 +5451,16 @@
               <w:jc w:val="both"/>
             </w:pPr>
             <w:r>
-              <w:t>Não encontrando nenhuma resposta, desiste de imediato.</w:t>
+              <w:t xml:space="preserve">Surge uma mensagem na janela de </w:t>
+            </w:r>
+            <w:r>
+              <w:rPr>
+                <w:i/>
+              </w:rPr>
+              <w:t>chat</w:t>
+            </w:r>
+            <w:r>
+              <w:t xml:space="preserve"> indicando que o utilizador não possui créditos suficientes.</w:t>
             </w:r>
           </w:p>
         </w:tc>
@@ -5887,7 +5503,7 @@
               <w:jc w:val="both"/>
             </w:pPr>
             <w:r>
-              <w:t>O cliente tenta ligar-se ao servidor 2.</w:t>
+              <w:t>O cliente realiza uma aposta com sucesso.</w:t>
             </w:r>
           </w:p>
         </w:tc>
@@ -5901,7 +5517,28 @@
               <w:jc w:val="both"/>
             </w:pPr>
             <w:r>
-              <w:t>Ao fim de diversas tentativas, o cliente desiste de estabelecer a ligação.</w:t>
+              <w:t xml:space="preserve">Surge uma mensagem na janela de </w:t>
+            </w:r>
+            <w:r>
+              <w:rPr>
+                <w:i/>
+              </w:rPr>
+              <w:t>chat</w:t>
+            </w:r>
+            <w:r>
+              <w:t xml:space="preserve"> indicando que a a</w:t>
+            </w:r>
+            <w:r>
+              <w:t xml:space="preserve">posta foi realizada com sucesso, retirando de imediato o montante de créditos apostados ao indicado na barra superior da janela justaposto ao </w:t>
+            </w:r>
+            <w:r>
+              <w:rPr>
+                <w:i/>
+              </w:rPr>
+              <w:t>username</w:t>
+            </w:r>
+            <w:r>
+              <w:t>.</w:t>
             </w:r>
           </w:p>
         </w:tc>
@@ -5944,7 +5581,7 @@
               <w:jc w:val="both"/>
             </w:pPr>
             <w:r>
-              <w:t>O cliente tenta ligar-se de novo ao servidor 1.</w:t>
+              <w:t>O cliente ganha ou perde uma aposta.</w:t>
             </w:r>
           </w:p>
         </w:tc>
@@ -5958,16 +5595,16 @@
               <w:jc w:val="both"/>
             </w:pPr>
             <w:r>
-              <w:t>Dado que apenas tinha feito uma tentativa de ligar-se ao servidor 1, antes de desistir por completo, irá efectuar mais um número definido de tentativas de conseguir estabelecer a ligação.</w:t>
-            </w:r>
-          </w:p>
-          <w:p>
-            <w:pPr>
-              <w:ind w:firstLine="0"/>
-              <w:jc w:val="both"/>
-            </w:pPr>
-            <w:r>
-              <w:t>No final, irá desistir de qualquer tentativa de ligação e a aplicação é encerrada.</w:t>
+              <w:t xml:space="preserve">Perdendo ou ganhando uma aposta surge sempre uma mensagem na janela de </w:t>
+            </w:r>
+            <w:r>
+              <w:rPr>
+                <w:i/>
+              </w:rPr>
+              <w:t>chat</w:t>
+            </w:r>
+            <w:r>
+              <w:t xml:space="preserve"> indicando que tal aconteceu no fim de cada ronda –quando se sabe o resultado. Caso o utilizador ganhe a aposta o montante deste é actualizado somando o triplo do valor que apostou.</w:t>
             </w:r>
           </w:p>
         </w:tc>
@@ -5992,10 +5629,10 @@
     </w:p>
     <w:tbl>
       <w:tblPr>
-        <w:tblStyle w:val="Tabelacomgrelha"/>
+        <w:tblStyle w:val="TableGrid"/>
         <w:tblW w:w="10491" w:type="dxa"/>
         <w:tblInd w:w="-885" w:type="dxa"/>
-        <w:tblLook w:val="04A0"/>
+        <w:tblLook w:val="04A0" w:firstRow="1" w:lastRow="0" w:firstColumn="1" w:lastColumn="0" w:noHBand="0" w:noVBand="1"/>
       </w:tblPr>
       <w:tblGrid>
         <w:gridCol w:w="851"/>
@@ -6046,7 +5683,7 @@
               <w:t xml:space="preserve">: </w:t>
             </w:r>
             <w:r>
-              <w:t>Dois servidores primários</w:t>
+              <w:t>Actualização dos jogos</w:t>
             </w:r>
           </w:p>
         </w:tc>
@@ -6084,16 +5721,7 @@
               <w:jc w:val="both"/>
             </w:pPr>
             <w:r>
-              <w:t>A comunicação entre os servidores falha, sendo que o servidor secundário deixa de receber qualquer tipo de mensagens vindas do outro servidor. Irá então ficar também com o estatuto de servidor primário.</w:t>
-            </w:r>
-          </w:p>
-          <w:p>
-            <w:pPr>
-              <w:ind w:firstLine="0"/>
-              <w:jc w:val="both"/>
-            </w:pPr>
-            <w:r>
-              <w:t>Este cenário de teste está descrito com mais detalhe na secção seguinte.</w:t>
+              <w:t>A lista de jogos em que é possível apostar é actualizada automaticamente assim como a lista de resultados.</w:t>
             </w:r>
           </w:p>
         </w:tc>
@@ -6131,16 +5759,7 @@
               <w:jc w:val="both"/>
             </w:pPr>
             <w:r>
-              <w:t>Tem de haver uma falha na ligação entre servidores (ou outro problema que impossibilite a comunicação normal entre os servidores), sem que a ligação auxiliar usado pelo STONITH seja comprometida.</w:t>
-            </w:r>
-          </w:p>
-          <w:p>
-            <w:pPr>
-              <w:ind w:firstLine="0"/>
-              <w:jc w:val="both"/>
-            </w:pPr>
-            <w:r>
-              <w:t>Ambos os servidores têm de estar operacionais.</w:t>
+              <w:t>O cliente necessita de ter a sua sessão iniciada.</w:t>
             </w:r>
           </w:p>
         </w:tc>
@@ -6268,7 +5887,7 @@
               <w:jc w:val="both"/>
             </w:pPr>
             <w:r>
-              <w:t>A comunicação falha.</w:t>
+              <w:t>Iniciar/terminar de uma nova ronda.</w:t>
             </w:r>
           </w:p>
         </w:tc>
@@ -6282,29 +5901,17 @@
               <w:jc w:val="both"/>
             </w:pPr>
             <w:r>
-              <w:t>O servidor que era primário continua como</w:t>
-            </w:r>
-            <w:r>
-              <w:t xml:space="preserve"> primário. O servidor secundário</w:t>
-            </w:r>
-            <w:r>
-              <w:t xml:space="preserve"> irá tentar</w:t>
-            </w:r>
-            <w:r>
-              <w:t xml:space="preserve"> auto-promove</w:t>
-            </w:r>
-            <w:r>
-              <w:t>r-se</w:t>
-            </w:r>
-            <w:r>
-              <w:t xml:space="preserve"> a servidor primário.</w:t>
+              <w:t xml:space="preserve">A lista de jogos para o utilizador apostar é actualizada automaticamente, mostrando no fim de cada ronda os </w:t>
+            </w:r>
+            <w:r>
+              <w:lastRenderedPageBreak/>
+              <w:t>resultados dos respectivos jogos.</w:t>
             </w:r>
           </w:p>
         </w:tc>
         <w:tc>
           <w:tcPr>
             <w:tcW w:w="1985" w:type="dxa"/>
-            <w:vMerge w:val="restart"/>
             <w:vAlign w:val="center"/>
           </w:tcPr>
           <w:p>
@@ -6313,65 +5920,16 @@
               <w:jc w:val="center"/>
             </w:pPr>
             <w:r>
-              <w:t>Todos os resultados observados para este caso de teste estão de acordo com o resultados esperados.</w:t>
-            </w:r>
-          </w:p>
-        </w:tc>
-      </w:tr>
-      <w:tr>
-        <w:tc>
-          <w:tcPr>
-            <w:tcW w:w="851" w:type="dxa"/>
-          </w:tcPr>
-          <w:p>
-            <w:pPr>
-              <w:ind w:firstLine="0"/>
-              <w:jc w:val="center"/>
-            </w:pPr>
-            <w:r>
-              <w:t>2.</w:t>
-            </w:r>
-          </w:p>
-        </w:tc>
-        <w:tc>
-          <w:tcPr>
-            <w:tcW w:w="2127" w:type="dxa"/>
-            <w:gridSpan w:val="2"/>
-          </w:tcPr>
-          <w:p>
-            <w:pPr>
-              <w:ind w:firstLine="0"/>
-              <w:jc w:val="both"/>
-            </w:pPr>
-            <w:r>
-              <w:t>O servidor agora primário recorre ao canal de STONITH antes de concluir a operação.</w:t>
-            </w:r>
-          </w:p>
-        </w:tc>
-        <w:tc>
-          <w:tcPr>
-            <w:tcW w:w="5528" w:type="dxa"/>
-          </w:tcPr>
-          <w:p>
-            <w:pPr>
-              <w:ind w:firstLine="0"/>
-              <w:jc w:val="both"/>
-            </w:pPr>
-            <w:r>
-              <w:t>O servidor secundário irá detectar que o servidor primário ainda se encontra activo, concluído que é um problema de ligação entre os dois. Assim, irá manter o seu estado de servidor secundário.</w:t>
-            </w:r>
-          </w:p>
-        </w:tc>
-        <w:tc>
-          <w:tcPr>
-            <w:tcW w:w="1985" w:type="dxa"/>
-            <w:vMerge/>
-          </w:tcPr>
-          <w:p>
-            <w:pPr>
-              <w:ind w:firstLine="0"/>
-              <w:jc w:val="both"/>
-            </w:pPr>
+              <w:lastRenderedPageBreak/>
+              <w:t>O</w:t>
+            </w:r>
+            <w:r>
+              <w:t xml:space="preserve">s resultados observados para </w:t>
+            </w:r>
+            <w:r>
+              <w:lastRenderedPageBreak/>
+              <w:t>este caso de teste estão de acordo com o resultados esperados.</w:t>
+            </w:r>
           </w:p>
         </w:tc>
       </w:tr>
@@ -6381,22 +5939,12 @@
         <w:jc w:val="both"/>
       </w:pPr>
     </w:p>
-    <w:p>
-      <w:r>
-        <w:br w:type="page"/>
-      </w:r>
-    </w:p>
-    <w:p>
-      <w:pPr>
-        <w:jc w:val="both"/>
-      </w:pPr>
-    </w:p>
     <w:tbl>
       <w:tblPr>
-        <w:tblStyle w:val="Tabelacomgrelha"/>
+        <w:tblStyle w:val="TableGrid"/>
         <w:tblW w:w="10491" w:type="dxa"/>
         <w:tblInd w:w="-885" w:type="dxa"/>
-        <w:tblLook w:val="04A0"/>
+        <w:tblLook w:val="04A0" w:firstRow="1" w:lastRow="0" w:firstColumn="1" w:lastColumn="0" w:noHBand="0" w:noVBand="1"/>
       </w:tblPr>
       <w:tblGrid>
         <w:gridCol w:w="851"/>
@@ -6420,6 +5968,9 @@
               </w:rPr>
             </w:pPr>
             <w:r>
+              <w:br w:type="page"/>
+            </w:r>
+            <w:r>
               <w:rPr>
                 <w:b/>
               </w:rPr>
@@ -6447,7 +5998,10 @@
               <w:t>:</w:t>
             </w:r>
             <w:r>
-              <w:t xml:space="preserve"> Ligação de clientes a servidores secundários</w:t>
+              <w:t xml:space="preserve"> </w:t>
+            </w:r>
+            <w:r>
+              <w:t>Aceder directamente aos frames/páginas pelo url</w:t>
             </w:r>
             <w:r>
               <w:t xml:space="preserve"> </w:t>
@@ -6488,7 +6042,22 @@
               <w:jc w:val="both"/>
             </w:pPr>
             <w:r>
-              <w:t>Neste caso de teste, o servidor primário é o servidor 2, aquele que não é primário por defeito. Estudamos o caso em que um cliente se tenta ligar ao servidor secundário antes de tentar o primário.</w:t>
+              <w:t>Neste caso de teste</w:t>
+            </w:r>
+            <w:r>
+              <w:t xml:space="preserve">, o utilizador tenta aceder directamente aos frames ou mesmo a uma página inteira directamente pelo url sem estar </w:t>
+            </w:r>
+            <w:r>
+              <w:t>autenticado</w:t>
+            </w:r>
+            <w:r>
+              <w:rPr>
+                <w:i/>
+              </w:rPr>
+              <w:t xml:space="preserve"> </w:t>
+            </w:r>
+            <w:r>
+              <w:t>no sistema.</w:t>
             </w:r>
           </w:p>
         </w:tc>
@@ -6526,7 +6095,10 @@
               <w:jc w:val="both"/>
             </w:pPr>
             <w:r>
-              <w:t>O servidor 2 terá de ter o estatuto de servidor primário, sendo que ambos os servidores necessitam de estar operacionais.</w:t>
+              <w:t xml:space="preserve">O utilizador não está </w:t>
+            </w:r>
+            <w:r>
+              <w:t>autenticado</w:t>
             </w:r>
           </w:p>
         </w:tc>
@@ -6654,7 +6226,7 @@
               <w:jc w:val="both"/>
             </w:pPr>
             <w:r>
-              <w:t>O cliente tenta ligar-se ao servidor secundário.</w:t>
+              <w:t>O utilizador tenta aceder directamente aos frames ou mesmo a uma qualquer página directamente pelo url.</w:t>
             </w:r>
           </w:p>
         </w:tc>
@@ -6668,14 +6240,22 @@
               <w:jc w:val="both"/>
             </w:pPr>
             <w:r>
-              <w:t>Estando consciente do seu estatuto de servidor e não tendo qualquer informação sobre uma falha no servidor primário, o servidor secundário não irá aceitar nenhum tipo de ligação, tanto TCP como RMI.</w:t>
+              <w:t xml:space="preserve">O cliente é redireccionado para a página de </w:t>
+            </w:r>
+            <w:r>
+              <w:rPr>
+                <w:i/>
+              </w:rPr>
+              <w:t>logIn</w:t>
+            </w:r>
+            <w:r>
+              <w:t>.</w:t>
             </w:r>
           </w:p>
         </w:tc>
         <w:tc>
           <w:tcPr>
             <w:tcW w:w="1985" w:type="dxa"/>
-            <w:vMerge w:val="restart"/>
             <w:vAlign w:val="center"/>
           </w:tcPr>
           <w:p>
@@ -6684,78 +6264,11 @@
               <w:jc w:val="center"/>
             </w:pPr>
             <w:r>
-              <w:t>Todos os resultados observados para este caso de teste estão de acordo com o resultados esperados.</w:t>
-            </w:r>
-          </w:p>
-        </w:tc>
-      </w:tr>
-      <w:tr>
-        <w:tc>
-          <w:tcPr>
-            <w:tcW w:w="851" w:type="dxa"/>
-          </w:tcPr>
-          <w:p>
-            <w:pPr>
-              <w:ind w:firstLine="0"/>
-              <w:jc w:val="center"/>
-            </w:pPr>
-            <w:r>
-              <w:t>2.</w:t>
-            </w:r>
-          </w:p>
-        </w:tc>
-        <w:tc>
-          <w:tcPr>
-            <w:tcW w:w="2127" w:type="dxa"/>
-            <w:gridSpan w:val="2"/>
-          </w:tcPr>
-          <w:p>
-            <w:pPr>
-              <w:ind w:firstLine="0"/>
-              <w:jc w:val="both"/>
-            </w:pPr>
-            <w:r>
-              <w:t>O cliente finalmente tenta ligar-se ao servidor primário.</w:t>
-            </w:r>
-          </w:p>
-        </w:tc>
-        <w:tc>
-          <w:tcPr>
-            <w:tcW w:w="5528" w:type="dxa"/>
-          </w:tcPr>
-          <w:p>
-            <w:pPr>
-              <w:ind w:firstLine="0"/>
-              <w:jc w:val="both"/>
-            </w:pPr>
-            <w:r>
-              <w:t xml:space="preserve">O servidor aceita a ligação do cliente e inicia o processo de </w:t>
-            </w:r>
-            <w:r>
-              <w:rPr>
-                <w:i/>
-              </w:rPr>
-              <w:t xml:space="preserve">login </w:t>
-            </w:r>
-            <w:r>
-              <w:t>ou</w:t>
-            </w:r>
-            <w:r>
-              <w:t xml:space="preserve"> registo.</w:t>
-            </w:r>
-          </w:p>
-        </w:tc>
-        <w:tc>
-          <w:tcPr>
-            <w:tcW w:w="1985" w:type="dxa"/>
-            <w:vMerge/>
-            <w:vAlign w:val="center"/>
-          </w:tcPr>
-          <w:p>
-            <w:pPr>
-              <w:ind w:firstLine="0"/>
-              <w:jc w:val="center"/>
-            </w:pPr>
+              <w:t>O</w:t>
+            </w:r>
+            <w:r>
+              <w:t>s resultados observados para este caso de teste estão de acordo com o resultados esperados.</w:t>
+            </w:r>
           </w:p>
         </w:tc>
       </w:tr>
@@ -6767,10 +6280,10 @@
     </w:p>
     <w:tbl>
       <w:tblPr>
-        <w:tblStyle w:val="Tabelacomgrelha"/>
+        <w:tblStyle w:val="TableGrid"/>
         <w:tblW w:w="10491" w:type="dxa"/>
         <w:tblInd w:w="-885" w:type="dxa"/>
-        <w:tblLook w:val="04A0"/>
+        <w:tblLook w:val="04A0" w:firstRow="1" w:lastRow="0" w:firstColumn="1" w:lastColumn="0" w:noHBand="0" w:noVBand="1"/>
       </w:tblPr>
       <w:tblGrid>
         <w:gridCol w:w="851"/>
@@ -7025,7 +6538,7 @@
               <w:jc w:val="both"/>
             </w:pPr>
             <w:r>
-              <w:t>O cliente envia um mensagem.</w:t>
+              <w:t>O cliente envia um mensagem para todos os utilizadores.</w:t>
             </w:r>
           </w:p>
         </w:tc>
@@ -7039,7 +6552,16 @@
               <w:jc w:val="both"/>
             </w:pPr>
             <w:r>
-              <w:t>A mensagem é analisada e recorrendo aos métodos correctos, enviada para o servidor.</w:t>
+              <w:t xml:space="preserve">Todos os utilizadores que estão </w:t>
+            </w:r>
+            <w:r>
+              <w:rPr>
+                <w:i/>
+              </w:rPr>
+              <w:t>online</w:t>
+            </w:r>
+            <w:r>
+              <w:t xml:space="preserve"> (exceptuando o emissor) recebem a mensagem, sendo que o emissor é notificado do sucesso do envio.</w:t>
             </w:r>
           </w:p>
         </w:tc>
@@ -7071,7 +6593,7 @@
               <w:jc w:val="center"/>
             </w:pPr>
             <w:r>
-              <w:t>2 a).</w:t>
+              <w:t>2</w:t>
             </w:r>
           </w:p>
         </w:tc>
@@ -7086,7 +6608,10 @@
               <w:jc w:val="both"/>
             </w:pPr>
             <w:r>
-              <w:t>O cliente envia um mensagem para todos os utilizadores.</w:t>
+              <w:t>O cliente envia uma mensagem</w:t>
+            </w:r>
+            <w:r>
+              <w:t xml:space="preserve"> para um utilizador específico.</w:t>
             </w:r>
           </w:p>
         </w:tc>
@@ -7100,16 +6625,40 @@
               <w:jc w:val="both"/>
             </w:pPr>
             <w:r>
-              <w:t xml:space="preserve">Todos os utilizadores que estão </w:t>
+              <w:t xml:space="preserve">Se o destinatário está </w:t>
             </w:r>
             <w:r>
               <w:rPr>
                 <w:i/>
               </w:rPr>
+              <w:t>offline</w:t>
+            </w:r>
+            <w:r>
+              <w:rPr>
+                <w:i/>
+              </w:rPr>
+              <w:t xml:space="preserve"> </w:t>
+            </w:r>
+            <w:r>
+              <w:t>ou não estiver registado, o cliente é notificado de tal situação e a mensagem é descartada.</w:t>
+            </w:r>
+          </w:p>
+          <w:p>
+            <w:pPr>
+              <w:ind w:firstLine="0"/>
+              <w:jc w:val="both"/>
+            </w:pPr>
+            <w:r>
+              <w:t xml:space="preserve">Se o destinatário estiver </w:t>
+            </w:r>
+            <w:r>
+              <w:rPr>
+                <w:i/>
+              </w:rPr>
               <w:t>online</w:t>
             </w:r>
             <w:r>
-              <w:t xml:space="preserve"> (exceptuando o emissor) recebem a mensagem, sendo que o emissor é notificado do sucesso do envio.</w:t>
+              <w:t>, a mensagem é entregue e o emissor é notificado.</w:t>
             </w:r>
           </w:p>
         </w:tc>
@@ -7126,18 +6675,188 @@
           </w:p>
         </w:tc>
       </w:tr>
+    </w:tbl>
+    <w:p>
+      <w:pPr>
+        <w:ind w:firstLine="0"/>
+        <w:jc w:val="both"/>
+      </w:pPr>
+    </w:p>
+    <w:tbl>
+      <w:tblPr>
+        <w:tblStyle w:val="TableGrid"/>
+        <w:tblW w:w="10491" w:type="dxa"/>
+        <w:tblInd w:w="-885" w:type="dxa"/>
+        <w:tblLook w:val="04A0" w:firstRow="1" w:lastRow="0" w:firstColumn="1" w:lastColumn="0" w:noHBand="0" w:noVBand="1"/>
+      </w:tblPr>
+      <w:tblGrid>
+        <w:gridCol w:w="851"/>
+        <w:gridCol w:w="1310"/>
+        <w:gridCol w:w="817"/>
+        <w:gridCol w:w="5528"/>
+        <w:gridCol w:w="1985"/>
+      </w:tblGrid>
       <w:tr>
         <w:tc>
           <w:tcPr>
+            <w:tcW w:w="2161" w:type="dxa"/>
+            <w:gridSpan w:val="2"/>
+          </w:tcPr>
+          <w:p>
+            <w:pPr>
+              <w:ind w:firstLine="0"/>
+              <w:jc w:val="both"/>
+              <w:rPr>
+                <w:b/>
+              </w:rPr>
+            </w:pPr>
+            <w:r>
+              <w:rPr>
+                <w:b/>
+              </w:rPr>
+              <w:t>NOME DO TESTE:</w:t>
+            </w:r>
+          </w:p>
+        </w:tc>
+        <w:tc>
+          <w:tcPr>
+            <w:tcW w:w="8330" w:type="dxa"/>
+            <w:gridSpan w:val="3"/>
+          </w:tcPr>
+          <w:p>
+            <w:pPr>
+              <w:ind w:firstLine="0"/>
+              <w:jc w:val="both"/>
+            </w:pPr>
+            <w:r>
+              <w:t xml:space="preserve">Caso de Teste </w:t>
+            </w:r>
+            <w:r>
+              <w:t>8</w:t>
+            </w:r>
+            <w:r>
+              <w:t xml:space="preserve">: </w:t>
+            </w:r>
+            <w:r>
+              <w:t>Consultar as notícias</w:t>
+            </w:r>
+          </w:p>
+        </w:tc>
+      </w:tr>
+      <w:tr>
+        <w:tc>
+          <w:tcPr>
+            <w:tcW w:w="2161" w:type="dxa"/>
+            <w:gridSpan w:val="2"/>
+          </w:tcPr>
+          <w:p>
+            <w:pPr>
+              <w:ind w:firstLine="0"/>
+              <w:jc w:val="both"/>
+              <w:rPr>
+                <w:b/>
+              </w:rPr>
+            </w:pPr>
+            <w:r>
+              <w:rPr>
+                <w:b/>
+              </w:rPr>
+              <w:t>DESCRIÇÃO:</w:t>
+            </w:r>
+          </w:p>
+        </w:tc>
+        <w:tc>
+          <w:tcPr>
+            <w:tcW w:w="8330" w:type="dxa"/>
+            <w:gridSpan w:val="3"/>
+          </w:tcPr>
+          <w:p>
+            <w:pPr>
+              <w:ind w:firstLine="0"/>
+              <w:jc w:val="both"/>
+            </w:pPr>
+            <w:r>
+              <w:t xml:space="preserve">O </w:t>
+            </w:r>
+            <w:r>
+              <w:t>cliente visualiza um conjunto de 30 notícias sobre os três grandes do Futebol Português</w:t>
+            </w:r>
+            <w:r>
+              <w:t>.</w:t>
+            </w:r>
+          </w:p>
+        </w:tc>
+      </w:tr>
+      <w:tr>
+        <w:tc>
+          <w:tcPr>
+            <w:tcW w:w="2161" w:type="dxa"/>
+            <w:gridSpan w:val="2"/>
+          </w:tcPr>
+          <w:p>
+            <w:pPr>
+              <w:ind w:firstLine="0"/>
+              <w:jc w:val="both"/>
+              <w:rPr>
+                <w:b/>
+              </w:rPr>
+            </w:pPr>
+            <w:r>
+              <w:rPr>
+                <w:b/>
+              </w:rPr>
+              <w:t>PRÉ-REQUISITOS:</w:t>
+            </w:r>
+          </w:p>
+        </w:tc>
+        <w:tc>
+          <w:tcPr>
+            <w:tcW w:w="8330" w:type="dxa"/>
+            <w:gridSpan w:val="3"/>
+          </w:tcPr>
+          <w:p>
+            <w:pPr>
+              <w:ind w:firstLine="0"/>
+              <w:jc w:val="both"/>
+            </w:pPr>
+            <w:r>
+              <w:t>O cliente já tem de estar autenticado no sistema.</w:t>
+            </w:r>
+          </w:p>
+        </w:tc>
+      </w:tr>
+      <w:tr>
+        <w:tc>
+          <w:tcPr>
+            <w:tcW w:w="10491" w:type="dxa"/>
+            <w:gridSpan w:val="5"/>
+          </w:tcPr>
+          <w:p>
+            <w:pPr>
+              <w:ind w:firstLine="0"/>
+              <w:jc w:val="both"/>
+            </w:pPr>
+          </w:p>
+        </w:tc>
+      </w:tr>
+      <w:tr>
+        <w:tc>
+          <w:tcPr>
             <w:tcW w:w="851" w:type="dxa"/>
           </w:tcPr>
           <w:p>
             <w:pPr>
               <w:ind w:firstLine="0"/>
               <w:jc w:val="center"/>
-            </w:pPr>
-            <w:r>
-              <w:t>2 b).</w:t>
+              <w:rPr>
+                <w:b/>
+              </w:rPr>
+            </w:pPr>
+            <w:r>
+              <w:rPr>
+                <w:b/>
+              </w:rPr>
+              <w:t>PASSO</w:t>
             </w:r>
           </w:p>
         </w:tc>
@@ -7149,13 +6868,16 @@
           <w:p>
             <w:pPr>
               <w:ind w:firstLine="0"/>
-              <w:jc w:val="both"/>
-            </w:pPr>
-            <w:r>
-              <w:t>O cliente envia uma mensagem</w:t>
-            </w:r>
-            <w:r>
-              <w:t xml:space="preserve"> para um utilizador específico.</w:t>
+              <w:jc w:val="center"/>
+              <w:rPr>
+                <w:b/>
+              </w:rPr>
+            </w:pPr>
+            <w:r>
+              <w:rPr>
+                <w:b/>
+              </w:rPr>
+              <w:t>EVENTO</w:t>
             </w:r>
           </w:p>
         </w:tc>
@@ -7166,45 +6888,154 @@
           <w:p>
             <w:pPr>
               <w:ind w:firstLine="0"/>
-              <w:jc w:val="both"/>
-            </w:pPr>
-            <w:r>
-              <w:t xml:space="preserve">Se o destinatário está </w:t>
-            </w:r>
-            <w:proofErr w:type="spellStart"/>
+              <w:jc w:val="center"/>
+              <w:rPr>
+                <w:b/>
+              </w:rPr>
+            </w:pPr>
+            <w:r>
+              <w:rPr>
+                <w:b/>
+              </w:rPr>
+              <w:t>RESULTADOS ESPERADOS</w:t>
+            </w:r>
+          </w:p>
+        </w:tc>
+        <w:tc>
+          <w:tcPr>
+            <w:tcW w:w="1985" w:type="dxa"/>
+          </w:tcPr>
+          <w:p>
+            <w:pPr>
+              <w:ind w:firstLine="0"/>
+              <w:jc w:val="center"/>
+              <w:rPr>
+                <w:b/>
+              </w:rPr>
+            </w:pPr>
+            <w:r>
+              <w:rPr>
+                <w:b/>
+              </w:rPr>
+              <w:t>RESULTADOS OBSERVADOS</w:t>
+            </w:r>
+          </w:p>
+        </w:tc>
+      </w:tr>
+      <w:tr>
+        <w:tc>
+          <w:tcPr>
+            <w:tcW w:w="851" w:type="dxa"/>
+          </w:tcPr>
+          <w:p>
+            <w:pPr>
+              <w:ind w:firstLine="0"/>
+              <w:jc w:val="center"/>
+            </w:pPr>
+            <w:r>
+              <w:t>1.</w:t>
+            </w:r>
+          </w:p>
+        </w:tc>
+        <w:tc>
+          <w:tcPr>
+            <w:tcW w:w="2127" w:type="dxa"/>
+            <w:gridSpan w:val="2"/>
+          </w:tcPr>
+          <w:p>
+            <w:pPr>
+              <w:ind w:firstLine="0"/>
+              <w:jc w:val="both"/>
+            </w:pPr>
+            <w:r>
+              <w:t xml:space="preserve">O cliente </w:t>
+            </w:r>
+            <w:r>
+              <w:t>clica no link para as notícias e a ligação é estabelecida com sucesso.</w:t>
+            </w:r>
+          </w:p>
+        </w:tc>
+        <w:tc>
+          <w:tcPr>
+            <w:tcW w:w="5528" w:type="dxa"/>
+          </w:tcPr>
+          <w:p>
+            <w:pPr>
+              <w:ind w:firstLine="0"/>
+              <w:jc w:val="both"/>
+            </w:pPr>
+            <w:r>
+              <w:t>É apresentada a lista de notícias em que cada é clicável para obter uma imagem e uma pequena descrição da notícia.</w:t>
+            </w:r>
+          </w:p>
+        </w:tc>
+        <w:tc>
+          <w:tcPr>
+            <w:tcW w:w="1985" w:type="dxa"/>
+            <w:vMerge w:val="restart"/>
+            <w:vAlign w:val="center"/>
+          </w:tcPr>
+          <w:p>
+            <w:pPr>
+              <w:ind w:firstLine="0"/>
+              <w:jc w:val="center"/>
+            </w:pPr>
+            <w:r>
+              <w:t>Todos os resultados observados para este caso de teste estão de acordo com o resultados esperados.</w:t>
+            </w:r>
+          </w:p>
+        </w:tc>
+      </w:tr>
+      <w:tr>
+        <w:tc>
+          <w:tcPr>
+            <w:tcW w:w="851" w:type="dxa"/>
+          </w:tcPr>
+          <w:p>
+            <w:pPr>
+              <w:ind w:firstLine="0"/>
+              <w:jc w:val="center"/>
+            </w:pPr>
+            <w:r>
+              <w:t>2</w:t>
+            </w:r>
+          </w:p>
+        </w:tc>
+        <w:tc>
+          <w:tcPr>
+            <w:tcW w:w="2127" w:type="dxa"/>
+            <w:gridSpan w:val="2"/>
+          </w:tcPr>
+          <w:p>
+            <w:pPr>
+              <w:ind w:firstLine="0"/>
+              <w:jc w:val="both"/>
+            </w:pPr>
+            <w:r>
+              <w:t>O cliente envia uma mensagem para um utilizador específico.</w:t>
+            </w:r>
+          </w:p>
+        </w:tc>
+        <w:tc>
+          <w:tcPr>
+            <w:tcW w:w="5528" w:type="dxa"/>
+          </w:tcPr>
+          <w:p>
+            <w:pPr>
+              <w:ind w:firstLine="0"/>
+              <w:jc w:val="both"/>
+            </w:pPr>
+            <w:r>
+              <w:t xml:space="preserve">É apresentada uma mensagem de erro acompanhada de um </w:t>
+            </w:r>
             <w:r>
               <w:rPr>
                 <w:i/>
               </w:rPr>
-              <w:t>offline</w:t>
-            </w:r>
-            <w:proofErr w:type="spellEnd"/>
-            <w:r>
-              <w:rPr>
-                <w:i/>
-              </w:rPr>
-              <w:t xml:space="preserve"> </w:t>
-            </w:r>
-            <w:r>
-              <w:t>ou não estiver registado, o cliente é notificado de tal situação e a mensagem é descartada.</w:t>
-            </w:r>
-          </w:p>
-          <w:p>
-            <w:pPr>
-              <w:ind w:firstLine="0"/>
-              <w:jc w:val="both"/>
-            </w:pPr>
-            <w:r>
-              <w:t xml:space="preserve">Se o destinatário estiver </w:t>
-            </w:r>
-            <w:r>
-              <w:rPr>
-                <w:i/>
-              </w:rPr>
-              <w:t>online</w:t>
-            </w:r>
-            <w:r>
-              <w:t>, a mensagem é entregue e o emissor é notificado.</w:t>
+              <w:t>cartoon</w:t>
+            </w:r>
+            <w:r>
+              <w:t>.</w:t>
             </w:r>
           </w:p>
         </w:tc>
@@ -7221,101 +7052,6 @@
           </w:p>
         </w:tc>
       </w:tr>
-      <w:tr>
-        <w:tc>
-          <w:tcPr>
-            <w:tcW w:w="851" w:type="dxa"/>
-          </w:tcPr>
-          <w:p>
-            <w:pPr>
-              <w:ind w:firstLine="0"/>
-              <w:jc w:val="center"/>
-            </w:pPr>
-            <w:r>
-              <w:t>2 c).</w:t>
-            </w:r>
-          </w:p>
-        </w:tc>
-        <w:tc>
-          <w:tcPr>
-            <w:tcW w:w="2127" w:type="dxa"/>
-            <w:gridSpan w:val="2"/>
-          </w:tcPr>
-          <w:p>
-            <w:pPr>
-              <w:ind w:firstLine="0"/>
-              <w:jc w:val="both"/>
-            </w:pPr>
-            <w:r>
-              <w:t xml:space="preserve">O cliente tenta enviar um mensagem enquanto está </w:t>
-            </w:r>
-            <w:proofErr w:type="spellStart"/>
-            <w:r>
-              <w:rPr>
-                <w:i/>
-              </w:rPr>
-              <w:t>offline</w:t>
-            </w:r>
-            <w:proofErr w:type="spellEnd"/>
-            <w:r>
-              <w:t>.</w:t>
-            </w:r>
-          </w:p>
-        </w:tc>
-        <w:tc>
-          <w:tcPr>
-            <w:tcW w:w="5528" w:type="dxa"/>
-          </w:tcPr>
-          <w:p>
-            <w:pPr>
-              <w:ind w:firstLine="0"/>
-              <w:jc w:val="both"/>
-            </w:pPr>
-            <w:r>
-              <w:t xml:space="preserve">A mensagem enviada pelo utilizador é guardada em memória, até que o </w:t>
-            </w:r>
-            <w:r>
-              <w:rPr>
-                <w:i/>
-              </w:rPr>
-              <w:t xml:space="preserve">buffer </w:t>
-            </w:r>
-            <w:r>
-              <w:t xml:space="preserve">atinja o seu limite. Mesmo terminando a aplicação, as mensagens são guardadas e lidas de novo para o </w:t>
-            </w:r>
-            <w:r>
-              <w:rPr>
-                <w:i/>
-              </w:rPr>
-              <w:t>buffer</w:t>
-            </w:r>
-            <w:r>
-              <w:t xml:space="preserve"> quando o utilizador iniciar de novo o programa.</w:t>
-            </w:r>
-          </w:p>
-          <w:p>
-            <w:pPr>
-              <w:ind w:firstLine="0"/>
-              <w:jc w:val="both"/>
-            </w:pPr>
-            <w:r>
-              <w:t>Quando estabelecida a ligação, as mensagens são enviadas para o servidor.</w:t>
-            </w:r>
-          </w:p>
-        </w:tc>
-        <w:tc>
-          <w:tcPr>
-            <w:tcW w:w="1985" w:type="dxa"/>
-            <w:vMerge/>
-          </w:tcPr>
-          <w:p>
-            <w:pPr>
-              <w:ind w:firstLine="0"/>
-              <w:jc w:val="both"/>
-            </w:pPr>
-          </w:p>
-        </w:tc>
-      </w:tr>
     </w:tbl>
     <w:p>
       <w:pPr>
@@ -7330,9 +7066,11 @@
     </w:p>
     <w:p>
       <w:pPr>
-        <w:pStyle w:val="Ttulo1"/>
+        <w:pStyle w:val="Heading1"/>
       </w:pPr>
       <w:bookmarkStart w:id="14" w:name="_Toc279851762"/>
+      <w:bookmarkStart w:id="15" w:name="_GoBack"/>
+      <w:bookmarkEnd w:id="15"/>
       <w:r>
         <w:lastRenderedPageBreak/>
         <w:t>Conclusão</w:t>
@@ -7365,15 +7103,7 @@
         <w:jc w:val="both"/>
       </w:pPr>
       <w:r>
-        <w:t xml:space="preserve">Assim, o programador fica impossibilitado de evitar grande parte dos problemas existentes, pois um considerável quantidade deles depende de factores externos e </w:t>
-      </w:r>
-      <w:proofErr w:type="spellStart"/>
-      <w:r>
-        <w:t>estocásticos</w:t>
-      </w:r>
-      <w:proofErr w:type="spellEnd"/>
-      <w:r>
-        <w:t>. Cabe então aos responsáveis prever as dificuldades com as quais as aplicações podem eventualmente confrontar-se e implementar mecanismos que lidem com as adversidades.</w:t>
+        <w:t>Assim, o programador fica impossibilitado de evitar grande parte dos problemas existentes, pois um considerável quantidade deles depende de factores externos e estocásticos. Cabe então aos responsáveis prever as dificuldades com as quais as aplicações podem eventualmente confrontar-se e implementar mecanismos que lidem com as adversidades.</w:t>
       </w:r>
       <w:r>
         <w:t xml:space="preserve"> Foi isso que procurámos fazer, com o máximo de pormenor </w:t>
@@ -7438,14 +7168,12 @@
       <w:r>
         <w:t xml:space="preserve"> que teriam de estar activas no servidor seria incomportável. Desse modo, uma solução possível seria criar uma </w:t>
       </w:r>
-      <w:proofErr w:type="spellStart"/>
       <w:r>
         <w:rPr>
           <w:i/>
         </w:rPr>
         <w:t>pool</w:t>
       </w:r>
-      <w:proofErr w:type="spellEnd"/>
       <w:r>
         <w:t xml:space="preserve"> de </w:t>
       </w:r>
@@ -7479,14 +7207,12 @@
       <w:r>
         <w:t xml:space="preserve">Ainda no campo da salvaguarda dos dados, o nosso sistema recorre aos ficheiros sempre que existe qualquer alteração, por mais pequena que seja. Enquanto no nosso pequeno sistema tal </w:t>
       </w:r>
-      <w:proofErr w:type="spellStart"/>
       <w:r>
         <w:rPr>
           <w:i/>
         </w:rPr>
         <w:t>overhead</w:t>
       </w:r>
-      <w:proofErr w:type="spellEnd"/>
       <w:r>
         <w:t xml:space="preserve"> não será demasiado significativo, no mundo real, estaríamos a escrever e ler de ficheiros um elevado número de vezes num curto espaço de tempo. Para além disso, tudo é guardado em memória física, o que, devido à lentidão de acesso a disco, ainda atrasa mais o sistema.</w:t>
       </w:r>
@@ -7565,15 +7291,15 @@
     </w:p>
     <w:p>
       <w:pPr>
-        <w:pStyle w:val="Ttulo1"/>
+        <w:pStyle w:val="Heading1"/>
         <w:ind w:firstLine="0"/>
       </w:pPr>
-      <w:bookmarkStart w:id="15" w:name="_Toc279851763"/>
+      <w:bookmarkStart w:id="16" w:name="_Toc279851763"/>
       <w:r>
         <w:lastRenderedPageBreak/>
         <w:t>Bibliografia</w:t>
       </w:r>
-      <w:bookmarkEnd w:id="15"/>
+      <w:bookmarkEnd w:id="16"/>
     </w:p>
     <w:p/>
     <w:p>
@@ -7601,7 +7327,7 @@
     </w:p>
     <w:p>
       <w:pPr>
-        <w:pStyle w:val="PargrafodaLista"/>
+        <w:pStyle w:val="ListParagraph"/>
         <w:spacing w:line="360" w:lineRule="auto"/>
         <w:ind w:firstLine="0"/>
         <w:jc w:val="both"/>
@@ -7618,7 +7344,7 @@
     </w:p>
     <w:p>
       <w:pPr>
-        <w:pStyle w:val="PargrafodaLista"/>
+        <w:pStyle w:val="ListParagraph"/>
         <w:spacing w:line="360" w:lineRule="auto"/>
         <w:ind w:firstLine="0"/>
         <w:jc w:val="both"/>
@@ -7738,10 +7464,10 @@
         </w:rPr>
         <w:t xml:space="preserve">Disponível em: </w:t>
       </w:r>
-      <w:hyperlink r:id="rId12" w:history="1">
+      <w:hyperlink r:id="rId13" w:history="1">
         <w:r>
           <w:rPr>
-            <w:rStyle w:val="Hiperligao"/>
+            <w:rStyle w:val="Hyperlink"/>
             <w:rFonts w:cstheme="minorHAnsi"/>
             <w:color w:val="000000" w:themeColor="text1"/>
             <w:u w:val="none"/>
@@ -7759,7 +7485,7 @@
     </w:p>
     <w:p>
       <w:pPr>
-        <w:pStyle w:val="PargrafodaLista"/>
+        <w:pStyle w:val="ListParagraph"/>
         <w:spacing w:line="360" w:lineRule="auto"/>
         <w:ind w:firstLine="0"/>
         <w:jc w:val="both"/>
@@ -7770,7 +7496,7 @@
     </w:p>
     <w:p>
       <w:pPr>
-        <w:pStyle w:val="PargrafodaLista"/>
+        <w:pStyle w:val="ListParagraph"/>
         <w:spacing w:line="360" w:lineRule="auto"/>
         <w:ind w:firstLine="0"/>
         <w:jc w:val="both"/>
@@ -7825,10 +7551,10 @@
         </w:rPr>
         <w:t xml:space="preserve">: </w:t>
       </w:r>
-      <w:hyperlink r:id="rId13" w:history="1">
+      <w:hyperlink r:id="rId14" w:history="1">
         <w:r>
           <w:rPr>
-            <w:rStyle w:val="Hiperligao"/>
+            <w:rStyle w:val="Hyperlink"/>
             <w:color w:val="000000" w:themeColor="text1"/>
             <w:u w:val="none"/>
           </w:rPr>
@@ -7881,19 +7607,11 @@
         </w:rPr>
         <w:t xml:space="preserve"> </w:t>
       </w:r>
-      <w:proofErr w:type="spellStart"/>
       <w:r>
         <w:rPr>
           <w:rFonts w:cs="Times New Roman"/>
         </w:rPr>
-        <w:t>Microsof</w:t>
-      </w:r>
-      <w:proofErr w:type="spellEnd"/>
-      <w:r>
-        <w:rPr>
-          <w:rFonts w:cs="Times New Roman"/>
-        </w:rPr>
-        <w:t xml:space="preserve"> Visio 2010</w:t>
+        <w:t>Microsof Visio 2010</w:t>
       </w:r>
     </w:p>
     <w:p>
@@ -7906,13 +7624,11 @@
           <w:lang w:val="en-US"/>
         </w:rPr>
       </w:pPr>
-      <w:bookmarkStart w:id="16" w:name="_GoBack"/>
-      <w:bookmarkEnd w:id="16"/>
     </w:p>
     <w:sectPr>
-      <w:footerReference w:type="default" r:id="rId14"/>
+      <w:footerReference w:type="default" r:id="rId15"/>
       <w:pgSz w:w="11906" w:h="16838"/>
-      <w:pgMar w:top="1417" w:right="1701" w:bottom="1276" w:left="1701" w:header="708" w:footer="708" w:gutter="0"/>
+      <w:pgMar w:top="993" w:right="1701" w:bottom="709" w:left="1701" w:header="708" w:footer="708" w:gutter="0"/>
       <w:pgNumType w:start="0"/>
       <w:cols w:space="708"/>
       <w:titlePg/>
@@ -7923,7 +7639,7 @@
 </file>
 
 <file path=word/endnotes.xml><?xml version="1.0" encoding="utf-8"?>
-<w:endnotes xmlns:ve="http://schemas.openxmlformats.org/markup-compatibility/2006" xmlns:o="urn:schemas-microsoft-com:office:office" xmlns:r="http://schemas.openxmlformats.org/officeDocument/2006/relationships" xmlns:m="http://schemas.openxmlformats.org/officeDocument/2006/math" xmlns:v="urn:schemas-microsoft-com:vml" xmlns:wp="http://schemas.openxmlformats.org/drawingml/2006/wordprocessingDrawing" xmlns:w10="urn:schemas-microsoft-com:office:word" xmlns:w="http://schemas.openxmlformats.org/wordprocessingml/2006/main" xmlns:wne="http://schemas.microsoft.com/office/word/2006/wordml">
+<w:endnotes xmlns:wpc="http://schemas.microsoft.com/office/word/2010/wordprocessingCanvas" xmlns:mc="http://schemas.openxmlformats.org/markup-compatibility/2006" xmlns:o="urn:schemas-microsoft-com:office:office" xmlns:r="http://schemas.openxmlformats.org/officeDocument/2006/relationships" xmlns:m="http://schemas.openxmlformats.org/officeDocument/2006/math" xmlns:v="urn:schemas-microsoft-com:vml" xmlns:wp14="http://schemas.microsoft.com/office/word/2010/wordprocessingDrawing" xmlns:wp="http://schemas.openxmlformats.org/drawingml/2006/wordprocessingDrawing" xmlns:w10="urn:schemas-microsoft-com:office:word" xmlns:w="http://schemas.openxmlformats.org/wordprocessingml/2006/main" xmlns:w14="http://schemas.microsoft.com/office/word/2010/wordml" xmlns:wpg="http://schemas.microsoft.com/office/word/2010/wordprocessingGroup" xmlns:wpi="http://schemas.microsoft.com/office/word/2010/wordprocessingInk" xmlns:wne="http://schemas.microsoft.com/office/word/2006/wordml" xmlns:wps="http://schemas.microsoft.com/office/word/2010/wordprocessingShape" mc:Ignorable="w14 wp14">
   <w:endnote w:type="separator" w:id="-1">
     <w:p>
       <w:pPr>
@@ -7948,7 +7664,7 @@
 </file>
 
 <file path=word/footer1.xml><?xml version="1.0" encoding="utf-8"?>
-<w:ftr xmlns:ve="http://schemas.openxmlformats.org/markup-compatibility/2006" xmlns:o="urn:schemas-microsoft-com:office:office" xmlns:r="http://schemas.openxmlformats.org/officeDocument/2006/relationships" xmlns:m="http://schemas.openxmlformats.org/officeDocument/2006/math" xmlns:v="urn:schemas-microsoft-com:vml" xmlns:wp="http://schemas.openxmlformats.org/drawingml/2006/wordprocessingDrawing" xmlns:w10="urn:schemas-microsoft-com:office:word" xmlns:w="http://schemas.openxmlformats.org/wordprocessingml/2006/main" xmlns:wne="http://schemas.microsoft.com/office/word/2006/wordml">
+<w:ftr xmlns:wpc="http://schemas.microsoft.com/office/word/2010/wordprocessingCanvas" xmlns:mc="http://schemas.openxmlformats.org/markup-compatibility/2006" xmlns:o="urn:schemas-microsoft-com:office:office" xmlns:r="http://schemas.openxmlformats.org/officeDocument/2006/relationships" xmlns:m="http://schemas.openxmlformats.org/officeDocument/2006/math" xmlns:v="urn:schemas-microsoft-com:vml" xmlns:wp14="http://schemas.microsoft.com/office/word/2010/wordprocessingDrawing" xmlns:wp="http://schemas.openxmlformats.org/drawingml/2006/wordprocessingDrawing" xmlns:w10="urn:schemas-microsoft-com:office:word" xmlns:w="http://schemas.openxmlformats.org/wordprocessingml/2006/main" xmlns:w14="http://schemas.microsoft.com/office/word/2010/wordml" xmlns:wpg="http://schemas.microsoft.com/office/word/2010/wordprocessingGroup" xmlns:wpi="http://schemas.microsoft.com/office/word/2010/wordprocessingInk" xmlns:wne="http://schemas.microsoft.com/office/word/2006/wordml" xmlns:wps="http://schemas.microsoft.com/office/word/2010/wordprocessingShape" mc:Ignorable="w14 wp14">
   <w:sdt>
     <w:sdtPr>
       <w:id w:val="3259343"/>
@@ -7960,30 +7676,43 @@
     <w:sdtContent>
       <w:p>
         <w:pPr>
-          <w:pStyle w:val="Rodap"/>
+          <w:pStyle w:val="Footer"/>
           <w:jc w:val="right"/>
         </w:pPr>
-        <w:fldSimple w:instr=" PAGE   \* MERGEFORMAT ">
-          <w:r>
-            <w:rPr>
-              <w:noProof/>
-            </w:rPr>
-            <w:t>5</w:t>
-          </w:r>
-        </w:fldSimple>
+        <w:r>
+          <w:fldChar w:fldCharType="begin"/>
+        </w:r>
+        <w:r>
+          <w:instrText xml:space="preserve"> PAGE   \* MERGEFORMAT </w:instrText>
+        </w:r>
+        <w:r>
+          <w:fldChar w:fldCharType="separate"/>
+        </w:r>
+        <w:r>
+          <w:rPr>
+            <w:noProof/>
+          </w:rPr>
+          <w:t>13</w:t>
+        </w:r>
+        <w:r>
+          <w:rPr>
+            <w:noProof/>
+          </w:rPr>
+          <w:fldChar w:fldCharType="end"/>
+        </w:r>
       </w:p>
     </w:sdtContent>
   </w:sdt>
   <w:p>
     <w:pPr>
-      <w:pStyle w:val="Rodap"/>
+      <w:pStyle w:val="Footer"/>
     </w:pPr>
   </w:p>
 </w:ftr>
 </file>
 
 <file path=word/footnotes.xml><?xml version="1.0" encoding="utf-8"?>
-<w:footnotes xmlns:ve="http://schemas.openxmlformats.org/markup-compatibility/2006" xmlns:o="urn:schemas-microsoft-com:office:office" xmlns:r="http://schemas.openxmlformats.org/officeDocument/2006/relationships" xmlns:m="http://schemas.openxmlformats.org/officeDocument/2006/math" xmlns:v="urn:schemas-microsoft-com:vml" xmlns:wp="http://schemas.openxmlformats.org/drawingml/2006/wordprocessingDrawing" xmlns:w10="urn:schemas-microsoft-com:office:word" xmlns:w="http://schemas.openxmlformats.org/wordprocessingml/2006/main" xmlns:wne="http://schemas.microsoft.com/office/word/2006/wordml">
+<w:footnotes xmlns:wpc="http://schemas.microsoft.com/office/word/2010/wordprocessingCanvas" xmlns:mc="http://schemas.openxmlformats.org/markup-compatibility/2006" xmlns:o="urn:schemas-microsoft-com:office:office" xmlns:r="http://schemas.openxmlformats.org/officeDocument/2006/relationships" xmlns:m="http://schemas.openxmlformats.org/officeDocument/2006/math" xmlns:v="urn:schemas-microsoft-com:vml" xmlns:wp14="http://schemas.microsoft.com/office/word/2010/wordprocessingDrawing" xmlns:wp="http://schemas.openxmlformats.org/drawingml/2006/wordprocessingDrawing" xmlns:w10="urn:schemas-microsoft-com:office:word" xmlns:w="http://schemas.openxmlformats.org/wordprocessingml/2006/main" xmlns:w14="http://schemas.microsoft.com/office/word/2010/wordml" xmlns:wpg="http://schemas.microsoft.com/office/word/2010/wordprocessingGroup" xmlns:wpi="http://schemas.microsoft.com/office/word/2010/wordprocessingInk" xmlns:wne="http://schemas.microsoft.com/office/word/2006/wordml" xmlns:wps="http://schemas.microsoft.com/office/word/2010/wordprocessingShape" mc:Ignorable="w14 wp14">
   <w:footnote w:type="separator" w:id="-1">
     <w:p>
       <w:pPr>
@@ -8008,7 +7737,7 @@
 </file>
 
 <file path=word/numbering.xml><?xml version="1.0" encoding="utf-8"?>
-<w:numbering xmlns:ve="http://schemas.openxmlformats.org/markup-compatibility/2006" xmlns:o="urn:schemas-microsoft-com:office:office" xmlns:r="http://schemas.openxmlformats.org/officeDocument/2006/relationships" xmlns:m="http://schemas.openxmlformats.org/officeDocument/2006/math" xmlns:v="urn:schemas-microsoft-com:vml" xmlns:wp="http://schemas.openxmlformats.org/drawingml/2006/wordprocessingDrawing" xmlns:w10="urn:schemas-microsoft-com:office:word" xmlns:w="http://schemas.openxmlformats.org/wordprocessingml/2006/main" xmlns:wne="http://schemas.microsoft.com/office/word/2006/wordml">
+<w:numbering xmlns:wpc="http://schemas.microsoft.com/office/word/2010/wordprocessingCanvas" xmlns:mc="http://schemas.openxmlformats.org/markup-compatibility/2006" xmlns:o="urn:schemas-microsoft-com:office:office" xmlns:r="http://schemas.openxmlformats.org/officeDocument/2006/relationships" xmlns:m="http://schemas.openxmlformats.org/officeDocument/2006/math" xmlns:v="urn:schemas-microsoft-com:vml" xmlns:wp14="http://schemas.microsoft.com/office/word/2010/wordprocessingDrawing" xmlns:wp="http://schemas.openxmlformats.org/drawingml/2006/wordprocessingDrawing" xmlns:w10="urn:schemas-microsoft-com:office:word" xmlns:w="http://schemas.openxmlformats.org/wordprocessingml/2006/main" xmlns:w14="http://schemas.microsoft.com/office/word/2010/wordml" xmlns:wpg="http://schemas.microsoft.com/office/word/2010/wordprocessingGroup" xmlns:wpi="http://schemas.microsoft.com/office/word/2010/wordprocessingInk" xmlns:wne="http://schemas.microsoft.com/office/word/2006/wordml" xmlns:wps="http://schemas.microsoft.com/office/word/2010/wordprocessingShape" mc:Ignorable="w14 wp14">
   <w:abstractNum w:abstractNumId="0">
     <w:nsid w:val="06B45A5E"/>
     <w:multiLevelType w:val="hybridMultilevel"/>
@@ -8771,7 +8500,7 @@
 </file>
 
 <file path=word/styles.xml><?xml version="1.0" encoding="utf-8"?>
-<w:styles xmlns:r="http://schemas.openxmlformats.org/officeDocument/2006/relationships" xmlns:w="http://schemas.openxmlformats.org/wordprocessingml/2006/main">
+<w:styles xmlns:mc="http://schemas.openxmlformats.org/markup-compatibility/2006" xmlns:r="http://schemas.openxmlformats.org/officeDocument/2006/relationships" xmlns:w="http://schemas.openxmlformats.org/wordprocessingml/2006/main" xmlns:w14="http://schemas.microsoft.com/office/word/2010/wordml" mc:Ignorable="w14">
   <w:docDefaults>
     <w:rPrDefault>
       <w:rPr>
@@ -8932,11 +8661,11 @@
     <w:qFormat/>
     <w:rsid w:val="009D4487"/>
   </w:style>
-  <w:style w:type="paragraph" w:styleId="Ttulo1">
+  <w:style w:type="paragraph" w:styleId="Heading1">
     <w:name w:val="heading 1"/>
     <w:basedOn w:val="Normal"/>
     <w:next w:val="Normal"/>
-    <w:link w:val="Ttulo1Carcter"/>
+    <w:link w:val="Heading1Char"/>
     <w:uiPriority w:val="9"/>
     <w:qFormat/>
     <w:rsid w:val="00055543"/>
@@ -8955,11 +8684,11 @@
       <w:szCs w:val="28"/>
     </w:rPr>
   </w:style>
-  <w:style w:type="paragraph" w:styleId="Ttulo2">
+  <w:style w:type="paragraph" w:styleId="Heading2">
     <w:name w:val="heading 2"/>
     <w:basedOn w:val="Normal"/>
     <w:next w:val="Normal"/>
-    <w:link w:val="Ttulo2Carcter"/>
+    <w:link w:val="Heading2Char"/>
     <w:uiPriority w:val="9"/>
     <w:unhideWhenUsed/>
     <w:qFormat/>
@@ -8979,18 +8708,17 @@
       <w:szCs w:val="26"/>
     </w:rPr>
   </w:style>
-  <w:style w:type="character" w:default="1" w:styleId="Tipodeletrapredefinidodopargrafo">
+  <w:style w:type="character" w:default="1" w:styleId="DefaultParagraphFont">
     <w:name w:val="Default Paragraph Font"/>
     <w:uiPriority w:val="1"/>
     <w:semiHidden/>
     <w:unhideWhenUsed/>
   </w:style>
-  <w:style w:type="table" w:default="1" w:styleId="Tabelanormal">
+  <w:style w:type="table" w:default="1" w:styleId="TableNormal">
     <w:name w:val="Normal Table"/>
     <w:uiPriority w:val="99"/>
     <w:semiHidden/>
     <w:unhideWhenUsed/>
-    <w:qFormat/>
     <w:tblPr>
       <w:tblInd w:w="0" w:type="dxa"/>
       <w:tblCellMar>
@@ -9001,16 +8729,16 @@
       </w:tblCellMar>
     </w:tblPr>
   </w:style>
-  <w:style w:type="numbering" w:default="1" w:styleId="Semlista">
+  <w:style w:type="numbering" w:default="1" w:styleId="NoList">
     <w:name w:val="No List"/>
     <w:uiPriority w:val="99"/>
     <w:semiHidden/>
     <w:unhideWhenUsed/>
   </w:style>
-  <w:style w:type="paragraph" w:styleId="Textodebalo">
+  <w:style w:type="paragraph" w:styleId="BalloonText">
     <w:name w:val="Balloon Text"/>
     <w:basedOn w:val="Normal"/>
-    <w:link w:val="TextodebaloCarcter"/>
+    <w:link w:val="BalloonTextChar"/>
     <w:uiPriority w:val="99"/>
     <w:semiHidden/>
     <w:unhideWhenUsed/>
@@ -9024,10 +8752,10 @@
       <w:szCs w:val="16"/>
     </w:rPr>
   </w:style>
-  <w:style w:type="character" w:customStyle="1" w:styleId="TextodebaloCarcter">
-    <w:name w:val="Texto de balão Carácter"/>
-    <w:basedOn w:val="Tipodeletrapredefinidodopargrafo"/>
-    <w:link w:val="Textodebalo"/>
+  <w:style w:type="character" w:customStyle="1" w:styleId="BalloonTextChar">
+    <w:name w:val="Balloon Text Char"/>
+    <w:basedOn w:val="DefaultParagraphFont"/>
+    <w:link w:val="BalloonText"/>
     <w:uiPriority w:val="99"/>
     <w:semiHidden/>
     <w:rsid w:val="007D1E94"/>
@@ -9037,9 +8765,9 @@
       <w:szCs w:val="16"/>
     </w:rPr>
   </w:style>
-  <w:style w:type="table" w:styleId="Tabelacomgrelha">
+  <w:style w:type="table" w:styleId="TableGrid">
     <w:name w:val="Table Grid"/>
-    <w:basedOn w:val="Tabelanormal"/>
+    <w:basedOn w:val="TableNormal"/>
     <w:uiPriority w:val="59"/>
     <w:rsid w:val="00965D3A"/>
     <w:pPr>
@@ -9063,9 +8791,9 @@
       </w:tblCellMar>
     </w:tblPr>
   </w:style>
-  <w:style w:type="character" w:styleId="Hiperligao">
+  <w:style w:type="character" w:styleId="Hyperlink">
     <w:name w:val="Hyperlink"/>
-    <w:basedOn w:val="Tipodeletrapredefinidodopargrafo"/>
+    <w:basedOn w:val="DefaultParagraphFont"/>
     <w:uiPriority w:val="99"/>
     <w:unhideWhenUsed/>
     <w:rsid w:val="009B477C"/>
@@ -9076,15 +8804,15 @@
   </w:style>
   <w:style w:type="character" w:customStyle="1" w:styleId="apple-style-span">
     <w:name w:val="apple-style-span"/>
-    <w:basedOn w:val="Tipodeletrapredefinidodopargrafo"/>
+    <w:basedOn w:val="DefaultParagraphFont"/>
     <w:rsid w:val="009B477C"/>
   </w:style>
   <w:style w:type="character" w:customStyle="1" w:styleId="apple-converted-space">
     <w:name w:val="apple-converted-space"/>
-    <w:basedOn w:val="Tipodeletrapredefinidodopargrafo"/>
+    <w:basedOn w:val="DefaultParagraphFont"/>
     <w:rsid w:val="009B477C"/>
   </w:style>
-  <w:style w:type="paragraph" w:styleId="PargrafodaLista">
+  <w:style w:type="paragraph" w:styleId="ListParagraph">
     <w:name w:val="List Paragraph"/>
     <w:basedOn w:val="Normal"/>
     <w:uiPriority w:val="34"/>
@@ -9095,11 +8823,11 @@
       <w:contextualSpacing/>
     </w:pPr>
   </w:style>
-  <w:style w:type="paragraph" w:styleId="Subttulo">
+  <w:style w:type="paragraph" w:styleId="Subtitle">
     <w:name w:val="Subtitle"/>
     <w:basedOn w:val="Normal"/>
     <w:next w:val="Normal"/>
-    <w:link w:val="SubttuloCarcter"/>
+    <w:link w:val="SubtitleChar"/>
     <w:uiPriority w:val="11"/>
     <w:qFormat/>
     <w:rsid w:val="008F4C93"/>
@@ -9119,10 +8847,10 @@
       <w:szCs w:val="24"/>
     </w:rPr>
   </w:style>
-  <w:style w:type="character" w:customStyle="1" w:styleId="SubttuloCarcter">
-    <w:name w:val="Subtítulo Carácter"/>
-    <w:basedOn w:val="Tipodeletrapredefinidodopargrafo"/>
-    <w:link w:val="Subttulo"/>
+  <w:style w:type="character" w:customStyle="1" w:styleId="SubtitleChar">
+    <w:name w:val="Subtitle Char"/>
+    <w:basedOn w:val="DefaultParagraphFont"/>
+    <w:link w:val="Subtitle"/>
     <w:uiPriority w:val="11"/>
     <w:rsid w:val="008F4C93"/>
     <w:rPr>
@@ -9152,10 +8880,10 @@
       <w:szCs w:val="24"/>
     </w:rPr>
   </w:style>
-  <w:style w:type="paragraph" w:styleId="Cabealho">
+  <w:style w:type="paragraph" w:styleId="Header">
     <w:name w:val="header"/>
     <w:basedOn w:val="Normal"/>
-    <w:link w:val="CabealhoCarcter"/>
+    <w:link w:val="HeaderChar"/>
     <w:uiPriority w:val="99"/>
     <w:semiHidden/>
     <w:unhideWhenUsed/>
@@ -9168,18 +8896,18 @@
       <w:spacing w:line="240" w:lineRule="auto"/>
     </w:pPr>
   </w:style>
-  <w:style w:type="character" w:customStyle="1" w:styleId="CabealhoCarcter">
-    <w:name w:val="Cabeçalho Carácter"/>
-    <w:basedOn w:val="Tipodeletrapredefinidodopargrafo"/>
-    <w:link w:val="Cabealho"/>
+  <w:style w:type="character" w:customStyle="1" w:styleId="HeaderChar">
+    <w:name w:val="Header Char"/>
+    <w:basedOn w:val="DefaultParagraphFont"/>
+    <w:link w:val="Header"/>
     <w:uiPriority w:val="99"/>
     <w:semiHidden/>
     <w:rsid w:val="009D5FDC"/>
   </w:style>
-  <w:style w:type="paragraph" w:styleId="Rodap">
+  <w:style w:type="paragraph" w:styleId="Footer">
     <w:name w:val="footer"/>
     <w:basedOn w:val="Normal"/>
-    <w:link w:val="RodapCarcter"/>
+    <w:link w:val="FooterChar"/>
     <w:uiPriority w:val="99"/>
     <w:unhideWhenUsed/>
     <w:rsid w:val="009D5FDC"/>
@@ -9191,17 +8919,17 @@
       <w:spacing w:line="240" w:lineRule="auto"/>
     </w:pPr>
   </w:style>
-  <w:style w:type="character" w:customStyle="1" w:styleId="RodapCarcter">
-    <w:name w:val="Rodapé Carácter"/>
-    <w:basedOn w:val="Tipodeletrapredefinidodopargrafo"/>
-    <w:link w:val="Rodap"/>
+  <w:style w:type="character" w:customStyle="1" w:styleId="FooterChar">
+    <w:name w:val="Footer Char"/>
+    <w:basedOn w:val="DefaultParagraphFont"/>
+    <w:link w:val="Footer"/>
     <w:uiPriority w:val="99"/>
     <w:rsid w:val="009D5FDC"/>
   </w:style>
-  <w:style w:type="character" w:customStyle="1" w:styleId="Ttulo1Carcter">
-    <w:name w:val="Título 1 Carácter"/>
-    <w:basedOn w:val="Tipodeletrapredefinidodopargrafo"/>
-    <w:link w:val="Ttulo1"/>
+  <w:style w:type="character" w:customStyle="1" w:styleId="Heading1Char">
+    <w:name w:val="Heading 1 Char"/>
+    <w:basedOn w:val="DefaultParagraphFont"/>
+    <w:link w:val="Heading1"/>
     <w:uiPriority w:val="9"/>
     <w:rsid w:val="00055543"/>
     <w:rPr>
@@ -9213,9 +8941,9 @@
       <w:szCs w:val="28"/>
     </w:rPr>
   </w:style>
-  <w:style w:type="paragraph" w:styleId="Ttulodondice">
+  <w:style w:type="paragraph" w:styleId="TOCHeading">
     <w:name w:val="TOC Heading"/>
-    <w:basedOn w:val="Ttulo1"/>
+    <w:basedOn w:val="Heading1"/>
     <w:next w:val="Normal"/>
     <w:uiPriority w:val="39"/>
     <w:unhideWhenUsed/>
@@ -9226,7 +8954,7 @@
       <w:outlineLvl w:val="9"/>
     </w:pPr>
   </w:style>
-  <w:style w:type="paragraph" w:styleId="ndice2">
+  <w:style w:type="paragraph" w:styleId="TOC2">
     <w:name w:val="toc 2"/>
     <w:basedOn w:val="Normal"/>
     <w:next w:val="Normal"/>
@@ -9243,7 +8971,7 @@
       <w:rFonts w:eastAsiaTheme="minorEastAsia"/>
     </w:rPr>
   </w:style>
-  <w:style w:type="paragraph" w:styleId="ndice1">
+  <w:style w:type="paragraph" w:styleId="TOC1">
     <w:name w:val="toc 1"/>
     <w:basedOn w:val="Normal"/>
     <w:next w:val="Normal"/>
@@ -9265,7 +8993,7 @@
       <w:noProof/>
     </w:rPr>
   </w:style>
-  <w:style w:type="paragraph" w:styleId="ndice3">
+  <w:style w:type="paragraph" w:styleId="TOC3">
     <w:name w:val="toc 3"/>
     <w:basedOn w:val="Normal"/>
     <w:next w:val="Normal"/>
@@ -9283,9 +9011,9 @@
       <w:rFonts w:eastAsiaTheme="minorEastAsia"/>
     </w:rPr>
   </w:style>
-  <w:style w:type="character" w:styleId="TextodoMarcadordePosio">
+  <w:style w:type="character" w:styleId="PlaceholderText">
     <w:name w:val="Placeholder Text"/>
-    <w:basedOn w:val="Tipodeletrapredefinidodopargrafo"/>
+    <w:basedOn w:val="DefaultParagraphFont"/>
     <w:uiPriority w:val="99"/>
     <w:semiHidden/>
     <w:rsid w:val="0083589D"/>
@@ -9293,9 +9021,9 @@
       <w:color w:val="808080"/>
     </w:rPr>
   </w:style>
-  <w:style w:type="character" w:styleId="Refdecomentrio">
+  <w:style w:type="character" w:styleId="CommentReference">
     <w:name w:val="annotation reference"/>
-    <w:basedOn w:val="Tipodeletrapredefinidodopargrafo"/>
+    <w:basedOn w:val="DefaultParagraphFont"/>
     <w:uiPriority w:val="99"/>
     <w:semiHidden/>
     <w:unhideWhenUsed/>
@@ -9305,10 +9033,10 @@
       <w:szCs w:val="16"/>
     </w:rPr>
   </w:style>
-  <w:style w:type="paragraph" w:styleId="Textodecomentrio">
+  <w:style w:type="paragraph" w:styleId="CommentText">
     <w:name w:val="annotation text"/>
     <w:basedOn w:val="Normal"/>
-    <w:link w:val="TextodecomentrioCarcter"/>
+    <w:link w:val="CommentTextChar"/>
     <w:uiPriority w:val="99"/>
     <w:semiHidden/>
     <w:unhideWhenUsed/>
@@ -9321,10 +9049,10 @@
       <w:szCs w:val="20"/>
     </w:rPr>
   </w:style>
-  <w:style w:type="character" w:customStyle="1" w:styleId="TextodecomentrioCarcter">
-    <w:name w:val="Texto de comentário Carácter"/>
-    <w:basedOn w:val="Tipodeletrapredefinidodopargrafo"/>
-    <w:link w:val="Textodecomentrio"/>
+  <w:style w:type="character" w:customStyle="1" w:styleId="CommentTextChar">
+    <w:name w:val="Comment Text Char"/>
+    <w:basedOn w:val="DefaultParagraphFont"/>
+    <w:link w:val="CommentText"/>
     <w:uiPriority w:val="99"/>
     <w:semiHidden/>
     <w:rsid w:val="001279D7"/>
@@ -9333,11 +9061,11 @@
       <w:szCs w:val="20"/>
     </w:rPr>
   </w:style>
-  <w:style w:type="paragraph" w:styleId="Assuntodecomentrio">
+  <w:style w:type="paragraph" w:styleId="CommentSubject">
     <w:name w:val="annotation subject"/>
-    <w:basedOn w:val="Textodecomentrio"/>
-    <w:next w:val="Textodecomentrio"/>
-    <w:link w:val="AssuntodecomentrioCarcter"/>
+    <w:basedOn w:val="CommentText"/>
+    <w:next w:val="CommentText"/>
+    <w:link w:val="CommentSubjectChar"/>
     <w:uiPriority w:val="99"/>
     <w:semiHidden/>
     <w:unhideWhenUsed/>
@@ -9347,10 +9075,10 @@
       <w:bCs/>
     </w:rPr>
   </w:style>
-  <w:style w:type="character" w:customStyle="1" w:styleId="AssuntodecomentrioCarcter">
-    <w:name w:val="Assunto de comentário Carácter"/>
-    <w:basedOn w:val="TextodecomentrioCarcter"/>
-    <w:link w:val="Assuntodecomentrio"/>
+  <w:style w:type="character" w:customStyle="1" w:styleId="CommentSubjectChar">
+    <w:name w:val="Comment Subject Char"/>
+    <w:basedOn w:val="CommentTextChar"/>
+    <w:link w:val="CommentSubject"/>
     <w:uiPriority w:val="99"/>
     <w:semiHidden/>
     <w:rsid w:val="001279D7"/>
@@ -9361,7 +9089,7 @@
       <w:szCs w:val="20"/>
     </w:rPr>
   </w:style>
-  <w:style w:type="paragraph" w:styleId="Legenda">
+  <w:style w:type="paragraph" w:styleId="Caption">
     <w:name w:val="caption"/>
     <w:basedOn w:val="Normal"/>
     <w:next w:val="Normal"/>
@@ -9380,11 +9108,11 @@
       <w:szCs w:val="18"/>
     </w:rPr>
   </w:style>
-  <w:style w:type="paragraph" w:styleId="Ttulo">
+  <w:style w:type="paragraph" w:styleId="Title">
     <w:name w:val="Title"/>
     <w:basedOn w:val="Normal"/>
     <w:next w:val="Normal"/>
-    <w:link w:val="TtuloCarcter"/>
+    <w:link w:val="TitleChar"/>
     <w:uiPriority w:val="10"/>
     <w:qFormat/>
     <w:rsid w:val="00065CFA"/>
@@ -9404,10 +9132,10 @@
       <w:szCs w:val="52"/>
     </w:rPr>
   </w:style>
-  <w:style w:type="character" w:customStyle="1" w:styleId="TtuloCarcter">
-    <w:name w:val="Título Carácter"/>
-    <w:basedOn w:val="Tipodeletrapredefinidodopargrafo"/>
-    <w:link w:val="Ttulo"/>
+  <w:style w:type="character" w:customStyle="1" w:styleId="TitleChar">
+    <w:name w:val="Title Char"/>
+    <w:basedOn w:val="DefaultParagraphFont"/>
+    <w:link w:val="Title"/>
     <w:uiPriority w:val="10"/>
     <w:rsid w:val="00065CFA"/>
     <w:rPr>
@@ -9419,10 +9147,10 @@
       <w:szCs w:val="52"/>
     </w:rPr>
   </w:style>
-  <w:style w:type="character" w:customStyle="1" w:styleId="Ttulo2Carcter">
-    <w:name w:val="Título 2 Carácter"/>
-    <w:basedOn w:val="Tipodeletrapredefinidodopargrafo"/>
-    <w:link w:val="Ttulo2"/>
+  <w:style w:type="character" w:customStyle="1" w:styleId="Heading2Char">
+    <w:name w:val="Heading 2 Char"/>
+    <w:basedOn w:val="DefaultParagraphFont"/>
+    <w:link w:val="Heading2"/>
     <w:uiPriority w:val="9"/>
     <w:rsid w:val="00065CFA"/>
     <w:rPr>
@@ -9434,7 +9162,7 @@
       <w:szCs w:val="26"/>
     </w:rPr>
   </w:style>
-  <w:style w:type="paragraph" w:styleId="SemEspaamento">
+  <w:style w:type="paragraph" w:styleId="NoSpacing">
     <w:name w:val="No Spacing"/>
     <w:uiPriority w:val="1"/>
     <w:qFormat/>
@@ -9924,7 +9652,7 @@
 </file>
 
 <file path=customXml/itemProps1.xml><?xml version="1.0" encoding="utf-8"?>
-<ds:datastoreItem xmlns:ds="http://schemas.openxmlformats.org/officeDocument/2006/customXml" ds:itemID="{E71CBA0F-57BA-41D0-B1C3-C3DB4B4EC894}">
+<ds:datastoreItem xmlns:ds="http://schemas.openxmlformats.org/officeDocument/2006/customXml" ds:itemID="{C79F1B7B-3B18-4654-802C-C5FEC42B3058}">
   <ds:schemaRefs>
     <ds:schemaRef ds:uri="http://schemas.openxmlformats.org/officeDocument/2006/bibliography"/>
   </ds:schemaRefs>

</xml_diff>